<commit_message>
inte helt klar rapport
nu är det mesta klart. Det som behöver göras är att överföra allt till latex, försättsblad, validitetsdiskussion, några små saker som måste diskuteras i slutsats och diskussion och Emil måste lägga in sin text om sorteringsalgoritmerna i metodbeskrivningen.
</commit_message>
<xml_diff>
--- a/ProjektRapport_EDAA35.docx
+++ b/ProjektRapport_EDAA35.docx
@@ -95,6 +95,7 @@
         </w:rPr>
         <w:t xml:space="preserve">vilket i detta fall är </w:t>
       </w:r>
+      <w:proofErr w:type="spellStart"/>
       <w:r>
         <w:rPr>
           <w:sz w:val="24"/>
@@ -102,6 +103,7 @@
         </w:rPr>
         <w:t>ordo</w:t>
       </w:r>
+      <w:proofErr w:type="spellEnd"/>
       <w:r>
         <w:rPr>
           <w:sz w:val="24"/>
@@ -229,19 +231,174 @@
         </w:rPr>
         <w:t xml:space="preserve"> sorterad. </w:t>
       </w:r>
-    </w:p>
-    <w:p>
-      <w:pPr>
-        <w:rPr>
-          <w:sz w:val="40"/>
-          <w:szCs w:val="40"/>
-        </w:rPr>
-      </w:pPr>
-      <w:r>
-        <w:rPr>
-          <w:sz w:val="40"/>
-          <w:szCs w:val="40"/>
-        </w:rPr>
+      <w:r>
+        <w:rPr>
+          <w:sz w:val="24"/>
+          <w:szCs w:val="24"/>
+        </w:rPr>
+        <w:t>Alla</w:t>
+      </w:r>
+      <w:r>
+        <w:rPr>
+          <w:sz w:val="24"/>
+          <w:szCs w:val="24"/>
+        </w:rPr>
+        <w:t xml:space="preserve"> algoritmerna körs 600 och ger ett medelvärde av de 600 gångerna ges och den processen görs 100 gånger för att sedan ta ut medelvärdet av de 100 medelvärdena.</w:t>
+      </w:r>
+      <w:r>
+        <w:rPr>
+          <w:sz w:val="24"/>
+          <w:szCs w:val="24"/>
+        </w:rPr>
+        <w:t xml:space="preserve"> Sedan jämförs alla resultaten med varandra för att </w:t>
+      </w:r>
+      <w:r>
+        <w:rPr>
+          <w:sz w:val="24"/>
+          <w:szCs w:val="24"/>
+        </w:rPr>
+        <w:t>därefter</w:t>
+      </w:r>
+      <w:r>
+        <w:rPr>
+          <w:sz w:val="24"/>
+          <w:szCs w:val="24"/>
+        </w:rPr>
+        <w:t xml:space="preserve"> vissa att Bubblesort är den som presterar bäst </w:t>
+      </w:r>
+      <w:r>
+        <w:rPr>
+          <w:sz w:val="24"/>
+          <w:szCs w:val="24"/>
+        </w:rPr>
+        <w:t>på alla testerna.</w:t>
+      </w:r>
+    </w:p>
+    <w:p>
+      <w:pPr>
+        <w:rPr>
+          <w:sz w:val="40"/>
+          <w:szCs w:val="40"/>
+        </w:rPr>
+      </w:pPr>
+    </w:p>
+    <w:p>
+      <w:pPr>
+        <w:rPr>
+          <w:sz w:val="40"/>
+          <w:szCs w:val="40"/>
+        </w:rPr>
+      </w:pPr>
+    </w:p>
+    <w:p>
+      <w:pPr>
+        <w:rPr>
+          <w:sz w:val="40"/>
+          <w:szCs w:val="40"/>
+        </w:rPr>
+      </w:pPr>
+    </w:p>
+    <w:p>
+      <w:pPr>
+        <w:rPr>
+          <w:sz w:val="40"/>
+          <w:szCs w:val="40"/>
+        </w:rPr>
+      </w:pPr>
+    </w:p>
+    <w:p>
+      <w:pPr>
+        <w:rPr>
+          <w:sz w:val="40"/>
+          <w:szCs w:val="40"/>
+        </w:rPr>
+      </w:pPr>
+    </w:p>
+    <w:p>
+      <w:pPr>
+        <w:rPr>
+          <w:sz w:val="40"/>
+          <w:szCs w:val="40"/>
+        </w:rPr>
+      </w:pPr>
+    </w:p>
+    <w:p>
+      <w:pPr>
+        <w:rPr>
+          <w:sz w:val="40"/>
+          <w:szCs w:val="40"/>
+        </w:rPr>
+      </w:pPr>
+    </w:p>
+    <w:p>
+      <w:pPr>
+        <w:rPr>
+          <w:sz w:val="40"/>
+          <w:szCs w:val="40"/>
+        </w:rPr>
+      </w:pPr>
+    </w:p>
+    <w:p>
+      <w:pPr>
+        <w:rPr>
+          <w:sz w:val="40"/>
+          <w:szCs w:val="40"/>
+        </w:rPr>
+      </w:pPr>
+    </w:p>
+    <w:p>
+      <w:pPr>
+        <w:rPr>
+          <w:sz w:val="40"/>
+          <w:szCs w:val="40"/>
+        </w:rPr>
+      </w:pPr>
+    </w:p>
+    <w:p>
+      <w:pPr>
+        <w:rPr>
+          <w:sz w:val="40"/>
+          <w:szCs w:val="40"/>
+        </w:rPr>
+      </w:pPr>
+    </w:p>
+    <w:p>
+      <w:pPr>
+        <w:rPr>
+          <w:sz w:val="40"/>
+          <w:szCs w:val="40"/>
+        </w:rPr>
+      </w:pPr>
+    </w:p>
+    <w:p>
+      <w:pPr>
+        <w:rPr>
+          <w:sz w:val="40"/>
+          <w:szCs w:val="40"/>
+        </w:rPr>
+      </w:pPr>
+    </w:p>
+    <w:p>
+      <w:pPr>
+        <w:rPr>
+          <w:sz w:val="40"/>
+          <w:szCs w:val="40"/>
+        </w:rPr>
+      </w:pPr>
+    </w:p>
+    <w:p>
+      <w:pPr>
+        <w:rPr>
+          <w:sz w:val="40"/>
+          <w:szCs w:val="40"/>
+        </w:rPr>
+      </w:pPr>
+      <w:r>
+        <w:rPr>
+          <w:sz w:val="40"/>
+          <w:szCs w:val="40"/>
+        </w:rPr>
+        <w:lastRenderedPageBreak/>
         <w:t>Inledning</w:t>
       </w:r>
     </w:p>
@@ -693,6 +850,46 @@
           <w:szCs w:val="40"/>
         </w:rPr>
       </w:pPr>
+    </w:p>
+    <w:p>
+      <w:pPr>
+        <w:rPr>
+          <w:sz w:val="40"/>
+          <w:szCs w:val="40"/>
+        </w:rPr>
+      </w:pPr>
+    </w:p>
+    <w:p>
+      <w:pPr>
+        <w:rPr>
+          <w:sz w:val="40"/>
+          <w:szCs w:val="40"/>
+        </w:rPr>
+      </w:pPr>
+    </w:p>
+    <w:p>
+      <w:pPr>
+        <w:rPr>
+          <w:sz w:val="40"/>
+          <w:szCs w:val="40"/>
+        </w:rPr>
+      </w:pPr>
+    </w:p>
+    <w:p>
+      <w:pPr>
+        <w:rPr>
+          <w:sz w:val="40"/>
+          <w:szCs w:val="40"/>
+        </w:rPr>
+      </w:pPr>
+    </w:p>
+    <w:p>
+      <w:pPr>
+        <w:rPr>
+          <w:sz w:val="40"/>
+          <w:szCs w:val="40"/>
+        </w:rPr>
+      </w:pPr>
       <w:r>
         <w:rPr>
           <w:sz w:val="40"/>
@@ -714,7 +911,23 @@
           <w:sz w:val="24"/>
           <w:szCs w:val="24"/>
         </w:rPr>
-        <w:t>De program som användes för att utföra denna undersökning var Eclipse där alla sorterings algoritmer skrev</w:t>
+        <w:t xml:space="preserve">De program som användes för att utföra denna undersökning var </w:t>
+      </w:r>
+      <w:proofErr w:type="spellStart"/>
+      <w:r>
+        <w:rPr>
+          <w:sz w:val="24"/>
+          <w:szCs w:val="24"/>
+        </w:rPr>
+        <w:t>Eclipse</w:t>
+      </w:r>
+      <w:proofErr w:type="spellEnd"/>
+      <w:r>
+        <w:rPr>
+          <w:sz w:val="24"/>
+          <w:szCs w:val="24"/>
+        </w:rPr>
+        <w:t xml:space="preserve"> där alla sorterings algoritmer skrev</w:t>
       </w:r>
       <w:r>
         <w:rPr>
@@ -763,8 +976,17 @@
           <w:sz w:val="24"/>
           <w:szCs w:val="24"/>
         </w:rPr>
-        <w:t xml:space="preserve"> Rstudio</w:t>
-      </w:r>
+        <w:t xml:space="preserve"> </w:t>
+      </w:r>
+      <w:proofErr w:type="spellStart"/>
+      <w:r>
+        <w:rPr>
+          <w:sz w:val="24"/>
+          <w:szCs w:val="24"/>
+        </w:rPr>
+        <w:t>Rstudio</w:t>
+      </w:r>
+      <w:proofErr w:type="spellEnd"/>
       <w:r>
         <w:rPr>
           <w:sz w:val="24"/>
@@ -792,16 +1014,26 @@
           <w:sz w:val="24"/>
           <w:szCs w:val="24"/>
         </w:rPr>
-        <w:t>(förklaring av sorterings algoritmer</w:t>
-      </w:r>
+        <w:t xml:space="preserve">(förklaring av sorterings </w:t>
+      </w:r>
+      <w:proofErr w:type="gramStart"/>
       <w:r>
         <w:rPr>
           <w:b/>
           <w:sz w:val="24"/>
           <w:szCs w:val="24"/>
         </w:rPr>
+        <w:t>algoritmer</w:t>
+      </w:r>
+      <w:r>
+        <w:rPr>
+          <w:b/>
+          <w:sz w:val="24"/>
+          <w:szCs w:val="24"/>
+        </w:rPr>
         <w:t>na</w:t>
       </w:r>
+      <w:proofErr w:type="gramEnd"/>
       <w:r>
         <w:rPr>
           <w:b/>
@@ -839,7 +1071,23 @@
           <w:sz w:val="24"/>
           <w:szCs w:val="24"/>
         </w:rPr>
-        <w:t xml:space="preserve">För att få fram indatan som skulle sorteras användes först för den slumpgenererade </w:t>
+        <w:t xml:space="preserve">För att få fram </w:t>
+      </w:r>
+      <w:proofErr w:type="spellStart"/>
+      <w:r>
+        <w:rPr>
+          <w:sz w:val="24"/>
+          <w:szCs w:val="24"/>
+        </w:rPr>
+        <w:t>indatan</w:t>
+      </w:r>
+      <w:proofErr w:type="spellEnd"/>
+      <w:r>
+        <w:rPr>
+          <w:sz w:val="24"/>
+          <w:szCs w:val="24"/>
+        </w:rPr>
+        <w:t xml:space="preserve"> som skulle sorteras användes först för den slumpgenererade </w:t>
       </w:r>
       <w:r>
         <w:rPr>
@@ -881,7 +1129,23 @@
           <w:sz w:val="24"/>
           <w:szCs w:val="24"/>
         </w:rPr>
-        <w:t xml:space="preserve"> javas Random.nextInt() för att kunna få trovärdigt slumpgenerade tal</w:t>
+        <w:t xml:space="preserve"> javas </w:t>
+      </w:r>
+      <w:proofErr w:type="spellStart"/>
+      <w:r>
+        <w:rPr>
+          <w:sz w:val="24"/>
+          <w:szCs w:val="24"/>
+        </w:rPr>
+        <w:t>Random.nextInt</w:t>
+      </w:r>
+      <w:proofErr w:type="spellEnd"/>
+      <w:r>
+        <w:rPr>
+          <w:sz w:val="24"/>
+          <w:szCs w:val="24"/>
+        </w:rPr>
+        <w:t>() för att kunna få trovärdigt slumpgenerade tal</w:t>
       </w:r>
       <w:r>
         <w:rPr>
@@ -1201,22 +1465,54 @@
           <w:sz w:val="24"/>
           <w:szCs w:val="24"/>
         </w:rPr>
-        <w:t xml:space="preserve"> Att köra den 100 gånger gör att risken för outliers minskar vilket ger ett mer säkert resultat.</w:t>
-      </w:r>
-    </w:p>
-    <w:p>
-      <w:pPr>
-        <w:rPr>
-          <w:sz w:val="24"/>
-          <w:szCs w:val="24"/>
-        </w:rPr>
-      </w:pPr>
-      <w:r>
-        <w:rPr>
-          <w:sz w:val="24"/>
-          <w:szCs w:val="24"/>
-        </w:rPr>
-        <w:t>Efter varje körning gjorde en plot av medelvärdena av medelvärdena och medelvärdet av dem räknades ut.</w:t>
+        <w:t xml:space="preserve"> Att köra den 100 gånger gör att risken för </w:t>
+      </w:r>
+      <w:proofErr w:type="spellStart"/>
+      <w:r>
+        <w:rPr>
+          <w:sz w:val="24"/>
+          <w:szCs w:val="24"/>
+        </w:rPr>
+        <w:t>outliers</w:t>
+      </w:r>
+      <w:proofErr w:type="spellEnd"/>
+      <w:r>
+        <w:rPr>
+          <w:sz w:val="24"/>
+          <w:szCs w:val="24"/>
+        </w:rPr>
+        <w:t xml:space="preserve"> minskar vilket ger ett mer säkert resultat.</w:t>
+      </w:r>
+    </w:p>
+    <w:p>
+      <w:pPr>
+        <w:rPr>
+          <w:sz w:val="24"/>
+          <w:szCs w:val="24"/>
+        </w:rPr>
+      </w:pPr>
+      <w:r>
+        <w:rPr>
+          <w:sz w:val="24"/>
+          <w:szCs w:val="24"/>
+        </w:rPr>
+        <w:t xml:space="preserve">Efter varje körning gjorde en </w:t>
+      </w:r>
+      <w:proofErr w:type="spellStart"/>
+      <w:r>
+        <w:rPr>
+          <w:sz w:val="24"/>
+          <w:szCs w:val="24"/>
+        </w:rPr>
+        <w:t>plot</w:t>
+      </w:r>
+      <w:proofErr w:type="spellEnd"/>
+      <w:r>
+        <w:rPr>
+          <w:sz w:val="24"/>
+          <w:szCs w:val="24"/>
+        </w:rPr>
+        <w:t xml:space="preserve"> av medelvärdena av medelvärdena och medelvärdet av dem räknades ut.</w:t>
       </w:r>
       <w:r>
         <w:rPr>
@@ -1262,13 +1558,13 @@
           <w:lang w:eastAsia="sv-SE"/>
         </w:rPr>
         <w:drawing>
-          <wp:anchor distT="0" distB="0" distL="114300" distR="114300" simplePos="0" relativeHeight="251658240" behindDoc="0" locked="0" layoutInCell="1" allowOverlap="1" wp14:anchorId="4798411D" wp14:editId="3706D79E">
+          <wp:anchor distT="0" distB="0" distL="114300" distR="114300" simplePos="0" relativeHeight="251658240" behindDoc="0" locked="0" layoutInCell="1" allowOverlap="1" wp14:anchorId="30A2AE25" wp14:editId="6BFF8A45">
             <wp:simplePos x="0" y="0"/>
             <wp:positionH relativeFrom="margin">
               <wp:align>left</wp:align>
             </wp:positionH>
             <wp:positionV relativeFrom="paragraph">
-              <wp:posOffset>72390</wp:posOffset>
+              <wp:posOffset>72530</wp:posOffset>
             </wp:positionV>
             <wp:extent cx="3254375" cy="3254375"/>
             <wp:effectExtent l="0" t="0" r="3175" b="3175"/>
@@ -1364,7 +1660,7 @@
         <mc:AlternateContent>
           <mc:Choice Requires="wps">
             <w:drawing>
-              <wp:anchor distT="0" distB="0" distL="114300" distR="114300" simplePos="0" relativeHeight="251660288" behindDoc="0" locked="0" layoutInCell="1" allowOverlap="1" wp14:anchorId="31CDED2F" wp14:editId="4410EE8E">
+              <wp:anchor distT="0" distB="0" distL="114300" distR="114300" simplePos="0" relativeHeight="251660288" behindDoc="0" locked="0" layoutInCell="1" allowOverlap="1" wp14:anchorId="321EFFF1" wp14:editId="6A4D93DE">
                 <wp:simplePos x="0" y="0"/>
                 <wp:positionH relativeFrom="margin">
                   <wp:posOffset>3377565</wp:posOffset>
@@ -1406,16 +1702,37 @@
                             <w:r>
                               <w:t xml:space="preserve">Figur </w:t>
                             </w:r>
-                            <w:fldSimple w:instr=" SEQ Figur \* ARABIC ">
-                              <w:r>
-                                <w:rPr>
-                                  <w:noProof/>
-                                </w:rPr>
-                                <w:t>1</w:t>
-                              </w:r>
-                            </w:fldSimple>
                             <w:r>
-                              <w:t xml:space="preserve">: Plot för medelvärdena av medelvärdena som körts 600 gånger med sorteringsalgoritmen </w:t>
+                              <w:fldChar w:fldCharType="begin"/>
+                            </w:r>
+                            <w:r>
+                              <w:instrText xml:space="preserve"> SEQ Figur \* ARABIC </w:instrText>
+                            </w:r>
+                            <w:r>
+                              <w:fldChar w:fldCharType="separate"/>
+                            </w:r>
+                            <w:r>
+                              <w:rPr>
+                                <w:noProof/>
+                              </w:rPr>
+                              <w:t>1</w:t>
+                            </w:r>
+                            <w:r>
+                              <w:rPr>
+                                <w:noProof/>
+                              </w:rPr>
+                              <w:fldChar w:fldCharType="end"/>
+                            </w:r>
+                            <w:r>
+                              <w:t xml:space="preserve">: </w:t>
+                            </w:r>
+                            <w:proofErr w:type="spellStart"/>
+                            <w:r>
+                              <w:t>Plot</w:t>
+                            </w:r>
+                            <w:proofErr w:type="spellEnd"/>
+                            <w:r>
+                              <w:t xml:space="preserve"> för medelvärdena av medelvärdena som körts 600 gånger med sorteringsalgoritmen </w:t>
                             </w:r>
                             <w:r>
                               <w:t xml:space="preserve">Insertionsort </w:t>
@@ -1446,7 +1763,7 @@
           </mc:Choice>
           <mc:Fallback>
             <w:pict>
-              <v:shapetype w14:anchorId="31CDED2F" id="_x0000_t202" coordsize="21600,21600" o:spt="202" path="m,l,21600r21600,l21600,xe">
+              <v:shapetype w14:anchorId="321EFFF1" id="_x0000_t202" coordsize="21600,21600" o:spt="202" path="m,l,21600r21600,l21600,xe">
                 <v:stroke joinstyle="miter"/>
                 <v:path gradientshapeok="t" o:connecttype="rect"/>
               </v:shapetype>
@@ -1460,16 +1777,37 @@
                       <w:r>
                         <w:t xml:space="preserve">Figur </w:t>
                       </w:r>
-                      <w:fldSimple w:instr=" SEQ Figur \* ARABIC ">
-                        <w:r>
-                          <w:rPr>
-                            <w:noProof/>
-                          </w:rPr>
-                          <w:t>1</w:t>
-                        </w:r>
-                      </w:fldSimple>
                       <w:r>
-                        <w:t xml:space="preserve">: Plot för medelvärdena av medelvärdena som körts 600 gånger med sorteringsalgoritmen </w:t>
+                        <w:fldChar w:fldCharType="begin"/>
+                      </w:r>
+                      <w:r>
+                        <w:instrText xml:space="preserve"> SEQ Figur \* ARABIC </w:instrText>
+                      </w:r>
+                      <w:r>
+                        <w:fldChar w:fldCharType="separate"/>
+                      </w:r>
+                      <w:r>
+                        <w:rPr>
+                          <w:noProof/>
+                        </w:rPr>
+                        <w:t>1</w:t>
+                      </w:r>
+                      <w:r>
+                        <w:rPr>
+                          <w:noProof/>
+                        </w:rPr>
+                        <w:fldChar w:fldCharType="end"/>
+                      </w:r>
+                      <w:r>
+                        <w:t xml:space="preserve">: </w:t>
+                      </w:r>
+                      <w:proofErr w:type="spellStart"/>
+                      <w:r>
+                        <w:t>Plot</w:t>
+                      </w:r>
+                      <w:proofErr w:type="spellEnd"/>
+                      <w:r>
+                        <w:t xml:space="preserve"> för medelvärdena av medelvärdena som körts 600 gånger med sorteringsalgoritmen </w:t>
                       </w:r>
                       <w:r>
                         <w:t xml:space="preserve">Insertionsort </w:t>
@@ -1527,13 +1865,13 @@
         </w:rPr>
         <w:lastRenderedPageBreak/>
         <w:drawing>
-          <wp:anchor distT="0" distB="0" distL="114300" distR="114300" simplePos="0" relativeHeight="251661312" behindDoc="0" locked="0" layoutInCell="1" allowOverlap="1" wp14:anchorId="324B7306" wp14:editId="1388866C">
+          <wp:anchor distT="0" distB="0" distL="114300" distR="114300" simplePos="0" relativeHeight="251661312" behindDoc="0" locked="0" layoutInCell="1" allowOverlap="1" wp14:anchorId="1D040F74" wp14:editId="3FD185FF">
             <wp:simplePos x="0" y="0"/>
             <wp:positionH relativeFrom="margin">
               <wp:align>left</wp:align>
             </wp:positionH>
             <wp:positionV relativeFrom="paragraph">
-              <wp:posOffset>0</wp:posOffset>
+              <wp:posOffset>6350</wp:posOffset>
             </wp:positionV>
             <wp:extent cx="3319145" cy="3319145"/>
             <wp:effectExtent l="0" t="0" r="0" b="0"/>
@@ -1567,7 +1905,7 @@
                   <pic:spPr bwMode="auto">
                     <a:xfrm>
                       <a:off x="0" y="0"/>
-                      <a:ext cx="3320017" cy="3320017"/>
+                      <a:ext cx="3319145" cy="3319145"/>
                     </a:xfrm>
                     <a:prstGeom prst="rect">
                       <a:avLst/>
@@ -1608,6 +1946,7 @@
       <w:r>
         <w:rPr>
           <w:noProof/>
+          <w:lang w:eastAsia="sv-SE"/>
         </w:rPr>
         <mc:AlternateContent>
           <mc:Choice Requires="wps">
@@ -1654,25 +1993,37 @@
                             <w:r>
                               <w:t xml:space="preserve">Figur </w:t>
                             </w:r>
-                            <w:fldSimple w:instr=" SEQ Figur \* ARABIC ">
-                              <w:r>
-                                <w:rPr>
-                                  <w:noProof/>
-                                </w:rPr>
-                                <w:t>2</w:t>
-                              </w:r>
-                            </w:fldSimple>
+                            <w:r>
+                              <w:fldChar w:fldCharType="begin"/>
+                            </w:r>
+                            <w:r>
+                              <w:instrText xml:space="preserve"> SEQ Figur \* ARABIC </w:instrText>
+                            </w:r>
+                            <w:r>
+                              <w:fldChar w:fldCharType="separate"/>
+                            </w:r>
+                            <w:r>
+                              <w:rPr>
+                                <w:noProof/>
+                              </w:rPr>
+                              <w:t>2</w:t>
+                            </w:r>
+                            <w:r>
+                              <w:rPr>
+                                <w:noProof/>
+                              </w:rPr>
+                              <w:fldChar w:fldCharType="end"/>
+                            </w:r>
                             <w:r>
                               <w:t xml:space="preserve">: </w:t>
                             </w:r>
+                            <w:proofErr w:type="spellStart"/>
                             <w:r>
-                              <w:t xml:space="preserve">Plot för medelvärdena av medelvärdena som körts 600 gånger med sorteringsalgoritmen </w:t>
+                              <w:t>Plot</w:t>
                             </w:r>
+                            <w:proofErr w:type="spellEnd"/>
                             <w:r>
-                              <w:t>Bubble</w:t>
-                            </w:r>
-                            <w:r>
-                              <w:t>sort på en lista med 500 element som var nästan helt sorterade.</w:t>
+                              <w:t xml:space="preserve"> för medelvärdena av medelvärdena som körts 600 gånger med sorteringsalgoritmen Bubblesort på en lista med 500 element som var nästan helt sorterade.</w:t>
                             </w:r>
                           </w:p>
                           <w:p>
@@ -1714,25 +2065,37 @@
                       <w:r>
                         <w:t xml:space="preserve">Figur </w:t>
                       </w:r>
-                      <w:fldSimple w:instr=" SEQ Figur \* ARABIC ">
-                        <w:r>
-                          <w:rPr>
-                            <w:noProof/>
-                          </w:rPr>
-                          <w:t>2</w:t>
-                        </w:r>
-                      </w:fldSimple>
+                      <w:r>
+                        <w:fldChar w:fldCharType="begin"/>
+                      </w:r>
+                      <w:r>
+                        <w:instrText xml:space="preserve"> SEQ Figur \* ARABIC </w:instrText>
+                      </w:r>
+                      <w:r>
+                        <w:fldChar w:fldCharType="separate"/>
+                      </w:r>
+                      <w:r>
+                        <w:rPr>
+                          <w:noProof/>
+                        </w:rPr>
+                        <w:t>2</w:t>
+                      </w:r>
+                      <w:r>
+                        <w:rPr>
+                          <w:noProof/>
+                        </w:rPr>
+                        <w:fldChar w:fldCharType="end"/>
+                      </w:r>
                       <w:r>
                         <w:t xml:space="preserve">: </w:t>
                       </w:r>
+                      <w:proofErr w:type="spellStart"/>
                       <w:r>
-                        <w:t xml:space="preserve">Plot för medelvärdena av medelvärdena som körts 600 gånger med sorteringsalgoritmen </w:t>
+                        <w:t>Plot</w:t>
                       </w:r>
+                      <w:proofErr w:type="spellEnd"/>
                       <w:r>
-                        <w:t>Bubble</w:t>
-                      </w:r>
-                      <w:r>
-                        <w:t>sort på en lista med 500 element som var nästan helt sorterade.</w:t>
+                        <w:t xml:space="preserve"> för medelvärdena av medelvärdena som körts 600 gånger med sorteringsalgoritmen Bubblesort på en lista med 500 element som var nästan helt sorterade.</w:t>
                       </w:r>
                     </w:p>
                     <w:p>
@@ -1890,6 +2253,7 @@
       <w:r>
         <w:rPr>
           <w:noProof/>
+          <w:lang w:eastAsia="sv-SE"/>
         </w:rPr>
         <mc:AlternateContent>
           <mc:Choice Requires="wps">
@@ -1936,19 +2300,37 @@
                             <w:r>
                               <w:t xml:space="preserve">Figur </w:t>
                             </w:r>
-                            <w:fldSimple w:instr=" SEQ Figur \* ARABIC ">
-                              <w:r>
-                                <w:rPr>
-                                  <w:noProof/>
-                                </w:rPr>
-                                <w:t>3</w:t>
-                              </w:r>
-                            </w:fldSimple>
+                            <w:r>
+                              <w:fldChar w:fldCharType="begin"/>
+                            </w:r>
+                            <w:r>
+                              <w:instrText xml:space="preserve"> SEQ Figur \* ARABIC </w:instrText>
+                            </w:r>
+                            <w:r>
+                              <w:fldChar w:fldCharType="separate"/>
+                            </w:r>
+                            <w:r>
+                              <w:rPr>
+                                <w:noProof/>
+                              </w:rPr>
+                              <w:t>3</w:t>
+                            </w:r>
+                            <w:r>
+                              <w:rPr>
+                                <w:noProof/>
+                              </w:rPr>
+                              <w:fldChar w:fldCharType="end"/>
+                            </w:r>
                             <w:r>
                               <w:t xml:space="preserve">: </w:t>
                             </w:r>
+                            <w:proofErr w:type="spellStart"/>
                             <w:r>
-                              <w:t xml:space="preserve">Plot för medelvärdena av medelvärdena som körts 600 gånger med sorteringsalgoritmen </w:t>
+                              <w:t>Plot</w:t>
+                            </w:r>
+                            <w:proofErr w:type="spellEnd"/>
+                            <w:r>
+                              <w:t xml:space="preserve"> för medelvärdena av medelvärdena som körts 600 gånger med sorteringsalgoritmen </w:t>
                             </w:r>
                             <w:r>
                               <w:t>Selection</w:t>
@@ -1989,19 +2371,37 @@
                       <w:r>
                         <w:t xml:space="preserve">Figur </w:t>
                       </w:r>
-                      <w:fldSimple w:instr=" SEQ Figur \* ARABIC ">
-                        <w:r>
-                          <w:rPr>
-                            <w:noProof/>
-                          </w:rPr>
-                          <w:t>3</w:t>
-                        </w:r>
-                      </w:fldSimple>
+                      <w:r>
+                        <w:fldChar w:fldCharType="begin"/>
+                      </w:r>
+                      <w:r>
+                        <w:instrText xml:space="preserve"> SEQ Figur \* ARABIC </w:instrText>
+                      </w:r>
+                      <w:r>
+                        <w:fldChar w:fldCharType="separate"/>
+                      </w:r>
+                      <w:r>
+                        <w:rPr>
+                          <w:noProof/>
+                        </w:rPr>
+                        <w:t>3</w:t>
+                      </w:r>
+                      <w:r>
+                        <w:rPr>
+                          <w:noProof/>
+                        </w:rPr>
+                        <w:fldChar w:fldCharType="end"/>
+                      </w:r>
                       <w:r>
                         <w:t xml:space="preserve">: </w:t>
                       </w:r>
+                      <w:proofErr w:type="spellStart"/>
                       <w:r>
-                        <w:t xml:space="preserve">Plot för medelvärdena av medelvärdena som körts 600 gånger med sorteringsalgoritmen </w:t>
+                        <w:t>Plot</w:t>
+                      </w:r>
+                      <w:proofErr w:type="spellEnd"/>
+                      <w:r>
+                        <w:t xml:space="preserve"> för medelvärdena av medelvärdena som körts 600 gånger med sorteringsalgoritmen </w:t>
                       </w:r>
                       <w:r>
                         <w:t>Selection</w:t>
@@ -2082,6 +2482,321 @@
           <w:szCs w:val="40"/>
         </w:rPr>
       </w:pPr>
+      <w:r>
+        <w:rPr>
+          <w:sz w:val="40"/>
+          <w:szCs w:val="40"/>
+        </w:rPr>
+        <w:lastRenderedPageBreak/>
+        <w:t xml:space="preserve">Resultat </w:t>
+      </w:r>
+    </w:p>
+    <w:p>
+      <w:pPr>
+        <w:rPr>
+          <w:sz w:val="24"/>
+          <w:szCs w:val="24"/>
+        </w:rPr>
+      </w:pPr>
+      <w:r>
+        <w:rPr>
+          <w:sz w:val="24"/>
+          <w:szCs w:val="24"/>
+        </w:rPr>
+        <w:t>Här är en tabell över alla medelvärden och medianer som är fr</w:t>
+      </w:r>
+      <w:r>
+        <w:rPr>
+          <w:sz w:val="24"/>
+          <w:szCs w:val="24"/>
+        </w:rPr>
+        <w:t>amtagna från undersökningen med</w:t>
+      </w:r>
+      <w:r>
+        <w:rPr>
+          <w:sz w:val="24"/>
+          <w:szCs w:val="24"/>
+        </w:rPr>
+        <w:t xml:space="preserve"> indata som hade 500 element i sig. </w:t>
+      </w:r>
+    </w:p>
+    <w:p>
+      <w:pPr>
+        <w:keepNext/>
+      </w:pPr>
+      <w:r>
+        <w:rPr>
+          <w:noProof/>
+          <w:lang w:eastAsia="sv-SE"/>
+        </w:rPr>
+        <w:drawing>
+          <wp:inline distT="0" distB="0" distL="0" distR="0" wp14:anchorId="3322E3A0" wp14:editId="5C833383">
+            <wp:extent cx="5760720" cy="1967230"/>
+            <wp:effectExtent l="0" t="0" r="0" b="0"/>
+            <wp:docPr id="9" name="Bildobjekt 9"/>
+            <wp:cNvGraphicFramePr>
+              <a:graphicFrameLocks xmlns:a="http://schemas.openxmlformats.org/drawingml/2006/main" noChangeAspect="1"/>
+            </wp:cNvGraphicFramePr>
+            <a:graphic xmlns:a="http://schemas.openxmlformats.org/drawingml/2006/main">
+              <a:graphicData uri="http://schemas.openxmlformats.org/drawingml/2006/picture">
+                <pic:pic xmlns:pic="http://schemas.openxmlformats.org/drawingml/2006/picture">
+                  <pic:nvPicPr>
+                    <pic:cNvPr id="1" name=""/>
+                    <pic:cNvPicPr/>
+                  </pic:nvPicPr>
+                  <pic:blipFill>
+                    <a:blip r:embed="rId11"/>
+                    <a:stretch>
+                      <a:fillRect/>
+                    </a:stretch>
+                  </pic:blipFill>
+                  <pic:spPr>
+                    <a:xfrm>
+                      <a:off x="0" y="0"/>
+                      <a:ext cx="5760720" cy="1967230"/>
+                    </a:xfrm>
+                    <a:prstGeom prst="rect">
+                      <a:avLst/>
+                    </a:prstGeom>
+                  </pic:spPr>
+                </pic:pic>
+              </a:graphicData>
+            </a:graphic>
+          </wp:inline>
+        </w:drawing>
+      </w:r>
+    </w:p>
+    <w:p>
+      <w:pPr>
+        <w:pStyle w:val="Beskrivning"/>
+        <w:rPr>
+          <w:sz w:val="24"/>
+          <w:szCs w:val="24"/>
+        </w:rPr>
+      </w:pPr>
+      <w:r>
+        <w:t xml:space="preserve">Figur </w:t>
+      </w:r>
+      <w:fldSimple w:instr=" SEQ Figur \* ARABIC ">
+        <w:r>
+          <w:rPr>
+            <w:noProof/>
+          </w:rPr>
+          <w:t>4</w:t>
+        </w:r>
+      </w:fldSimple>
+      <w:r>
+        <w:t xml:space="preserve">: </w:t>
+      </w:r>
+      <w:r>
+        <w:t xml:space="preserve">Figur </w:t>
+      </w:r>
+      <w:r>
+        <w:fldChar w:fldCharType="begin"/>
+      </w:r>
+      <w:r>
+        <w:instrText xml:space="preserve"> SEQ Figur \* ARABIC </w:instrText>
+      </w:r>
+      <w:r>
+        <w:fldChar w:fldCharType="separate"/>
+      </w:r>
+      <w:r>
+        <w:rPr>
+          <w:noProof/>
+        </w:rPr>
+        <w:t>4</w:t>
+      </w:r>
+      <w:r>
+        <w:fldChar w:fldCharType="end"/>
+      </w:r>
+      <w:r>
+        <w:t>: Tabell med medelvärde och medianer f</w:t>
+      </w:r>
+      <w:r>
+        <w:t>ör alla tester som gjordes med 5</w:t>
+      </w:r>
+      <w:r>
+        <w:t>00 element.</w:t>
+      </w:r>
+    </w:p>
+    <w:p>
+      <w:pPr>
+        <w:rPr>
+          <w:sz w:val="24"/>
+          <w:szCs w:val="24"/>
+        </w:rPr>
+      </w:pPr>
+      <w:r>
+        <w:rPr>
+          <w:sz w:val="24"/>
+          <w:szCs w:val="24"/>
+        </w:rPr>
+        <w:t>Detta är en tabell med alla medelvärden och medianer som är framtagna från undersökningen m</w:t>
+      </w:r>
+      <w:r>
+        <w:rPr>
+          <w:sz w:val="24"/>
+          <w:szCs w:val="24"/>
+        </w:rPr>
+        <w:t>ed</w:t>
+      </w:r>
+      <w:r>
+        <w:rPr>
+          <w:sz w:val="24"/>
+          <w:szCs w:val="24"/>
+        </w:rPr>
+        <w:t xml:space="preserve"> ind</w:t>
+      </w:r>
+      <w:r>
+        <w:rPr>
+          <w:sz w:val="24"/>
+          <w:szCs w:val="24"/>
+        </w:rPr>
+        <w:t>ata som hade 2000 element i sig.</w:t>
+      </w:r>
+    </w:p>
+    <w:p>
+      <w:pPr>
+        <w:keepNext/>
+      </w:pPr>
+      <w:r>
+        <w:rPr>
+          <w:noProof/>
+          <w:sz w:val="24"/>
+          <w:szCs w:val="24"/>
+          <w:lang w:eastAsia="sv-SE"/>
+        </w:rPr>
+        <w:drawing>
+          <wp:inline distT="0" distB="0" distL="0" distR="0" wp14:anchorId="0AD4F74B" wp14:editId="271FB3D1">
+            <wp:extent cx="5760720" cy="1936234"/>
+            <wp:effectExtent l="0" t="0" r="0" b="6985"/>
+            <wp:docPr id="8" name="Bildobjekt 8" descr="C:\Users\Niklas\Documents\EDAA35\Projekt - NH,EW,JH\tabell 2000.PNG"/>
+            <wp:cNvGraphicFramePr>
+              <a:graphicFrameLocks xmlns:a="http://schemas.openxmlformats.org/drawingml/2006/main" noChangeAspect="1"/>
+            </wp:cNvGraphicFramePr>
+            <a:graphic xmlns:a="http://schemas.openxmlformats.org/drawingml/2006/main">
+              <a:graphicData uri="http://schemas.openxmlformats.org/drawingml/2006/picture">
+                <pic:pic xmlns:pic="http://schemas.openxmlformats.org/drawingml/2006/picture">
+                  <pic:nvPicPr>
+                    <pic:cNvPr id="0" name="Picture 2" descr="C:\Users\Niklas\Documents\EDAA35\Projekt - NH,EW,JH\tabell 2000.PNG"/>
+                    <pic:cNvPicPr>
+                      <a:picLocks noChangeAspect="1" noChangeArrowheads="1"/>
+                    </pic:cNvPicPr>
+                  </pic:nvPicPr>
+                  <pic:blipFill>
+                    <a:blip r:embed="rId12">
+                      <a:extLst>
+                        <a:ext uri="{28A0092B-C50C-407E-A947-70E740481C1C}">
+                          <a14:useLocalDpi xmlns:a14="http://schemas.microsoft.com/office/drawing/2010/main" val="0"/>
+                        </a:ext>
+                      </a:extLst>
+                    </a:blip>
+                    <a:srcRect/>
+                    <a:stretch>
+                      <a:fillRect/>
+                    </a:stretch>
+                  </pic:blipFill>
+                  <pic:spPr bwMode="auto">
+                    <a:xfrm>
+                      <a:off x="0" y="0"/>
+                      <a:ext cx="5760720" cy="1936234"/>
+                    </a:xfrm>
+                    <a:prstGeom prst="rect">
+                      <a:avLst/>
+                    </a:prstGeom>
+                    <a:noFill/>
+                    <a:ln>
+                      <a:noFill/>
+                    </a:ln>
+                  </pic:spPr>
+                </pic:pic>
+              </a:graphicData>
+            </a:graphic>
+          </wp:inline>
+        </w:drawing>
+      </w:r>
+    </w:p>
+    <w:p>
+      <w:pPr>
+        <w:pStyle w:val="Beskrivning"/>
+        <w:rPr>
+          <w:sz w:val="24"/>
+          <w:szCs w:val="24"/>
+        </w:rPr>
+      </w:pPr>
+      <w:r>
+        <w:t xml:space="preserve">Figur </w:t>
+      </w:r>
+      <w:fldSimple w:instr=" SEQ Figur \* ARABIC ">
+        <w:r>
+          <w:rPr>
+            <w:noProof/>
+          </w:rPr>
+          <w:t>5</w:t>
+        </w:r>
+      </w:fldSimple>
+      <w:r>
+        <w:t>: Tabell med medelvärde o</w:t>
+      </w:r>
+      <w:r>
+        <w:t>ch medianer för alla tester som gjordes med 2000 element.</w:t>
+      </w:r>
+    </w:p>
+    <w:p>
+      <w:pPr>
+        <w:rPr>
+          <w:sz w:val="40"/>
+          <w:szCs w:val="40"/>
+        </w:rPr>
+      </w:pPr>
+    </w:p>
+    <w:p>
+      <w:pPr>
+        <w:rPr>
+          <w:sz w:val="40"/>
+          <w:szCs w:val="40"/>
+        </w:rPr>
+      </w:pPr>
+    </w:p>
+    <w:p>
+      <w:pPr>
+        <w:rPr>
+          <w:sz w:val="40"/>
+          <w:szCs w:val="40"/>
+        </w:rPr>
+      </w:pPr>
+    </w:p>
+    <w:p>
+      <w:pPr>
+        <w:rPr>
+          <w:sz w:val="40"/>
+          <w:szCs w:val="40"/>
+        </w:rPr>
+      </w:pPr>
+    </w:p>
+    <w:p>
+      <w:pPr>
+        <w:rPr>
+          <w:sz w:val="40"/>
+          <w:szCs w:val="40"/>
+        </w:rPr>
+      </w:pPr>
+    </w:p>
+    <w:p>
+      <w:pPr>
+        <w:rPr>
+          <w:sz w:val="40"/>
+          <w:szCs w:val="40"/>
+        </w:rPr>
+      </w:pPr>
+    </w:p>
+    <w:p>
+      <w:pPr>
+        <w:rPr>
+          <w:sz w:val="40"/>
+          <w:szCs w:val="40"/>
+        </w:rPr>
+      </w:pPr>
       <w:bookmarkStart w:id="0" w:name="_GoBack"/>
       <w:bookmarkEnd w:id="0"/>
       <w:r>
@@ -2090,1335 +2805,6 @@
           <w:szCs w:val="40"/>
         </w:rPr>
         <w:lastRenderedPageBreak/>
-        <w:t xml:space="preserve">Resultat </w:t>
-      </w:r>
-    </w:p>
-    <w:p>
-      <w:pPr>
-        <w:rPr>
-          <w:sz w:val="24"/>
-          <w:szCs w:val="24"/>
-        </w:rPr>
-      </w:pPr>
-      <w:r>
-        <w:rPr>
-          <w:sz w:val="24"/>
-          <w:szCs w:val="24"/>
-        </w:rPr>
-        <w:t>Här är en tabell över alla medelvärden och medianer som är fr</w:t>
-      </w:r>
-      <w:r>
-        <w:rPr>
-          <w:sz w:val="24"/>
-          <w:szCs w:val="24"/>
-        </w:rPr>
-        <w:t>amtagna från undersökningen med</w:t>
-      </w:r>
-      <w:r>
-        <w:rPr>
-          <w:sz w:val="24"/>
-          <w:szCs w:val="24"/>
-        </w:rPr>
-        <w:t xml:space="preserve"> indata som hade 500 element i sig. </w:t>
-      </w:r>
-    </w:p>
-    <w:tbl>
-      <w:tblPr>
-        <w:tblStyle w:val="Tabellrutnt"/>
-        <w:tblW w:w="9209" w:type="dxa"/>
-        <w:tblLayout w:type="fixed"/>
-        <w:tblLook w:val="04A0" w:firstRow="1" w:lastRow="0" w:firstColumn="1" w:lastColumn="0" w:noHBand="0" w:noVBand="1"/>
-        <w:tblCaption w:val="figur 2"/>
-      </w:tblPr>
-      <w:tblGrid>
-        <w:gridCol w:w="1555"/>
-        <w:gridCol w:w="2551"/>
-        <w:gridCol w:w="2552"/>
-        <w:gridCol w:w="2551"/>
-      </w:tblGrid>
-      <w:tr>
-        <w:trPr>
-          <w:trHeight w:val="590"/>
-        </w:trPr>
-        <w:tc>
-          <w:tcPr>
-            <w:tcW w:w="1555" w:type="dxa"/>
-          </w:tcPr>
-          <w:p>
-            <w:pPr>
-              <w:jc w:val="center"/>
-              <w:rPr>
-                <w:sz w:val="24"/>
-                <w:szCs w:val="24"/>
-              </w:rPr>
-            </w:pPr>
-            <w:r>
-              <w:rPr>
-                <w:sz w:val="24"/>
-                <w:szCs w:val="24"/>
-              </w:rPr>
-              <w:t>500</w:t>
-            </w:r>
-          </w:p>
-        </w:tc>
-        <w:tc>
-          <w:tcPr>
-            <w:tcW w:w="2551" w:type="dxa"/>
-          </w:tcPr>
-          <w:p>
-            <w:pPr>
-              <w:jc w:val="center"/>
-              <w:rPr>
-                <w:sz w:val="24"/>
-                <w:szCs w:val="24"/>
-              </w:rPr>
-            </w:pPr>
-            <w:r>
-              <w:rPr>
-                <w:sz w:val="24"/>
-                <w:szCs w:val="24"/>
-              </w:rPr>
-              <w:t>Slumpgenererad</w:t>
-            </w:r>
-          </w:p>
-        </w:tc>
-        <w:tc>
-          <w:tcPr>
-            <w:tcW w:w="2552" w:type="dxa"/>
-          </w:tcPr>
-          <w:p>
-            <w:pPr>
-              <w:jc w:val="center"/>
-              <w:rPr>
-                <w:sz w:val="24"/>
-                <w:szCs w:val="24"/>
-              </w:rPr>
-            </w:pPr>
-            <w:r>
-              <w:rPr>
-                <w:sz w:val="24"/>
-                <w:szCs w:val="24"/>
-              </w:rPr>
-              <w:t>Nästan sorterad</w:t>
-            </w:r>
-          </w:p>
-        </w:tc>
-        <w:tc>
-          <w:tcPr>
-            <w:tcW w:w="2551" w:type="dxa"/>
-          </w:tcPr>
-          <w:p>
-            <w:pPr>
-              <w:jc w:val="center"/>
-              <w:rPr>
-                <w:sz w:val="24"/>
-                <w:szCs w:val="24"/>
-              </w:rPr>
-            </w:pPr>
-            <w:r>
-              <w:rPr>
-                <w:sz w:val="24"/>
-                <w:szCs w:val="24"/>
-              </w:rPr>
-              <w:t>Nästan omvänt sorterad</w:t>
-            </w:r>
-          </w:p>
-        </w:tc>
-      </w:tr>
-      <w:tr>
-        <w:trPr>
-          <w:trHeight w:val="826"/>
-        </w:trPr>
-        <w:tc>
-          <w:tcPr>
-            <w:tcW w:w="1555" w:type="dxa"/>
-          </w:tcPr>
-          <w:p>
-            <w:pPr>
-              <w:jc w:val="center"/>
-              <w:rPr>
-                <w:sz w:val="24"/>
-                <w:szCs w:val="24"/>
-              </w:rPr>
-            </w:pPr>
-            <w:r>
-              <w:rPr>
-                <w:sz w:val="24"/>
-                <w:szCs w:val="24"/>
-              </w:rPr>
-              <w:t>Bubblesort</w:t>
-            </w:r>
-          </w:p>
-        </w:tc>
-        <w:tc>
-          <w:tcPr>
-            <w:tcW w:w="2551" w:type="dxa"/>
-          </w:tcPr>
-          <w:p>
-            <w:pPr>
-              <w:jc w:val="center"/>
-              <w:rPr>
-                <w:sz w:val="24"/>
-                <w:szCs w:val="24"/>
-              </w:rPr>
-            </w:pPr>
-            <w:r>
-              <w:rPr>
-                <w:sz w:val="24"/>
-                <w:szCs w:val="24"/>
-              </w:rPr>
-              <w:t>Medelvärde:</w:t>
-            </w:r>
-            <w:r>
-              <w:rPr>
-                <w:sz w:val="24"/>
-                <w:szCs w:val="24"/>
-              </w:rPr>
-              <w:t>3276ns</w:t>
-            </w:r>
-          </w:p>
-          <w:p>
-            <w:pPr>
-              <w:jc w:val="center"/>
-              <w:rPr>
-                <w:sz w:val="24"/>
-                <w:szCs w:val="24"/>
-              </w:rPr>
-            </w:pPr>
-            <w:r>
-              <w:rPr>
-                <w:sz w:val="24"/>
-                <w:szCs w:val="24"/>
-              </w:rPr>
-              <w:t>Median:2544ns</w:t>
-            </w:r>
-          </w:p>
-        </w:tc>
-        <w:tc>
-          <w:tcPr>
-            <w:tcW w:w="2552" w:type="dxa"/>
-          </w:tcPr>
-          <w:p>
-            <w:pPr>
-              <w:jc w:val="center"/>
-              <w:rPr>
-                <w:sz w:val="24"/>
-                <w:szCs w:val="24"/>
-              </w:rPr>
-            </w:pPr>
-            <w:r>
-              <w:rPr>
-                <w:sz w:val="24"/>
-                <w:szCs w:val="24"/>
-              </w:rPr>
-              <w:t>Medelvärde:</w:t>
-            </w:r>
-            <w:r>
-              <w:rPr>
-                <w:sz w:val="24"/>
-                <w:szCs w:val="24"/>
-              </w:rPr>
-              <w:t>11582ns</w:t>
-            </w:r>
-          </w:p>
-          <w:p>
-            <w:pPr>
-              <w:jc w:val="center"/>
-              <w:rPr>
-                <w:sz w:val="24"/>
-                <w:szCs w:val="24"/>
-              </w:rPr>
-            </w:pPr>
-            <w:r>
-              <w:rPr>
-                <w:sz w:val="24"/>
-                <w:szCs w:val="24"/>
-              </w:rPr>
-              <w:t>Median:</w:t>
-            </w:r>
-            <w:r>
-              <w:rPr>
-                <w:sz w:val="24"/>
-                <w:szCs w:val="24"/>
-              </w:rPr>
-              <w:t>9869ns</w:t>
-            </w:r>
-          </w:p>
-        </w:tc>
-        <w:tc>
-          <w:tcPr>
-            <w:tcW w:w="2551" w:type="dxa"/>
-          </w:tcPr>
-          <w:p>
-            <w:pPr>
-              <w:jc w:val="center"/>
-              <w:rPr>
-                <w:sz w:val="24"/>
-                <w:szCs w:val="24"/>
-              </w:rPr>
-            </w:pPr>
-            <w:r>
-              <w:rPr>
-                <w:sz w:val="24"/>
-                <w:szCs w:val="24"/>
-              </w:rPr>
-              <w:t>Medelvärde:4018ns</w:t>
-            </w:r>
-          </w:p>
-          <w:p>
-            <w:pPr>
-              <w:jc w:val="center"/>
-              <w:rPr>
-                <w:sz w:val="24"/>
-                <w:szCs w:val="24"/>
-              </w:rPr>
-            </w:pPr>
-            <w:r>
-              <w:rPr>
-                <w:sz w:val="24"/>
-                <w:szCs w:val="24"/>
-              </w:rPr>
-              <w:t>Median:</w:t>
-            </w:r>
-            <w:r>
-              <w:rPr>
-                <w:sz w:val="24"/>
-                <w:szCs w:val="24"/>
-              </w:rPr>
-              <w:t>2464ns</w:t>
-            </w:r>
-          </w:p>
-        </w:tc>
-      </w:tr>
-      <w:tr>
-        <w:trPr>
-          <w:trHeight w:val="837"/>
-        </w:trPr>
-        <w:tc>
-          <w:tcPr>
-            <w:tcW w:w="1555" w:type="dxa"/>
-          </w:tcPr>
-          <w:p>
-            <w:pPr>
-              <w:jc w:val="center"/>
-              <w:rPr>
-                <w:sz w:val="24"/>
-                <w:szCs w:val="24"/>
-              </w:rPr>
-            </w:pPr>
-            <w:r>
-              <w:rPr>
-                <w:sz w:val="24"/>
-                <w:szCs w:val="24"/>
-              </w:rPr>
-              <w:t>Selectionsort</w:t>
-            </w:r>
-          </w:p>
-        </w:tc>
-        <w:tc>
-          <w:tcPr>
-            <w:tcW w:w="2551" w:type="dxa"/>
-          </w:tcPr>
-          <w:p>
-            <w:pPr>
-              <w:jc w:val="center"/>
-              <w:rPr>
-                <w:sz w:val="24"/>
-                <w:szCs w:val="24"/>
-              </w:rPr>
-            </w:pPr>
-            <w:r>
-              <w:rPr>
-                <w:sz w:val="24"/>
-                <w:szCs w:val="24"/>
-              </w:rPr>
-              <w:t>Medelvärde:</w:t>
-            </w:r>
-            <w:r>
-              <w:rPr>
-                <w:sz w:val="24"/>
-                <w:szCs w:val="24"/>
-              </w:rPr>
-              <w:t>115834ns</w:t>
-            </w:r>
-          </w:p>
-          <w:p>
-            <w:pPr>
-              <w:jc w:val="center"/>
-              <w:rPr>
-                <w:sz w:val="24"/>
-                <w:szCs w:val="24"/>
-              </w:rPr>
-            </w:pPr>
-            <w:r>
-              <w:rPr>
-                <w:sz w:val="24"/>
-                <w:szCs w:val="24"/>
-              </w:rPr>
-              <w:t>Median:</w:t>
-            </w:r>
-            <w:r>
-              <w:rPr>
-                <w:sz w:val="24"/>
-                <w:szCs w:val="24"/>
-              </w:rPr>
-              <w:t>131243ns</w:t>
-            </w:r>
-          </w:p>
-        </w:tc>
-        <w:tc>
-          <w:tcPr>
-            <w:tcW w:w="2552" w:type="dxa"/>
-          </w:tcPr>
-          <w:p>
-            <w:pPr>
-              <w:jc w:val="center"/>
-              <w:rPr>
-                <w:sz w:val="24"/>
-                <w:szCs w:val="24"/>
-              </w:rPr>
-            </w:pPr>
-            <w:r>
-              <w:rPr>
-                <w:sz w:val="24"/>
-                <w:szCs w:val="24"/>
-              </w:rPr>
-              <w:t>Medelvärde: 106767ns</w:t>
-            </w:r>
-          </w:p>
-          <w:p>
-            <w:pPr>
-              <w:jc w:val="center"/>
-              <w:rPr>
-                <w:sz w:val="24"/>
-                <w:szCs w:val="24"/>
-              </w:rPr>
-            </w:pPr>
-            <w:r>
-              <w:rPr>
-                <w:sz w:val="24"/>
-                <w:szCs w:val="24"/>
-              </w:rPr>
-              <w:t>Median:94542ns</w:t>
-            </w:r>
-          </w:p>
-        </w:tc>
-        <w:tc>
-          <w:tcPr>
-            <w:tcW w:w="2551" w:type="dxa"/>
-          </w:tcPr>
-          <w:p>
-            <w:pPr>
-              <w:jc w:val="center"/>
-              <w:rPr>
-                <w:sz w:val="24"/>
-                <w:szCs w:val="24"/>
-              </w:rPr>
-            </w:pPr>
-            <w:r>
-              <w:rPr>
-                <w:sz w:val="24"/>
-                <w:szCs w:val="24"/>
-              </w:rPr>
-              <w:t>Medelvärde:</w:t>
-            </w:r>
-            <w:r>
-              <w:rPr>
-                <w:sz w:val="24"/>
-                <w:szCs w:val="24"/>
-              </w:rPr>
-              <w:t>115260ns</w:t>
-            </w:r>
-          </w:p>
-          <w:p>
-            <w:pPr>
-              <w:jc w:val="center"/>
-              <w:rPr>
-                <w:sz w:val="24"/>
-                <w:szCs w:val="24"/>
-              </w:rPr>
-            </w:pPr>
-            <w:r>
-              <w:rPr>
-                <w:sz w:val="24"/>
-                <w:szCs w:val="24"/>
-              </w:rPr>
-              <w:t>Median:</w:t>
-            </w:r>
-            <w:r>
-              <w:rPr>
-                <w:sz w:val="24"/>
-                <w:szCs w:val="24"/>
-              </w:rPr>
-              <w:t>97796ns</w:t>
-            </w:r>
-          </w:p>
-        </w:tc>
-      </w:tr>
-      <w:tr>
-        <w:trPr>
-          <w:trHeight w:val="835"/>
-        </w:trPr>
-        <w:tc>
-          <w:tcPr>
-            <w:tcW w:w="1555" w:type="dxa"/>
-          </w:tcPr>
-          <w:p>
-            <w:pPr>
-              <w:jc w:val="center"/>
-              <w:rPr>
-                <w:sz w:val="24"/>
-                <w:szCs w:val="24"/>
-              </w:rPr>
-            </w:pPr>
-            <w:r>
-              <w:rPr>
-                <w:sz w:val="24"/>
-                <w:szCs w:val="24"/>
-              </w:rPr>
-              <w:t>Insertionsort</w:t>
-            </w:r>
-          </w:p>
-        </w:tc>
-        <w:tc>
-          <w:tcPr>
-            <w:tcW w:w="2551" w:type="dxa"/>
-          </w:tcPr>
-          <w:p>
-            <w:pPr>
-              <w:jc w:val="center"/>
-              <w:rPr>
-                <w:sz w:val="24"/>
-                <w:szCs w:val="24"/>
-              </w:rPr>
-            </w:pPr>
-            <w:r>
-              <w:rPr>
-                <w:sz w:val="24"/>
-                <w:szCs w:val="24"/>
-              </w:rPr>
-              <w:t>Medelvärde:</w:t>
-            </w:r>
-            <w:r>
-              <w:rPr>
-                <w:sz w:val="24"/>
-                <w:szCs w:val="24"/>
-              </w:rPr>
-              <w:t>9384ns</w:t>
-            </w:r>
-          </w:p>
-          <w:p>
-            <w:pPr>
-              <w:jc w:val="center"/>
-              <w:rPr>
-                <w:sz w:val="24"/>
-                <w:szCs w:val="24"/>
-              </w:rPr>
-            </w:pPr>
-            <w:r>
-              <w:rPr>
-                <w:sz w:val="24"/>
-                <w:szCs w:val="24"/>
-              </w:rPr>
-              <w:t>Median:7283ns</w:t>
-            </w:r>
-          </w:p>
-        </w:tc>
-        <w:tc>
-          <w:tcPr>
-            <w:tcW w:w="2552" w:type="dxa"/>
-          </w:tcPr>
-          <w:p>
-            <w:pPr>
-              <w:jc w:val="center"/>
-              <w:rPr>
-                <w:sz w:val="24"/>
-                <w:szCs w:val="24"/>
-              </w:rPr>
-            </w:pPr>
-            <w:r>
-              <w:rPr>
-                <w:sz w:val="24"/>
-                <w:szCs w:val="24"/>
-              </w:rPr>
-              <w:t>Medelvärde:14406ns</w:t>
-            </w:r>
-          </w:p>
-          <w:p>
-            <w:pPr>
-              <w:jc w:val="center"/>
-              <w:rPr>
-                <w:sz w:val="24"/>
-                <w:szCs w:val="24"/>
-              </w:rPr>
-            </w:pPr>
-            <w:r>
-              <w:rPr>
-                <w:sz w:val="24"/>
-                <w:szCs w:val="24"/>
-              </w:rPr>
-              <w:t>Median:13677ns</w:t>
-            </w:r>
-          </w:p>
-        </w:tc>
-        <w:tc>
-          <w:tcPr>
-            <w:tcW w:w="2551" w:type="dxa"/>
-          </w:tcPr>
-          <w:p>
-            <w:pPr>
-              <w:jc w:val="center"/>
-              <w:rPr>
-                <w:sz w:val="24"/>
-                <w:szCs w:val="24"/>
-              </w:rPr>
-            </w:pPr>
-            <w:r>
-              <w:rPr>
-                <w:sz w:val="24"/>
-                <w:szCs w:val="24"/>
-              </w:rPr>
-              <w:t>Medelvärde:</w:t>
-            </w:r>
-            <w:r>
-              <w:rPr>
-                <w:sz w:val="24"/>
-                <w:szCs w:val="24"/>
-              </w:rPr>
-              <w:t>6977ns</w:t>
-            </w:r>
-          </w:p>
-          <w:p>
-            <w:pPr>
-              <w:jc w:val="center"/>
-              <w:rPr>
-                <w:sz w:val="24"/>
-                <w:szCs w:val="24"/>
-              </w:rPr>
-            </w:pPr>
-            <w:r>
-              <w:rPr>
-                <w:sz w:val="24"/>
-                <w:szCs w:val="24"/>
-              </w:rPr>
-              <w:t>Median:</w:t>
-            </w:r>
-            <w:r>
-              <w:rPr>
-                <w:sz w:val="24"/>
-                <w:szCs w:val="24"/>
-              </w:rPr>
-              <w:t>5141ns</w:t>
-            </w:r>
-          </w:p>
-        </w:tc>
-      </w:tr>
-    </w:tbl>
-    <w:p>
-      <w:pPr>
-        <w:rPr>
-          <w:sz w:val="24"/>
-          <w:szCs w:val="24"/>
-        </w:rPr>
-      </w:pPr>
-    </w:p>
-    <w:p>
-      <w:pPr>
-        <w:rPr>
-          <w:sz w:val="24"/>
-          <w:szCs w:val="24"/>
-        </w:rPr>
-      </w:pPr>
-      <w:r>
-        <w:rPr>
-          <w:sz w:val="24"/>
-          <w:szCs w:val="24"/>
-        </w:rPr>
-        <w:t>Detta är en tabell med alla medelvärden och medianer som är framtagna från undersökningen m</w:t>
-      </w:r>
-      <w:r>
-        <w:rPr>
-          <w:sz w:val="24"/>
-          <w:szCs w:val="24"/>
-        </w:rPr>
-        <w:t>ed</w:t>
-      </w:r>
-      <w:r>
-        <w:rPr>
-          <w:sz w:val="24"/>
-          <w:szCs w:val="24"/>
-        </w:rPr>
-        <w:t xml:space="preserve"> indata som hade 2000 element i sig </w:t>
-      </w:r>
-    </w:p>
-    <w:tbl>
-      <w:tblPr>
-        <w:tblStyle w:val="Tabellrutnt"/>
-        <w:tblW w:w="9209" w:type="dxa"/>
-        <w:tblLayout w:type="fixed"/>
-        <w:tblLook w:val="04A0" w:firstRow="1" w:lastRow="0" w:firstColumn="1" w:lastColumn="0" w:noHBand="0" w:noVBand="1"/>
-      </w:tblPr>
-      <w:tblGrid>
-        <w:gridCol w:w="1555"/>
-        <w:gridCol w:w="2551"/>
-        <w:gridCol w:w="2552"/>
-        <w:gridCol w:w="2551"/>
-      </w:tblGrid>
-      <w:tr>
-        <w:trPr>
-          <w:trHeight w:val="590"/>
-        </w:trPr>
-        <w:tc>
-          <w:tcPr>
-            <w:tcW w:w="1555" w:type="dxa"/>
-          </w:tcPr>
-          <w:p>
-            <w:pPr>
-              <w:jc w:val="center"/>
-              <w:rPr>
-                <w:sz w:val="24"/>
-                <w:szCs w:val="24"/>
-              </w:rPr>
-            </w:pPr>
-            <w:r>
-              <w:rPr>
-                <w:sz w:val="24"/>
-                <w:szCs w:val="24"/>
-              </w:rPr>
-              <w:t>2000</w:t>
-            </w:r>
-          </w:p>
-        </w:tc>
-        <w:tc>
-          <w:tcPr>
-            <w:tcW w:w="2551" w:type="dxa"/>
-          </w:tcPr>
-          <w:p>
-            <w:pPr>
-              <w:jc w:val="center"/>
-              <w:rPr>
-                <w:sz w:val="24"/>
-                <w:szCs w:val="24"/>
-              </w:rPr>
-            </w:pPr>
-            <w:r>
-              <w:rPr>
-                <w:sz w:val="24"/>
-                <w:szCs w:val="24"/>
-              </w:rPr>
-              <w:t>Slumpgenererad</w:t>
-            </w:r>
-          </w:p>
-        </w:tc>
-        <w:tc>
-          <w:tcPr>
-            <w:tcW w:w="2552" w:type="dxa"/>
-          </w:tcPr>
-          <w:p>
-            <w:pPr>
-              <w:jc w:val="center"/>
-              <w:rPr>
-                <w:sz w:val="24"/>
-                <w:szCs w:val="24"/>
-              </w:rPr>
-            </w:pPr>
-            <w:r>
-              <w:rPr>
-                <w:sz w:val="24"/>
-                <w:szCs w:val="24"/>
-              </w:rPr>
-              <w:t>Nästan sorterad</w:t>
-            </w:r>
-          </w:p>
-        </w:tc>
-        <w:tc>
-          <w:tcPr>
-            <w:tcW w:w="2551" w:type="dxa"/>
-          </w:tcPr>
-          <w:p>
-            <w:pPr>
-              <w:jc w:val="center"/>
-              <w:rPr>
-                <w:sz w:val="24"/>
-                <w:szCs w:val="24"/>
-              </w:rPr>
-            </w:pPr>
-            <w:r>
-              <w:rPr>
-                <w:sz w:val="24"/>
-                <w:szCs w:val="24"/>
-              </w:rPr>
-              <w:t>Nästan omvänt sorterad</w:t>
-            </w:r>
-          </w:p>
-        </w:tc>
-      </w:tr>
-      <w:tr>
-        <w:trPr>
-          <w:trHeight w:val="764"/>
-        </w:trPr>
-        <w:tc>
-          <w:tcPr>
-            <w:tcW w:w="1555" w:type="dxa"/>
-          </w:tcPr>
-          <w:p>
-            <w:pPr>
-              <w:jc w:val="center"/>
-              <w:rPr>
-                <w:sz w:val="24"/>
-                <w:szCs w:val="24"/>
-              </w:rPr>
-            </w:pPr>
-            <w:r>
-              <w:rPr>
-                <w:sz w:val="24"/>
-                <w:szCs w:val="24"/>
-              </w:rPr>
-              <w:t>Bubblesort</w:t>
-            </w:r>
-          </w:p>
-        </w:tc>
-        <w:tc>
-          <w:tcPr>
-            <w:tcW w:w="2551" w:type="dxa"/>
-          </w:tcPr>
-          <w:p>
-            <w:pPr>
-              <w:jc w:val="center"/>
-              <w:rPr>
-                <w:sz w:val="24"/>
-                <w:szCs w:val="24"/>
-              </w:rPr>
-            </w:pPr>
-            <w:r>
-              <w:rPr>
-                <w:sz w:val="24"/>
-                <w:szCs w:val="24"/>
-              </w:rPr>
-              <w:t>Medelvärde:</w:t>
-            </w:r>
-            <w:r>
-              <w:rPr>
-                <w:sz w:val="24"/>
-                <w:szCs w:val="24"/>
-              </w:rPr>
-              <w:t>10177ns</w:t>
-            </w:r>
-          </w:p>
-          <w:p>
-            <w:pPr>
-              <w:jc w:val="center"/>
-              <w:rPr>
-                <w:sz w:val="24"/>
-                <w:szCs w:val="24"/>
-              </w:rPr>
-            </w:pPr>
-            <w:r>
-              <w:rPr>
-                <w:sz w:val="24"/>
-                <w:szCs w:val="24"/>
-              </w:rPr>
-              <w:t>Median:</w:t>
-            </w:r>
-            <w:r>
-              <w:rPr>
-                <w:sz w:val="24"/>
-                <w:szCs w:val="24"/>
-              </w:rPr>
-              <w:t>9304ns</w:t>
-            </w:r>
-          </w:p>
-        </w:tc>
-        <w:tc>
-          <w:tcPr>
-            <w:tcW w:w="2552" w:type="dxa"/>
-          </w:tcPr>
-          <w:p>
-            <w:pPr>
-              <w:jc w:val="center"/>
-              <w:rPr>
-                <w:sz w:val="24"/>
-                <w:szCs w:val="24"/>
-              </w:rPr>
-            </w:pPr>
-            <w:r>
-              <w:rPr>
-                <w:sz w:val="24"/>
-                <w:szCs w:val="24"/>
-              </w:rPr>
-              <w:t>Medelvärde:</w:t>
-            </w:r>
-            <w:r>
-              <w:rPr>
-                <w:sz w:val="24"/>
-                <w:szCs w:val="24"/>
-              </w:rPr>
-              <w:t>19265ns</w:t>
-            </w:r>
-          </w:p>
-          <w:p>
-            <w:pPr>
-              <w:jc w:val="center"/>
-              <w:rPr>
-                <w:sz w:val="24"/>
-                <w:szCs w:val="24"/>
-              </w:rPr>
-            </w:pPr>
-            <w:r>
-              <w:rPr>
-                <w:sz w:val="24"/>
-                <w:szCs w:val="24"/>
-              </w:rPr>
-              <w:t>Median:</w:t>
-            </w:r>
-            <w:r>
-              <w:rPr>
-                <w:sz w:val="24"/>
-                <w:szCs w:val="24"/>
-              </w:rPr>
-              <w:t>19320ns</w:t>
-            </w:r>
-          </w:p>
-        </w:tc>
-        <w:tc>
-          <w:tcPr>
-            <w:tcW w:w="2551" w:type="dxa"/>
-          </w:tcPr>
-          <w:p>
-            <w:pPr>
-              <w:jc w:val="center"/>
-              <w:rPr>
-                <w:sz w:val="24"/>
-                <w:szCs w:val="24"/>
-              </w:rPr>
-            </w:pPr>
-            <w:r>
-              <w:rPr>
-                <w:sz w:val="24"/>
-                <w:szCs w:val="24"/>
-              </w:rPr>
-              <w:t>Medelvärde:</w:t>
-            </w:r>
-            <w:r>
-              <w:rPr>
-                <w:sz w:val="24"/>
-                <w:szCs w:val="24"/>
-              </w:rPr>
-              <w:t>10992ns</w:t>
-            </w:r>
-          </w:p>
-          <w:p>
-            <w:pPr>
-              <w:jc w:val="center"/>
-              <w:rPr>
-                <w:sz w:val="24"/>
-                <w:szCs w:val="24"/>
-              </w:rPr>
-            </w:pPr>
-            <w:r>
-              <w:rPr>
-                <w:sz w:val="24"/>
-                <w:szCs w:val="24"/>
-              </w:rPr>
-              <w:t>Median:</w:t>
-            </w:r>
-            <w:r>
-              <w:rPr>
-                <w:sz w:val="24"/>
-                <w:szCs w:val="24"/>
-              </w:rPr>
-              <w:t>11017ns</w:t>
-            </w:r>
-          </w:p>
-        </w:tc>
-      </w:tr>
-      <w:tr>
-        <w:trPr>
-          <w:trHeight w:val="845"/>
-        </w:trPr>
-        <w:tc>
-          <w:tcPr>
-            <w:tcW w:w="1555" w:type="dxa"/>
-          </w:tcPr>
-          <w:p>
-            <w:pPr>
-              <w:jc w:val="center"/>
-              <w:rPr>
-                <w:sz w:val="24"/>
-                <w:szCs w:val="24"/>
-              </w:rPr>
-            </w:pPr>
-            <w:r>
-              <w:rPr>
-                <w:sz w:val="24"/>
-                <w:szCs w:val="24"/>
-              </w:rPr>
-              <w:t>Selectionsort</w:t>
-            </w:r>
-          </w:p>
-        </w:tc>
-        <w:tc>
-          <w:tcPr>
-            <w:tcW w:w="2551" w:type="dxa"/>
-          </w:tcPr>
-          <w:p>
-            <w:pPr>
-              <w:jc w:val="center"/>
-              <w:rPr>
-                <w:sz w:val="24"/>
-                <w:szCs w:val="24"/>
-              </w:rPr>
-            </w:pPr>
-            <w:r>
-              <w:rPr>
-                <w:sz w:val="24"/>
-                <w:szCs w:val="24"/>
-              </w:rPr>
-              <w:t>Medelvärde:</w:t>
-            </w:r>
-            <w:r>
-              <w:rPr>
-                <w:sz w:val="24"/>
-                <w:szCs w:val="24"/>
-              </w:rPr>
-              <w:t>1922456ns</w:t>
-            </w:r>
-          </w:p>
-          <w:p>
-            <w:pPr>
-              <w:jc w:val="center"/>
-              <w:rPr>
-                <w:sz w:val="24"/>
-                <w:szCs w:val="24"/>
-              </w:rPr>
-            </w:pPr>
-            <w:r>
-              <w:rPr>
-                <w:sz w:val="24"/>
-                <w:szCs w:val="24"/>
-              </w:rPr>
-              <w:t>Median:</w:t>
-            </w:r>
-            <w:r>
-              <w:rPr>
-                <w:sz w:val="24"/>
-                <w:szCs w:val="24"/>
-              </w:rPr>
-              <w:t>1910580ns</w:t>
-            </w:r>
-          </w:p>
-        </w:tc>
-        <w:tc>
-          <w:tcPr>
-            <w:tcW w:w="2552" w:type="dxa"/>
-          </w:tcPr>
-          <w:p>
-            <w:pPr>
-              <w:jc w:val="center"/>
-              <w:rPr>
-                <w:sz w:val="24"/>
-                <w:szCs w:val="24"/>
-              </w:rPr>
-            </w:pPr>
-            <w:r>
-              <w:rPr>
-                <w:sz w:val="24"/>
-                <w:szCs w:val="24"/>
-              </w:rPr>
-              <w:t>Medelvärde:</w:t>
-            </w:r>
-            <w:r>
-              <w:rPr>
-                <w:sz w:val="24"/>
-                <w:szCs w:val="24"/>
-              </w:rPr>
-              <w:t>1857603ns</w:t>
-            </w:r>
-          </w:p>
-          <w:p>
-            <w:pPr>
-              <w:jc w:val="center"/>
-              <w:rPr>
-                <w:sz w:val="24"/>
-                <w:szCs w:val="24"/>
-              </w:rPr>
-            </w:pPr>
-            <w:r>
-              <w:rPr>
-                <w:sz w:val="24"/>
-                <w:szCs w:val="24"/>
-              </w:rPr>
-              <w:t>Median:</w:t>
-            </w:r>
-            <w:r>
-              <w:rPr>
-                <w:sz w:val="24"/>
-                <w:szCs w:val="24"/>
-              </w:rPr>
-              <w:t>1846435ns</w:t>
-            </w:r>
-          </w:p>
-        </w:tc>
-        <w:tc>
-          <w:tcPr>
-            <w:tcW w:w="2551" w:type="dxa"/>
-          </w:tcPr>
-          <w:p>
-            <w:pPr>
-              <w:jc w:val="center"/>
-              <w:rPr>
-                <w:sz w:val="24"/>
-                <w:szCs w:val="24"/>
-              </w:rPr>
-            </w:pPr>
-            <w:r>
-              <w:rPr>
-                <w:sz w:val="24"/>
-                <w:szCs w:val="24"/>
-              </w:rPr>
-              <w:t>Medelvärde:</w:t>
-            </w:r>
-            <w:r>
-              <w:rPr>
-                <w:sz w:val="24"/>
-                <w:szCs w:val="24"/>
-              </w:rPr>
-              <w:t>1977647ns</w:t>
-            </w:r>
-          </w:p>
-          <w:p>
-            <w:pPr>
-              <w:jc w:val="center"/>
-              <w:rPr>
-                <w:sz w:val="24"/>
-                <w:szCs w:val="24"/>
-              </w:rPr>
-            </w:pPr>
-            <w:r>
-              <w:rPr>
-                <w:sz w:val="24"/>
-                <w:szCs w:val="24"/>
-              </w:rPr>
-              <w:t>Median:</w:t>
-            </w:r>
-            <w:r>
-              <w:rPr>
-                <w:sz w:val="24"/>
-                <w:szCs w:val="24"/>
-              </w:rPr>
-              <w:t>18918116ns</w:t>
-            </w:r>
-          </w:p>
-        </w:tc>
-      </w:tr>
-      <w:tr>
-        <w:trPr>
-          <w:trHeight w:val="829"/>
-        </w:trPr>
-        <w:tc>
-          <w:tcPr>
-            <w:tcW w:w="1555" w:type="dxa"/>
-          </w:tcPr>
-          <w:p>
-            <w:pPr>
-              <w:jc w:val="center"/>
-              <w:rPr>
-                <w:sz w:val="24"/>
-                <w:szCs w:val="24"/>
-              </w:rPr>
-            </w:pPr>
-            <w:r>
-              <w:rPr>
-                <w:sz w:val="24"/>
-                <w:szCs w:val="24"/>
-              </w:rPr>
-              <w:t>Insertionsort</w:t>
-            </w:r>
-          </w:p>
-        </w:tc>
-        <w:tc>
-          <w:tcPr>
-            <w:tcW w:w="2551" w:type="dxa"/>
-          </w:tcPr>
-          <w:p>
-            <w:pPr>
-              <w:jc w:val="center"/>
-              <w:rPr>
-                <w:sz w:val="24"/>
-                <w:szCs w:val="24"/>
-              </w:rPr>
-            </w:pPr>
-            <w:r>
-              <w:rPr>
-                <w:sz w:val="24"/>
-                <w:szCs w:val="24"/>
-              </w:rPr>
-              <w:t>Medelvärde:</w:t>
-            </w:r>
-            <w:r>
-              <w:rPr>
-                <w:sz w:val="24"/>
-                <w:szCs w:val="24"/>
-              </w:rPr>
-              <w:t>14040ns</w:t>
-            </w:r>
-          </w:p>
-          <w:p>
-            <w:pPr>
-              <w:jc w:val="center"/>
-              <w:rPr>
-                <w:sz w:val="24"/>
-                <w:szCs w:val="24"/>
-              </w:rPr>
-            </w:pPr>
-            <w:r>
-              <w:rPr>
-                <w:sz w:val="24"/>
-                <w:szCs w:val="24"/>
-              </w:rPr>
-              <w:t>Median:</w:t>
-            </w:r>
-            <w:r>
-              <w:rPr>
-                <w:sz w:val="24"/>
-                <w:szCs w:val="24"/>
-              </w:rPr>
-              <w:t>13581ns</w:t>
-            </w:r>
-          </w:p>
-        </w:tc>
-        <w:tc>
-          <w:tcPr>
-            <w:tcW w:w="2552" w:type="dxa"/>
-          </w:tcPr>
-          <w:p>
-            <w:pPr>
-              <w:jc w:val="center"/>
-              <w:rPr>
-                <w:sz w:val="24"/>
-                <w:szCs w:val="24"/>
-              </w:rPr>
-            </w:pPr>
-            <w:r>
-              <w:rPr>
-                <w:sz w:val="24"/>
-                <w:szCs w:val="24"/>
-              </w:rPr>
-              <w:t>Medelvärde:</w:t>
-            </w:r>
-            <w:r>
-              <w:rPr>
-                <w:sz w:val="24"/>
-                <w:szCs w:val="24"/>
-              </w:rPr>
-              <w:t>27678ns</w:t>
-            </w:r>
-          </w:p>
-          <w:p>
-            <w:pPr>
-              <w:jc w:val="center"/>
-              <w:rPr>
-                <w:sz w:val="24"/>
-                <w:szCs w:val="24"/>
-              </w:rPr>
-            </w:pPr>
-            <w:r>
-              <w:rPr>
-                <w:sz w:val="24"/>
-                <w:szCs w:val="24"/>
-              </w:rPr>
-              <w:t>Median:</w:t>
-            </w:r>
-            <w:r>
-              <w:rPr>
-                <w:sz w:val="24"/>
-                <w:szCs w:val="24"/>
-              </w:rPr>
-              <w:t>27089ns</w:t>
-            </w:r>
-          </w:p>
-        </w:tc>
-        <w:tc>
-          <w:tcPr>
-            <w:tcW w:w="2551" w:type="dxa"/>
-          </w:tcPr>
-          <w:p>
-            <w:pPr>
-              <w:jc w:val="center"/>
-              <w:rPr>
-                <w:sz w:val="24"/>
-                <w:szCs w:val="24"/>
-              </w:rPr>
-            </w:pPr>
-            <w:r>
-              <w:rPr>
-                <w:sz w:val="24"/>
-                <w:szCs w:val="24"/>
-              </w:rPr>
-              <w:t>Medelvärde:</w:t>
-            </w:r>
-            <w:r>
-              <w:rPr>
-                <w:sz w:val="24"/>
-                <w:szCs w:val="24"/>
-              </w:rPr>
-              <w:t>13828ns</w:t>
-            </w:r>
-          </w:p>
-          <w:p>
-            <w:pPr>
-              <w:jc w:val="center"/>
-              <w:rPr>
-                <w:sz w:val="24"/>
-                <w:szCs w:val="24"/>
-              </w:rPr>
-            </w:pPr>
-            <w:r>
-              <w:rPr>
-                <w:sz w:val="24"/>
-                <w:szCs w:val="24"/>
-              </w:rPr>
-              <w:t>Median:</w:t>
-            </w:r>
-            <w:r>
-              <w:rPr>
-                <w:sz w:val="24"/>
-                <w:szCs w:val="24"/>
-              </w:rPr>
-              <w:t>13492ns</w:t>
-            </w:r>
-          </w:p>
-        </w:tc>
-      </w:tr>
-    </w:tbl>
-    <w:p>
-      <w:pPr>
-        <w:rPr>
-          <w:sz w:val="24"/>
-          <w:szCs w:val="24"/>
-        </w:rPr>
-      </w:pPr>
-    </w:p>
-    <w:p>
-      <w:pPr>
-        <w:rPr>
-          <w:sz w:val="40"/>
-          <w:szCs w:val="40"/>
-        </w:rPr>
-      </w:pPr>
-    </w:p>
-    <w:p>
-      <w:pPr>
-        <w:rPr>
-          <w:sz w:val="40"/>
-          <w:szCs w:val="40"/>
-        </w:rPr>
-      </w:pPr>
-      <w:r>
-        <w:rPr>
-          <w:sz w:val="40"/>
-          <w:szCs w:val="40"/>
-        </w:rPr>
         <w:t>Diskussion</w:t>
       </w:r>
     </w:p>
@@ -3498,20 +2884,25 @@
     <w:p>
       <w:pPr>
         <w:rPr>
-          <w:sz w:val="24"/>
-          <w:szCs w:val="24"/>
-        </w:rPr>
-      </w:pPr>
-      <w:r>
-        <w:rPr>
-          <w:sz w:val="24"/>
-          <w:szCs w:val="24"/>
-        </w:rPr>
-        <w:lastRenderedPageBreak/>
+          <w:b/>
+          <w:i/>
+          <w:sz w:val="24"/>
+          <w:szCs w:val="24"/>
+        </w:rPr>
+      </w:pPr>
+      <w:r>
+        <w:rPr>
+          <w:b/>
+          <w:i/>
+          <w:sz w:val="24"/>
+          <w:szCs w:val="24"/>
+        </w:rPr>
         <w:t xml:space="preserve">Det </w:t>
       </w:r>
       <w:r>
         <w:rPr>
+          <w:b/>
+          <w:i/>
           <w:sz w:val="24"/>
           <w:szCs w:val="24"/>
         </w:rPr>
@@ -3519,10 +2910,93 @@
       </w:r>
       <w:r>
         <w:rPr>
-          <w:sz w:val="24"/>
-          <w:szCs w:val="24"/>
-        </w:rPr>
-        <w:t>t att indata inte har haft någon större inverkan på slut resultatet.</w:t>
+          <w:b/>
+          <w:i/>
+          <w:sz w:val="24"/>
+          <w:szCs w:val="24"/>
+        </w:rPr>
+        <w:t>ten</w:t>
+      </w:r>
+      <w:r>
+        <w:rPr>
+          <w:b/>
+          <w:i/>
+          <w:sz w:val="24"/>
+          <w:szCs w:val="24"/>
+        </w:rPr>
+        <w:t xml:space="preserve"> är att</w:t>
+      </w:r>
+      <w:r>
+        <w:rPr>
+          <w:b/>
+          <w:i/>
+          <w:sz w:val="24"/>
+          <w:szCs w:val="24"/>
+        </w:rPr>
+        <w:t xml:space="preserve"> de olika formerna av indata</w:t>
+      </w:r>
+      <w:r>
+        <w:rPr>
+          <w:b/>
+          <w:i/>
+          <w:sz w:val="24"/>
+          <w:szCs w:val="24"/>
+        </w:rPr>
+        <w:t xml:space="preserve"> inte har haf</w:t>
+      </w:r>
+      <w:r>
+        <w:rPr>
+          <w:b/>
+          <w:i/>
+          <w:sz w:val="24"/>
+          <w:szCs w:val="24"/>
+        </w:rPr>
+        <w:t>t någon större inverkan på slut</w:t>
+      </w:r>
+      <w:r>
+        <w:rPr>
+          <w:b/>
+          <w:i/>
+          <w:sz w:val="24"/>
+          <w:szCs w:val="24"/>
+        </w:rPr>
+        <w:t>resultatet</w:t>
+      </w:r>
+      <w:r>
+        <w:rPr>
+          <w:b/>
+          <w:i/>
+          <w:sz w:val="24"/>
+          <w:szCs w:val="24"/>
+        </w:rPr>
+        <w:t xml:space="preserve"> då de i förhållande till varandra </w:t>
+      </w:r>
+      <w:r>
+        <w:rPr>
+          <w:b/>
+          <w:i/>
+          <w:sz w:val="24"/>
+          <w:szCs w:val="24"/>
+        </w:rPr>
+        <w:t>ger ungefär samma resultat för alla de olika formerna av indata</w:t>
+      </w:r>
+      <w:r>
+        <w:rPr>
+          <w:b/>
+          <w:i/>
+          <w:sz w:val="24"/>
+          <w:szCs w:val="24"/>
+        </w:rPr>
+        <w:t>.</w:t>
+      </w:r>
+      <w:r>
+        <w:rPr>
+          <w:b/>
+          <w:i/>
+          <w:sz w:val="24"/>
+          <w:szCs w:val="24"/>
+        </w:rPr>
+        <w:t xml:space="preserve"> Att det blir så kan bero på att </w:t>
       </w:r>
     </w:p>
     <w:p>
@@ -3543,17 +3017,340 @@
     <w:p>
       <w:pPr>
         <w:rPr>
-          <w:sz w:val="24"/>
-          <w:szCs w:val="24"/>
-        </w:rPr>
-      </w:pPr>
-      <w:r>
-        <w:rPr>
-          <w:sz w:val="24"/>
-          <w:szCs w:val="24"/>
-        </w:rPr>
-        <w:t>Här ska en slutsats vara</w:t>
-      </w:r>
+          <w:b/>
+          <w:i/>
+          <w:sz w:val="24"/>
+          <w:szCs w:val="24"/>
+        </w:rPr>
+      </w:pPr>
+      <w:r>
+        <w:rPr>
+          <w:b/>
+          <w:i/>
+          <w:sz w:val="24"/>
+          <w:szCs w:val="24"/>
+        </w:rPr>
+        <w:t xml:space="preserve">Var sjukt osäker på hur jag skulle göra med om frågorna skulle vara med i texten eller inte om ni tycker det ser fult ut från ni gärna ändra </w:t>
+      </w:r>
+    </w:p>
+    <w:p>
+      <w:pPr>
+        <w:rPr>
+          <w:sz w:val="24"/>
+          <w:szCs w:val="24"/>
+        </w:rPr>
+      </w:pPr>
+      <w:r>
+        <w:rPr>
+          <w:sz w:val="24"/>
+          <w:szCs w:val="24"/>
+        </w:rPr>
+        <w:t>För att återkoppla till själva forskningsfrågorna</w:t>
+      </w:r>
+      <w:r>
+        <w:rPr>
+          <w:sz w:val="24"/>
+          <w:szCs w:val="24"/>
+        </w:rPr>
+        <w:t xml:space="preserve"> kan man utifrån</w:t>
+      </w:r>
+      <w:r>
+        <w:rPr>
+          <w:sz w:val="24"/>
+          <w:szCs w:val="24"/>
+        </w:rPr>
+        <w:t xml:space="preserve"> figur 4 och 5</w:t>
+      </w:r>
+      <w:r>
+        <w:rPr>
+          <w:sz w:val="24"/>
+          <w:szCs w:val="24"/>
+        </w:rPr>
+        <w:t xml:space="preserve"> </w:t>
+      </w:r>
+      <w:r>
+        <w:rPr>
+          <w:sz w:val="24"/>
+          <w:szCs w:val="24"/>
+        </w:rPr>
+        <w:t>se väldigt tydliga svar på frågorna</w:t>
+      </w:r>
+      <w:r>
+        <w:rPr>
+          <w:sz w:val="24"/>
+          <w:szCs w:val="24"/>
+        </w:rPr>
+        <w:t xml:space="preserve">. Den första frågan var </w:t>
+      </w:r>
+      <w:r>
+        <w:rPr>
+          <w:i/>
+          <w:sz w:val="24"/>
+          <w:szCs w:val="24"/>
+        </w:rPr>
+        <w:t>”</w:t>
+      </w:r>
+      <w:r>
+        <w:rPr>
+          <w:i/>
+          <w:sz w:val="24"/>
+          <w:szCs w:val="24"/>
+          <w:shd w:val="clear" w:color="auto" w:fill="FEFEFE"/>
+        </w:rPr>
+        <w:t>I vilka fall av indata presterar respektive algoritm bäst?</w:t>
+      </w:r>
+      <w:r>
+        <w:rPr>
+          <w:i/>
+          <w:sz w:val="24"/>
+          <w:szCs w:val="24"/>
+        </w:rPr>
+        <w:t>”</w:t>
+      </w:r>
+      <w:r>
+        <w:rPr>
+          <w:i/>
+          <w:sz w:val="24"/>
+          <w:szCs w:val="24"/>
+        </w:rPr>
+        <w:t xml:space="preserve"> </w:t>
+      </w:r>
+      <w:r>
+        <w:rPr>
+          <w:sz w:val="24"/>
+          <w:szCs w:val="24"/>
+        </w:rPr>
+        <w:t xml:space="preserve">man kan tydligt se att Bubblesort </w:t>
+      </w:r>
+      <w:r>
+        <w:rPr>
+          <w:sz w:val="24"/>
+          <w:szCs w:val="24"/>
+        </w:rPr>
+        <w:t>presterade bäst i alla tester som gjordes.</w:t>
+      </w:r>
+    </w:p>
+    <w:p>
+      <w:pPr>
+        <w:rPr>
+          <w:sz w:val="24"/>
+          <w:szCs w:val="24"/>
+        </w:rPr>
+      </w:pPr>
+      <w:r>
+        <w:rPr>
+          <w:sz w:val="24"/>
+          <w:szCs w:val="24"/>
+        </w:rPr>
+        <w:t xml:space="preserve">Den andra frågan var </w:t>
+      </w:r>
+      <w:r>
+        <w:rPr>
+          <w:i/>
+          <w:sz w:val="24"/>
+          <w:szCs w:val="24"/>
+        </w:rPr>
+        <w:t>”</w:t>
+      </w:r>
+      <w:r>
+        <w:rPr>
+          <w:i/>
+          <w:sz w:val="24"/>
+          <w:szCs w:val="24"/>
+          <w:shd w:val="clear" w:color="auto" w:fill="FEFEFE"/>
+        </w:rPr>
+        <w:t>I vilka fall av indata presterar respektive algoritm sämst?</w:t>
+      </w:r>
+      <w:r>
+        <w:rPr>
+          <w:i/>
+          <w:sz w:val="24"/>
+          <w:szCs w:val="24"/>
+        </w:rPr>
+        <w:t>”</w:t>
+      </w:r>
+      <w:r>
+        <w:rPr>
+          <w:i/>
+          <w:sz w:val="24"/>
+          <w:szCs w:val="24"/>
+        </w:rPr>
+        <w:t xml:space="preserve"> </w:t>
+      </w:r>
+      <w:r>
+        <w:rPr>
+          <w:sz w:val="24"/>
+          <w:szCs w:val="24"/>
+        </w:rPr>
+        <w:t xml:space="preserve">det går även i denna fråga se att </w:t>
+      </w:r>
+      <w:r>
+        <w:rPr>
+          <w:sz w:val="24"/>
+          <w:szCs w:val="24"/>
+        </w:rPr>
+        <w:t>Selectionsort presterade sämst i alla tester som utfördes.</w:t>
+      </w:r>
+    </w:p>
+    <w:p>
+      <w:pPr>
+        <w:rPr>
+          <w:sz w:val="24"/>
+          <w:szCs w:val="24"/>
+        </w:rPr>
+      </w:pPr>
+      <w:r>
+        <w:rPr>
+          <w:sz w:val="24"/>
+          <w:szCs w:val="24"/>
+        </w:rPr>
+        <w:t xml:space="preserve">Den sista frågan var </w:t>
+      </w:r>
+      <w:r>
+        <w:rPr>
+          <w:i/>
+          <w:sz w:val="24"/>
+          <w:szCs w:val="24"/>
+        </w:rPr>
+        <w:t>”</w:t>
+      </w:r>
+      <w:r>
+        <w:rPr>
+          <w:i/>
+          <w:sz w:val="24"/>
+          <w:szCs w:val="24"/>
+          <w:shd w:val="clear" w:color="auto" w:fill="FEFEFE"/>
+        </w:rPr>
+        <w:t xml:space="preserve">Hur presterar algoritmerna i jämförelse med </w:t>
+      </w:r>
+      <w:r>
+        <w:rPr>
+          <w:i/>
+          <w:sz w:val="24"/>
+          <w:szCs w:val="24"/>
+          <w:shd w:val="clear" w:color="auto" w:fill="FEFEFE"/>
+        </w:rPr>
+        <w:t>varandra för motsvarande indata?</w:t>
+      </w:r>
+      <w:r>
+        <w:rPr>
+          <w:i/>
+          <w:sz w:val="24"/>
+          <w:szCs w:val="24"/>
+        </w:rPr>
+        <w:t>”</w:t>
+      </w:r>
+      <w:r>
+        <w:rPr>
+          <w:i/>
+          <w:sz w:val="24"/>
+          <w:szCs w:val="24"/>
+        </w:rPr>
+        <w:t xml:space="preserve"> </w:t>
+      </w:r>
+      <w:r>
+        <w:rPr>
+          <w:sz w:val="24"/>
+          <w:szCs w:val="24"/>
+        </w:rPr>
+        <w:t>här kan man se att i alla olika former av indata är den förhållandevisa skillnaden mellan algoritmerna omkring den samma.</w:t>
+      </w:r>
+    </w:p>
+    <w:p>
+      <w:pPr>
+        <w:rPr>
+          <w:sz w:val="24"/>
+          <w:szCs w:val="24"/>
+        </w:rPr>
+      </w:pPr>
+    </w:p>
+    <w:p>
+      <w:pPr>
+        <w:rPr>
+          <w:sz w:val="40"/>
+          <w:szCs w:val="40"/>
+        </w:rPr>
+      </w:pPr>
+    </w:p>
+    <w:p>
+      <w:pPr>
+        <w:rPr>
+          <w:sz w:val="40"/>
+          <w:szCs w:val="40"/>
+        </w:rPr>
+      </w:pPr>
+    </w:p>
+    <w:p>
+      <w:pPr>
+        <w:rPr>
+          <w:sz w:val="40"/>
+          <w:szCs w:val="40"/>
+        </w:rPr>
+      </w:pPr>
+    </w:p>
+    <w:p>
+      <w:pPr>
+        <w:rPr>
+          <w:sz w:val="40"/>
+          <w:szCs w:val="40"/>
+        </w:rPr>
+      </w:pPr>
+    </w:p>
+    <w:p>
+      <w:pPr>
+        <w:rPr>
+          <w:sz w:val="40"/>
+          <w:szCs w:val="40"/>
+        </w:rPr>
+      </w:pPr>
+    </w:p>
+    <w:p>
+      <w:pPr>
+        <w:rPr>
+          <w:sz w:val="40"/>
+          <w:szCs w:val="40"/>
+        </w:rPr>
+      </w:pPr>
+    </w:p>
+    <w:p>
+      <w:pPr>
+        <w:rPr>
+          <w:sz w:val="40"/>
+          <w:szCs w:val="40"/>
+        </w:rPr>
+      </w:pPr>
+    </w:p>
+    <w:p>
+      <w:pPr>
+        <w:rPr>
+          <w:sz w:val="40"/>
+          <w:szCs w:val="40"/>
+        </w:rPr>
+      </w:pPr>
+    </w:p>
+    <w:p>
+      <w:pPr>
+        <w:rPr>
+          <w:sz w:val="40"/>
+          <w:szCs w:val="40"/>
+        </w:rPr>
+      </w:pPr>
+    </w:p>
+    <w:p>
+      <w:pPr>
+        <w:rPr>
+          <w:sz w:val="40"/>
+          <w:szCs w:val="40"/>
+        </w:rPr>
+      </w:pPr>
+    </w:p>
+    <w:p>
+      <w:pPr>
+        <w:rPr>
+          <w:sz w:val="40"/>
+          <w:szCs w:val="40"/>
+        </w:rPr>
+      </w:pPr>
     </w:p>
     <w:p>
       <w:pPr>
@@ -3587,22 +3384,20 @@
       </w:r>
       <w:r>
         <w:rPr>
-          <w:sz w:val="40"/>
-          <w:szCs w:val="40"/>
+          <w:sz w:val="24"/>
+          <w:szCs w:val="24"/>
         </w:rPr>
         <w:tab/>
-      </w:r>
-      <w:r>
-        <w:t>Martin Höst, 2016, (EDAA35 Utvärdering av programvarusystem), 2016-03-23,</w:t>
-      </w:r>
-      <w:r>
-        <w:rPr>
-          <w:sz w:val="24"/>
-          <w:szCs w:val="24"/>
-        </w:rPr>
-        <w:t xml:space="preserve"> </w:t>
-      </w:r>
-      <w:hyperlink r:id="rId11" w:history="1">
+        <w:t>Martin Höst, 2016, (EDAA35 Utvärdering av programvaru</w:t>
+      </w:r>
+      <w:r>
+        <w:rPr>
+          <w:sz w:val="24"/>
+          <w:szCs w:val="24"/>
+        </w:rPr>
+        <w:t xml:space="preserve">system), 2016-04-16: 15:10, </w:t>
+      </w:r>
+      <w:hyperlink r:id="rId13" w:history="1">
         <w:r>
           <w:rPr>
             <w:rStyle w:val="Hyperlnk"/>
@@ -3624,6 +3419,10 @@
       <w:pPr>
         <w:pStyle w:val="Fotnotstext"/>
         <w:ind w:left="1304" w:hanging="1304"/>
+        <w:rPr>
+          <w:sz w:val="24"/>
+          <w:szCs w:val="24"/>
+        </w:rPr>
       </w:pPr>
       <w:r>
         <w:rPr>
@@ -3644,9 +3443,55 @@
           <w:sz w:val="24"/>
           <w:szCs w:val="24"/>
         </w:rPr>
-        <w:t xml:space="preserve">”Sorting Algorithm Animations”, </w:t>
-      </w:r>
-      <w:hyperlink r:id="rId12" w:history="1">
+        <w:t>”</w:t>
+      </w:r>
+      <w:proofErr w:type="spellStart"/>
+      <w:r>
+        <w:rPr>
+          <w:sz w:val="24"/>
+          <w:szCs w:val="24"/>
+        </w:rPr>
+        <w:t>Sorting</w:t>
+      </w:r>
+      <w:proofErr w:type="spellEnd"/>
+      <w:r>
+        <w:rPr>
+          <w:sz w:val="24"/>
+          <w:szCs w:val="24"/>
+        </w:rPr>
+        <w:t xml:space="preserve"> </w:t>
+      </w:r>
+      <w:proofErr w:type="spellStart"/>
+      <w:r>
+        <w:rPr>
+          <w:sz w:val="24"/>
+          <w:szCs w:val="24"/>
+        </w:rPr>
+        <w:t>Algorithm</w:t>
+      </w:r>
+      <w:proofErr w:type="spellEnd"/>
+      <w:r>
+        <w:rPr>
+          <w:sz w:val="24"/>
+          <w:szCs w:val="24"/>
+        </w:rPr>
+        <w:t xml:space="preserve"> Animations”, </w:t>
+      </w:r>
+      <w:r>
+        <w:rPr>
+          <w:sz w:val="24"/>
+          <w:szCs w:val="24"/>
+        </w:rPr>
+        <w:t>2016-04-</w:t>
+      </w:r>
+      <w:r>
+        <w:rPr>
+          <w:sz w:val="24"/>
+          <w:szCs w:val="24"/>
+        </w:rPr>
+        <w:t>27, 11:30,</w:t>
+      </w:r>
+      <w:hyperlink r:id="rId14" w:history="1">
         <w:r>
           <w:rPr>
             <w:rStyle w:val="Hyperlnk"/>
@@ -3661,8 +3506,313 @@
           <w:sz w:val="24"/>
           <w:szCs w:val="24"/>
         </w:rPr>
-        <w:t>, (2016 April 27, 11:30).</w:t>
-      </w:r>
+        <w:t>.</w:t>
+      </w:r>
+    </w:p>
+    <w:p>
+      <w:pPr>
+        <w:pStyle w:val="Fotnotstext"/>
+        <w:ind w:left="1304" w:hanging="1304"/>
+        <w:rPr>
+          <w:sz w:val="24"/>
+          <w:szCs w:val="24"/>
+        </w:rPr>
+      </w:pPr>
+    </w:p>
+    <w:p>
+      <w:pPr>
+        <w:pStyle w:val="Fotnotstext"/>
+        <w:ind w:left="1304" w:hanging="1304"/>
+        <w:rPr>
+          <w:sz w:val="24"/>
+          <w:szCs w:val="24"/>
+        </w:rPr>
+      </w:pPr>
+      <w:r>
+        <w:rPr>
+          <w:sz w:val="24"/>
+          <w:szCs w:val="24"/>
+        </w:rPr>
+        <w:t>[3]</w:t>
+      </w:r>
+      <w:r>
+        <w:rPr>
+          <w:sz w:val="24"/>
+          <w:szCs w:val="24"/>
+        </w:rPr>
+        <w:tab/>
+        <w:t>”</w:t>
+      </w:r>
+      <w:proofErr w:type="spellStart"/>
+      <w:r>
+        <w:rPr>
+          <w:sz w:val="24"/>
+          <w:szCs w:val="24"/>
+        </w:rPr>
+        <w:t>Wikipedia</w:t>
+      </w:r>
+      <w:proofErr w:type="spellEnd"/>
+      <w:r>
+        <w:rPr>
+          <w:sz w:val="24"/>
+          <w:szCs w:val="24"/>
+        </w:rPr>
+        <w:t xml:space="preserve">”, </w:t>
+      </w:r>
+      <w:r>
+        <w:rPr>
+          <w:sz w:val="24"/>
+          <w:szCs w:val="24"/>
+        </w:rPr>
+        <w:t>2016-04-</w:t>
+      </w:r>
+      <w:r>
+        <w:rPr>
+          <w:sz w:val="24"/>
+          <w:szCs w:val="24"/>
+        </w:rPr>
+        <w:t>27: 11:30,</w:t>
+      </w:r>
+      <w:hyperlink r:id="rId15" w:history="1">
+        <w:r>
+          <w:rPr>
+            <w:rStyle w:val="Hyperlnk"/>
+            <w:sz w:val="24"/>
+            <w:szCs w:val="24"/>
+          </w:rPr>
+          <w:t>https://en.wikipedia.org/wiki/Bubble_sort</w:t>
+        </w:r>
+      </w:hyperlink>
+      <w:r>
+        <w:rPr>
+          <w:sz w:val="24"/>
+          <w:szCs w:val="24"/>
+        </w:rPr>
+        <w:t>.</w:t>
+      </w:r>
+    </w:p>
+    <w:p>
+      <w:pPr>
+        <w:pStyle w:val="Fotnotstext"/>
+        <w:ind w:left="1304" w:hanging="1304"/>
+        <w:rPr>
+          <w:sz w:val="24"/>
+          <w:szCs w:val="24"/>
+        </w:rPr>
+      </w:pPr>
+    </w:p>
+    <w:p>
+      <w:pPr>
+        <w:pStyle w:val="Fotnotstext"/>
+        <w:ind w:left="1304" w:hanging="1304"/>
+        <w:rPr>
+          <w:sz w:val="24"/>
+          <w:szCs w:val="24"/>
+        </w:rPr>
+      </w:pPr>
+      <w:r>
+        <w:rPr>
+          <w:sz w:val="24"/>
+          <w:szCs w:val="24"/>
+        </w:rPr>
+        <w:t>[4]</w:t>
+      </w:r>
+      <w:r>
+        <w:rPr>
+          <w:sz w:val="24"/>
+          <w:szCs w:val="24"/>
+        </w:rPr>
+        <w:tab/>
+      </w:r>
+      <w:r>
+        <w:rPr>
+          <w:sz w:val="24"/>
+          <w:szCs w:val="24"/>
+        </w:rPr>
+        <w:t>”</w:t>
+      </w:r>
+      <w:proofErr w:type="spellStart"/>
+      <w:r>
+        <w:rPr>
+          <w:sz w:val="24"/>
+          <w:szCs w:val="24"/>
+        </w:rPr>
+        <w:t>Wikipedia</w:t>
+      </w:r>
+      <w:proofErr w:type="spellEnd"/>
+      <w:r>
+        <w:rPr>
+          <w:sz w:val="24"/>
+          <w:szCs w:val="24"/>
+        </w:rPr>
+        <w:t>”,</w:t>
+      </w:r>
+      <w:r>
+        <w:rPr>
+          <w:sz w:val="24"/>
+          <w:szCs w:val="24"/>
+        </w:rPr>
+        <w:t xml:space="preserve"> </w:t>
+      </w:r>
+      <w:r>
+        <w:rPr>
+          <w:sz w:val="24"/>
+          <w:szCs w:val="24"/>
+        </w:rPr>
+        <w:t>2016-04-</w:t>
+      </w:r>
+      <w:r>
+        <w:rPr>
+          <w:sz w:val="24"/>
+          <w:szCs w:val="24"/>
+        </w:rPr>
+        <w:t>27: 11:30,</w:t>
+      </w:r>
+      <w:r>
+        <w:rPr>
+          <w:sz w:val="24"/>
+          <w:szCs w:val="24"/>
+        </w:rPr>
+        <w:t xml:space="preserve"> </w:t>
+      </w:r>
+      <w:hyperlink r:id="rId16" w:history="1">
+        <w:r>
+          <w:rPr>
+            <w:rStyle w:val="Hyperlnk"/>
+            <w:sz w:val="24"/>
+            <w:szCs w:val="24"/>
+          </w:rPr>
+          <w:t>https://en.wikipedia.org/wiki/Selection_sort</w:t>
+        </w:r>
+      </w:hyperlink>
+      <w:r>
+        <w:rPr>
+          <w:sz w:val="24"/>
+          <w:szCs w:val="24"/>
+        </w:rPr>
+        <w:t>.</w:t>
+      </w:r>
+    </w:p>
+    <w:p>
+      <w:pPr>
+        <w:pStyle w:val="Fotnotstext"/>
+        <w:ind w:left="1304" w:hanging="1304"/>
+        <w:rPr>
+          <w:sz w:val="24"/>
+          <w:szCs w:val="24"/>
+        </w:rPr>
+      </w:pPr>
+    </w:p>
+    <w:p>
+      <w:pPr>
+        <w:pStyle w:val="Fotnotstext"/>
+        <w:ind w:left="1304" w:hanging="1304"/>
+        <w:rPr>
+          <w:sz w:val="24"/>
+          <w:szCs w:val="24"/>
+        </w:rPr>
+      </w:pPr>
+      <w:r>
+        <w:rPr>
+          <w:sz w:val="24"/>
+          <w:szCs w:val="24"/>
+        </w:rPr>
+        <w:t>[5]</w:t>
+      </w:r>
+      <w:r>
+        <w:rPr>
+          <w:sz w:val="24"/>
+          <w:szCs w:val="24"/>
+        </w:rPr>
+        <w:tab/>
+        <w:t xml:space="preserve"> </w:t>
+      </w:r>
+      <w:r>
+        <w:rPr>
+          <w:sz w:val="24"/>
+          <w:szCs w:val="24"/>
+        </w:rPr>
+        <w:t>”</w:t>
+      </w:r>
+      <w:proofErr w:type="spellStart"/>
+      <w:r>
+        <w:rPr>
+          <w:sz w:val="24"/>
+          <w:szCs w:val="24"/>
+        </w:rPr>
+        <w:t>Wikipedia</w:t>
+      </w:r>
+      <w:proofErr w:type="spellEnd"/>
+      <w:r>
+        <w:rPr>
+          <w:sz w:val="24"/>
+          <w:szCs w:val="24"/>
+        </w:rPr>
+        <w:t>”,</w:t>
+      </w:r>
+      <w:r>
+        <w:rPr>
+          <w:sz w:val="24"/>
+          <w:szCs w:val="24"/>
+        </w:rPr>
+        <w:t xml:space="preserve"> </w:t>
+      </w:r>
+      <w:r>
+        <w:rPr>
+          <w:sz w:val="24"/>
+          <w:szCs w:val="24"/>
+        </w:rPr>
+        <w:t>2016-04-</w:t>
+      </w:r>
+      <w:r>
+        <w:rPr>
+          <w:sz w:val="24"/>
+          <w:szCs w:val="24"/>
+        </w:rPr>
+        <w:t>27: 11:30</w:t>
+      </w:r>
+      <w:r>
+        <w:rPr>
+          <w:sz w:val="24"/>
+          <w:szCs w:val="24"/>
+        </w:rPr>
+        <w:t xml:space="preserve"> </w:t>
+      </w:r>
+      <w:hyperlink r:id="rId17" w:history="1">
+        <w:r>
+          <w:rPr>
+            <w:rStyle w:val="Hyperlnk"/>
+            <w:sz w:val="24"/>
+            <w:szCs w:val="24"/>
+          </w:rPr>
+          <w:t>https://en.wikipedia.org/wiki/</w:t>
+        </w:r>
+        <w:r>
+          <w:rPr>
+            <w:rStyle w:val="Hyperlnk"/>
+            <w:sz w:val="24"/>
+            <w:szCs w:val="24"/>
+          </w:rPr>
+          <w:t>Insertion_sort</w:t>
+        </w:r>
+      </w:hyperlink>
+      <w:r>
+        <w:rPr>
+          <w:sz w:val="24"/>
+          <w:szCs w:val="24"/>
+        </w:rPr>
+        <w:t>.</w:t>
+      </w:r>
+    </w:p>
+    <w:p>
+      <w:pPr>
+        <w:pStyle w:val="Fotnotstext"/>
+        <w:ind w:left="1304" w:hanging="1304"/>
+        <w:rPr>
+          <w:sz w:val="24"/>
+          <w:szCs w:val="24"/>
+        </w:rPr>
+      </w:pPr>
     </w:p>
     <w:p>
       <w:pPr>
@@ -3684,6 +3834,7 @@
     </w:p>
     <w:p/>
     <w:sectPr>
+      <w:headerReference w:type="default" r:id="rId18"/>
       <w:pgSz w:w="11906" w:h="16838"/>
       <w:pgMar w:top="1417" w:right="1417" w:bottom="1417" w:left="1417" w:header="708" w:footer="708" w:gutter="0"/>
       <w:cols w:space="708"/>
@@ -3754,8 +3905,21 @@
       <w:r>
         <w:t xml:space="preserve"> ”</w:t>
       </w:r>
-      <w:r>
-        <w:t>Sorting Algorithm Animations</w:t>
+      <w:proofErr w:type="spellStart"/>
+      <w:r>
+        <w:t>Sorting</w:t>
+      </w:r>
+      <w:proofErr w:type="spellEnd"/>
+      <w:r>
+        <w:t xml:space="preserve"> </w:t>
+      </w:r>
+      <w:proofErr w:type="spellStart"/>
+      <w:r>
+        <w:t>Algorithm</w:t>
+      </w:r>
+      <w:proofErr w:type="spellEnd"/>
+      <w:r>
+        <w:t xml:space="preserve"> Animations</w:t>
       </w:r>
       <w:r>
         <w:t xml:space="preserve">”, </w:t>
@@ -3769,11 +3933,63 @@
         </w:r>
       </w:hyperlink>
       <w:r>
-        <w:t>, (2016 April 27, 11:30)</w:t>
+        <w:t xml:space="preserve">, (2016 </w:t>
+      </w:r>
+      <w:proofErr w:type="gramStart"/>
+      <w:r>
+        <w:t>April</w:t>
+      </w:r>
+      <w:proofErr w:type="gramEnd"/>
+      <w:r>
+        <w:t xml:space="preserve"> 27, 11:30)</w:t>
       </w:r>
     </w:p>
   </w:footnote>
 </w:footnotes>
+</file>
+
+<file path=word/header1.xml><?xml version="1.0" encoding="utf-8"?>
+<w:hdr xmlns:wpc="http://schemas.microsoft.com/office/word/2010/wordprocessingCanvas" xmlns:mc="http://schemas.openxmlformats.org/markup-compatibility/2006" xmlns:o="urn:schemas-microsoft-com:office:office" xmlns:r="http://schemas.openxmlformats.org/officeDocument/2006/relationships" xmlns:m="http://schemas.openxmlformats.org/officeDocument/2006/math" xmlns:v="urn:schemas-microsoft-com:vml" xmlns:wp14="http://schemas.microsoft.com/office/word/2010/wordprocessingDrawing" xmlns:wp="http://schemas.openxmlformats.org/drawingml/2006/wordprocessingDrawing" xmlns:w10="urn:schemas-microsoft-com:office:word" xmlns:w="http://schemas.openxmlformats.org/wordprocessingml/2006/main" xmlns:w14="http://schemas.microsoft.com/office/word/2010/wordml" xmlns:w15="http://schemas.microsoft.com/office/word/2012/wordml" xmlns:wpg="http://schemas.microsoft.com/office/word/2010/wordprocessingGroup" xmlns:wpi="http://schemas.microsoft.com/office/word/2010/wordprocessingInk" xmlns:wne="http://schemas.microsoft.com/office/word/2006/wordml" xmlns:wps="http://schemas.microsoft.com/office/word/2010/wordprocessingShape" mc:Ignorable="w14 w15 wp14">
+  <w:sdt>
+    <w:sdtPr>
+      <w:id w:val="1205681478"/>
+      <w:docPartObj>
+        <w:docPartGallery w:val="Page Numbers (Top of Page)"/>
+        <w:docPartUnique/>
+      </w:docPartObj>
+    </w:sdtPr>
+    <w:sdtContent>
+      <w:p>
+        <w:pPr>
+          <w:pStyle w:val="Sidhuvud"/>
+        </w:pPr>
+        <w:r>
+          <w:fldChar w:fldCharType="begin"/>
+        </w:r>
+        <w:r>
+          <w:instrText>PAGE   \* MERGEFORMAT</w:instrText>
+        </w:r>
+        <w:r>
+          <w:fldChar w:fldCharType="separate"/>
+        </w:r>
+        <w:r>
+          <w:rPr>
+            <w:noProof/>
+          </w:rPr>
+          <w:t>7</w:t>
+        </w:r>
+        <w:r>
+          <w:fldChar w:fldCharType="end"/>
+        </w:r>
+      </w:p>
+    </w:sdtContent>
+  </w:sdt>
+  <w:p>
+    <w:pPr>
+      <w:pStyle w:val="Sidhuvud"/>
+    </w:pPr>
+  </w:p>
+</w:hdr>
 </file>
 
 <file path=word/numbering.xml><?xml version="1.0" encoding="utf-8"?>
@@ -5418,6 +5634,50 @@
       <w:vertAlign w:val="superscript"/>
     </w:rPr>
   </w:style>
+  <w:style w:type="paragraph" w:styleId="Sidhuvud">
+    <w:name w:val="header"/>
+    <w:basedOn w:val="Normal"/>
+    <w:link w:val="SidhuvudChar"/>
+    <w:uiPriority w:val="99"/>
+    <w:unhideWhenUsed/>
+    <w:rsid w:val="00C634F3"/>
+    <w:pPr>
+      <w:tabs>
+        <w:tab w:val="center" w:pos="4536"/>
+        <w:tab w:val="right" w:pos="9072"/>
+      </w:tabs>
+      <w:spacing w:after="0" w:line="240" w:lineRule="auto"/>
+    </w:pPr>
+  </w:style>
+  <w:style w:type="character" w:customStyle="1" w:styleId="SidhuvudChar">
+    <w:name w:val="Sidhuvud Char"/>
+    <w:basedOn w:val="Standardstycketeckensnitt"/>
+    <w:link w:val="Sidhuvud"/>
+    <w:uiPriority w:val="99"/>
+    <w:rsid w:val="00C634F3"/>
+  </w:style>
+  <w:style w:type="paragraph" w:styleId="Sidfot">
+    <w:name w:val="footer"/>
+    <w:basedOn w:val="Normal"/>
+    <w:link w:val="SidfotChar"/>
+    <w:uiPriority w:val="99"/>
+    <w:unhideWhenUsed/>
+    <w:rsid w:val="00C634F3"/>
+    <w:pPr>
+      <w:tabs>
+        <w:tab w:val="center" w:pos="4536"/>
+        <w:tab w:val="right" w:pos="9072"/>
+      </w:tabs>
+      <w:spacing w:after="0" w:line="240" w:lineRule="auto"/>
+    </w:pPr>
+  </w:style>
+  <w:style w:type="character" w:customStyle="1" w:styleId="SidfotChar">
+    <w:name w:val="Sidfot Char"/>
+    <w:basedOn w:val="Standardstycketeckensnitt"/>
+    <w:link w:val="Sidfot"/>
+    <w:uiPriority w:val="99"/>
+    <w:rsid w:val="00C634F3"/>
+  </w:style>
 </w:styles>
 </file>
 
@@ -5687,7 +5947,7 @@
 </file>
 
 <file path=customXml/itemProps1.xml><?xml version="1.0" encoding="utf-8"?>
-<ds:datastoreItem xmlns:ds="http://schemas.openxmlformats.org/officeDocument/2006/customXml" ds:itemID="{4D450C4F-ED17-47CA-BC27-DCAF2A4FCCB3}">
+<ds:datastoreItem xmlns:ds="http://schemas.openxmlformats.org/officeDocument/2006/customXml" ds:itemID="{0233AE9A-284F-45DE-88BF-5180FCE23D39}">
   <ds:schemaRefs>
     <ds:schemaRef ds:uri="http://schemas.openxmlformats.org/officeDocument/2006/bibliography"/>
   </ds:schemaRefs>

</xml_diff>

<commit_message>
Added validitetshot to essay
</commit_message>
<xml_diff>
--- a/ProjektRapport_EDAA35.docx
+++ b/ProjektRapport_EDAA35.docx
@@ -1,6 +1,6 @@
 
 <file path=word/document.xml><?xml version="1.0" encoding="utf-8"?>
-<w:document xmlns:wpc="http://schemas.microsoft.com/office/word/2010/wordprocessingCanvas" xmlns:mc="http://schemas.openxmlformats.org/markup-compatibility/2006" xmlns:o="urn:schemas-microsoft-com:office:office" xmlns:r="http://schemas.openxmlformats.org/officeDocument/2006/relationships" xmlns:m="http://schemas.openxmlformats.org/officeDocument/2006/math" xmlns:v="urn:schemas-microsoft-com:vml" xmlns:wp14="http://schemas.microsoft.com/office/word/2010/wordprocessingDrawing" xmlns:wp="http://schemas.openxmlformats.org/drawingml/2006/wordprocessingDrawing" xmlns:w10="urn:schemas-microsoft-com:office:word" xmlns:w="http://schemas.openxmlformats.org/wordprocessingml/2006/main" xmlns:w14="http://schemas.microsoft.com/office/word/2010/wordml" xmlns:w15="http://schemas.microsoft.com/office/word/2012/wordml" xmlns:wpg="http://schemas.microsoft.com/office/word/2010/wordprocessingGroup" xmlns:wpi="http://schemas.microsoft.com/office/word/2010/wordprocessingInk" xmlns:wne="http://schemas.microsoft.com/office/word/2006/wordml" xmlns:wps="http://schemas.microsoft.com/office/word/2010/wordprocessingShape" mc:Ignorable="w14 w15 wp14">
+<w:document xmlns:wpc="http://schemas.microsoft.com/office/word/2010/wordprocessingCanvas" xmlns:cx="http://schemas.microsoft.com/office/drawing/2014/chartex" xmlns:cx1="http://schemas.microsoft.com/office/drawing/2015/9/8/chartex" xmlns:cx2="http://schemas.microsoft.com/office/drawing/2015/10/21/chartex" xmlns:mc="http://schemas.openxmlformats.org/markup-compatibility/2006" xmlns:o="urn:schemas-microsoft-com:office:office" xmlns:r="http://schemas.openxmlformats.org/officeDocument/2006/relationships" xmlns:m="http://schemas.openxmlformats.org/officeDocument/2006/math" xmlns:v="urn:schemas-microsoft-com:vml" xmlns:wp14="http://schemas.microsoft.com/office/word/2010/wordprocessingDrawing" xmlns:wp="http://schemas.openxmlformats.org/drawingml/2006/wordprocessingDrawing" xmlns:w10="urn:schemas-microsoft-com:office:word" xmlns:w="http://schemas.openxmlformats.org/wordprocessingml/2006/main" xmlns:w14="http://schemas.microsoft.com/office/word/2010/wordml" xmlns:w15="http://schemas.microsoft.com/office/word/2012/wordml" xmlns:w16se="http://schemas.microsoft.com/office/word/2015/wordml/symex" xmlns:wpg="http://schemas.microsoft.com/office/word/2010/wordprocessingGroup" xmlns:wpi="http://schemas.microsoft.com/office/word/2010/wordprocessingInk" xmlns:wne="http://schemas.microsoft.com/office/word/2006/wordml" xmlns:wps="http://schemas.microsoft.com/office/word/2010/wordprocessingShape" mc:Ignorable="w14 w15 w16se wp14">
   <w:body>
     <w:p>
       <w:pPr>
@@ -95,7 +95,6 @@
         </w:rPr>
         <w:t xml:space="preserve">vilket i detta fall är </w:t>
       </w:r>
-      <w:proofErr w:type="spellStart"/>
       <w:r>
         <w:rPr>
           <w:sz w:val="24"/>
@@ -103,7 +102,6 @@
         </w:rPr>
         <w:t>ordo</w:t>
       </w:r>
-      <w:proofErr w:type="spellEnd"/>
       <w:r>
         <w:rPr>
           <w:sz w:val="24"/>
@@ -911,23 +909,7 @@
           <w:sz w:val="24"/>
           <w:szCs w:val="24"/>
         </w:rPr>
-        <w:t xml:space="preserve">De program som användes för att utföra denna undersökning var </w:t>
-      </w:r>
-      <w:proofErr w:type="spellStart"/>
-      <w:r>
-        <w:rPr>
-          <w:sz w:val="24"/>
-          <w:szCs w:val="24"/>
-        </w:rPr>
-        <w:t>Eclipse</w:t>
-      </w:r>
-      <w:proofErr w:type="spellEnd"/>
-      <w:r>
-        <w:rPr>
-          <w:sz w:val="24"/>
-          <w:szCs w:val="24"/>
-        </w:rPr>
-        <w:t xml:space="preserve"> där alla sorterings algoritmer skrev</w:t>
+        <w:t>De program som användes för att utföra denna undersökning var Eclipse där alla sorterings algoritmer skrev</w:t>
       </w:r>
       <w:r>
         <w:rPr>
@@ -976,17 +958,221 @@
           <w:sz w:val="24"/>
           <w:szCs w:val="24"/>
         </w:rPr>
+        <w:t xml:space="preserve"> Rstudio</w:t>
+      </w:r>
+      <w:r>
+        <w:rPr>
+          <w:sz w:val="24"/>
+          <w:szCs w:val="24"/>
+        </w:rPr>
+        <w:t>.</w:t>
+      </w:r>
+      <w:r>
+        <w:rPr>
+          <w:sz w:val="24"/>
+          <w:szCs w:val="24"/>
+        </w:rPr>
         <w:t xml:space="preserve"> </w:t>
       </w:r>
-      <w:proofErr w:type="spellStart"/>
-      <w:r>
-        <w:rPr>
-          <w:sz w:val="24"/>
-          <w:szCs w:val="24"/>
-        </w:rPr>
-        <w:t>Rstudio</w:t>
-      </w:r>
-      <w:proofErr w:type="spellEnd"/>
+      <w:r>
+        <w:rPr>
+          <w:sz w:val="24"/>
+          <w:szCs w:val="24"/>
+        </w:rPr>
+        <w:t xml:space="preserve"> </w:t>
+      </w:r>
+      <w:r>
+        <w:rPr>
+          <w:b/>
+          <w:sz w:val="24"/>
+          <w:szCs w:val="24"/>
+        </w:rPr>
+        <w:t>(förklaring av sorterings algoritmer</w:t>
+      </w:r>
+      <w:r>
+        <w:rPr>
+          <w:b/>
+          <w:sz w:val="24"/>
+          <w:szCs w:val="24"/>
+        </w:rPr>
+        <w:t>na</w:t>
+      </w:r>
+      <w:r>
+        <w:rPr>
+          <w:b/>
+          <w:sz w:val="24"/>
+          <w:szCs w:val="24"/>
+        </w:rPr>
+        <w:t xml:space="preserve"> </w:t>
+      </w:r>
+      <w:r>
+        <w:rPr>
+          <w:b/>
+          <w:sz w:val="24"/>
+          <w:szCs w:val="24"/>
+        </w:rPr>
+        <w:t xml:space="preserve">och hur det skrevs </w:t>
+      </w:r>
+      <w:r>
+        <w:rPr>
+          <w:b/>
+          <w:sz w:val="24"/>
+          <w:szCs w:val="24"/>
+        </w:rPr>
+        <w:t>Emil)</w:t>
+      </w:r>
+      <w:r>
+        <w:rPr>
+          <w:b/>
+          <w:sz w:val="24"/>
+          <w:szCs w:val="24"/>
+        </w:rPr>
+        <w:t xml:space="preserve">. </w:t>
+      </w:r>
+      <w:r>
+        <w:rPr>
+          <w:sz w:val="24"/>
+          <w:szCs w:val="24"/>
+        </w:rPr>
+        <w:t xml:space="preserve">För att få fram indatan som skulle sorteras användes först för den slumpgenererade </w:t>
+      </w:r>
+      <w:r>
+        <w:rPr>
+          <w:sz w:val="24"/>
+          <w:szCs w:val="24"/>
+        </w:rPr>
+        <w:t>listan</w:t>
+      </w:r>
+      <w:r>
+        <w:rPr>
+          <w:sz w:val="24"/>
+          <w:szCs w:val="24"/>
+        </w:rPr>
+        <w:t xml:space="preserve"> ett eget skrivet program i java som he</w:t>
+      </w:r>
+      <w:r>
+        <w:rPr>
+          <w:sz w:val="24"/>
+          <w:szCs w:val="24"/>
+        </w:rPr>
+        <w:t>t</w:t>
+      </w:r>
+      <w:r>
+        <w:rPr>
+          <w:sz w:val="24"/>
+          <w:szCs w:val="24"/>
+        </w:rPr>
+        <w:t>te RandomSorted.</w:t>
+      </w:r>
+      <w:r>
+        <w:rPr>
+          <w:sz w:val="24"/>
+          <w:szCs w:val="24"/>
+        </w:rPr>
+        <w:t>java som använde</w:t>
+      </w:r>
+      <w:r>
+        <w:rPr>
+          <w:sz w:val="24"/>
+          <w:szCs w:val="24"/>
+        </w:rPr>
+        <w:t xml:space="preserve"> javas Random.nextInt() för att kunna få trovärdigt slumpgenerade tal</w:t>
+      </w:r>
+      <w:r>
+        <w:rPr>
+          <w:sz w:val="24"/>
+          <w:szCs w:val="24"/>
+        </w:rPr>
+        <w:t xml:space="preserve">. Sedan för att få fram de andra två </w:t>
+      </w:r>
+      <w:r>
+        <w:rPr>
+          <w:sz w:val="24"/>
+          <w:szCs w:val="24"/>
+        </w:rPr>
+        <w:t>formerna av indata användes liknande program</w:t>
+      </w:r>
+      <w:r>
+        <w:rPr>
+          <w:rFonts w:cs="Helvetica"/>
+          <w:sz w:val="24"/>
+          <w:szCs w:val="24"/>
+          <w:shd w:val="clear" w:color="auto" w:fill="FEFEFE"/>
+        </w:rPr>
+        <w:t xml:space="preserve"> </w:t>
+      </w:r>
+      <w:r>
+        <w:rPr>
+          <w:rFonts w:cs="Helvetica"/>
+          <w:sz w:val="24"/>
+          <w:szCs w:val="24"/>
+          <w:shd w:val="clear" w:color="auto" w:fill="FEFEFE"/>
+        </w:rPr>
+        <w:t>som het</w:t>
+      </w:r>
+      <w:r>
+        <w:rPr>
+          <w:rFonts w:cs="Helvetica"/>
+          <w:sz w:val="24"/>
+          <w:szCs w:val="24"/>
+          <w:shd w:val="clear" w:color="auto" w:fill="FEFEFE"/>
+        </w:rPr>
+        <w:t>t</w:t>
+      </w:r>
+      <w:r>
+        <w:rPr>
+          <w:rFonts w:cs="Helvetica"/>
+          <w:sz w:val="24"/>
+          <w:szCs w:val="24"/>
+          <w:shd w:val="clear" w:color="auto" w:fill="FEFEFE"/>
+        </w:rPr>
+        <w:t>e</w:t>
+      </w:r>
+      <w:r>
+        <w:rPr>
+          <w:rFonts w:cs="Helvetica"/>
+          <w:sz w:val="24"/>
+          <w:szCs w:val="24"/>
+          <w:shd w:val="clear" w:color="auto" w:fill="FEFEFE"/>
+        </w:rPr>
+        <w:t xml:space="preserve"> almostNotSortedIndata.java och almostSortedIndata.java </w:t>
+      </w:r>
+      <w:r>
+        <w:rPr>
+          <w:rFonts w:cs="Helvetica"/>
+          <w:sz w:val="24"/>
+          <w:szCs w:val="24"/>
+          <w:shd w:val="clear" w:color="auto" w:fill="FEFEFE"/>
+        </w:rPr>
+        <w:t xml:space="preserve">och de </w:t>
+      </w:r>
+      <w:r>
+        <w:rPr>
+          <w:rFonts w:cs="Helvetica"/>
+          <w:sz w:val="24"/>
+          <w:szCs w:val="24"/>
+          <w:shd w:val="clear" w:color="auto" w:fill="FEFEFE"/>
+        </w:rPr>
+        <w:t>skapar indata-filer med ett vis</w:t>
+      </w:r>
+      <w:r>
+        <w:rPr>
+          <w:rFonts w:cs="Helvetica"/>
+          <w:sz w:val="24"/>
+          <w:szCs w:val="24"/>
+          <w:shd w:val="clear" w:color="auto" w:fill="FEFEFE"/>
+        </w:rPr>
+        <w:t>st antal element (i detta fall</w:t>
+      </w:r>
+      <w:r>
+        <w:rPr>
+          <w:rFonts w:cs="Helvetica"/>
+          <w:sz w:val="24"/>
+          <w:szCs w:val="24"/>
+          <w:shd w:val="clear" w:color="auto" w:fill="FEFEFE"/>
+        </w:rPr>
+        <w:t xml:space="preserve"> 2000 och 500). Den itererar då 500 eller 2000 gånger i en for-loop. I almostSortedIndata.java skapas för varje iteration "i" ett slumptal som kan vara ett värde från "i" till "i+3". Alltså om vi är på iterationen 345 så kommer det slumpas ett tal mellan 345-348 och lägga in det i en fil. I almostNotSorted.java är det istället "i" till "i-3"</w:t>
+      </w:r>
       <w:r>
         <w:rPr>
           <w:sz w:val="24"/>
@@ -994,6 +1180,84 @@
         </w:rPr>
         <w:t>.</w:t>
       </w:r>
+    </w:p>
+    <w:p>
+      <w:pPr>
+        <w:rPr>
+          <w:sz w:val="24"/>
+          <w:szCs w:val="24"/>
+        </w:rPr>
+      </w:pPr>
+      <w:r>
+        <w:rPr>
+          <w:sz w:val="24"/>
+          <w:szCs w:val="24"/>
+        </w:rPr>
+        <w:t>När alla förberedelseuppgifter var klara blev u</w:t>
+      </w:r>
+      <w:r>
+        <w:rPr>
+          <w:sz w:val="24"/>
+          <w:szCs w:val="24"/>
+        </w:rPr>
+        <w:t xml:space="preserve">ndersökningens </w:t>
+      </w:r>
+      <w:r>
+        <w:rPr>
+          <w:sz w:val="24"/>
+          <w:szCs w:val="24"/>
+        </w:rPr>
+        <w:t>upplägg</w:t>
+      </w:r>
+      <w:r>
+        <w:rPr>
+          <w:sz w:val="24"/>
+          <w:szCs w:val="24"/>
+        </w:rPr>
+        <w:t xml:space="preserve"> sådant att </w:t>
+      </w:r>
+      <w:r>
+        <w:rPr>
+          <w:sz w:val="24"/>
+          <w:szCs w:val="24"/>
+        </w:rPr>
+        <w:t xml:space="preserve">de tre olika </w:t>
+      </w:r>
+      <w:r>
+        <w:rPr>
+          <w:sz w:val="24"/>
+          <w:szCs w:val="24"/>
+        </w:rPr>
+        <w:t>algoritmerna</w:t>
+      </w:r>
+      <w:r>
+        <w:rPr>
+          <w:sz w:val="24"/>
+          <w:szCs w:val="24"/>
+        </w:rPr>
+        <w:t xml:space="preserve"> vilket var Bubblesort, Selectionsort och Insertionsort</w:t>
+      </w:r>
+      <w:r>
+        <w:rPr>
+          <w:sz w:val="24"/>
+          <w:szCs w:val="24"/>
+        </w:rPr>
+        <w:t xml:space="preserve"> kördes </w:t>
+      </w:r>
+      <w:r>
+        <w:rPr>
+          <w:sz w:val="24"/>
+          <w:szCs w:val="24"/>
+        </w:rPr>
+        <w:t>600 gånger</w:t>
+      </w:r>
+      <w:r>
+        <w:rPr>
+          <w:sz w:val="24"/>
+          <w:szCs w:val="24"/>
+        </w:rPr>
+        <w:t xml:space="preserve"> och de gjordes</w:t>
+      </w:r>
       <w:r>
         <w:rPr>
           <w:sz w:val="24"/>
@@ -1006,378 +1270,45 @@
           <w:sz w:val="24"/>
           <w:szCs w:val="24"/>
         </w:rPr>
+        <w:t xml:space="preserve">på tre olika sorterade listor </w:t>
+      </w:r>
+      <w:r>
+        <w:rPr>
+          <w:sz w:val="24"/>
+          <w:szCs w:val="24"/>
+        </w:rPr>
+        <w:t xml:space="preserve">vilket var </w:t>
+      </w:r>
+      <w:r>
+        <w:rPr>
+          <w:sz w:val="24"/>
+          <w:szCs w:val="24"/>
+        </w:rPr>
+        <w:t xml:space="preserve">en slumpgenerade lista, en nästan helt sorterad lista och en nästan omvänt sorterad lista </w:t>
+      </w:r>
+      <w:r>
+        <w:rPr>
+          <w:sz w:val="24"/>
+          <w:szCs w:val="24"/>
+        </w:rPr>
+        <w:t>med två olika storlekar</w:t>
+      </w:r>
+      <w:r>
+        <w:rPr>
+          <w:sz w:val="24"/>
+          <w:szCs w:val="24"/>
+        </w:rPr>
+        <w:t xml:space="preserve"> 500 och 2000</w:t>
+      </w:r>
+      <w:r>
+        <w:rPr>
+          <w:sz w:val="24"/>
+          <w:szCs w:val="24"/>
+        </w:rPr>
         <w:t xml:space="preserve"> </w:t>
       </w:r>
       <w:r>
         <w:rPr>
-          <w:b/>
-          <w:sz w:val="24"/>
-          <w:szCs w:val="24"/>
-        </w:rPr>
-        <w:t xml:space="preserve">(förklaring av sorterings </w:t>
-      </w:r>
-      <w:proofErr w:type="gramStart"/>
-      <w:r>
-        <w:rPr>
-          <w:b/>
-          <w:sz w:val="24"/>
-          <w:szCs w:val="24"/>
-        </w:rPr>
-        <w:t>algoritmer</w:t>
-      </w:r>
-      <w:r>
-        <w:rPr>
-          <w:b/>
-          <w:sz w:val="24"/>
-          <w:szCs w:val="24"/>
-        </w:rPr>
-        <w:t>na</w:t>
-      </w:r>
-      <w:proofErr w:type="gramEnd"/>
-      <w:r>
-        <w:rPr>
-          <w:b/>
-          <w:sz w:val="24"/>
-          <w:szCs w:val="24"/>
-        </w:rPr>
-        <w:t xml:space="preserve"> </w:t>
-      </w:r>
-      <w:r>
-        <w:rPr>
-          <w:b/>
-          <w:sz w:val="24"/>
-          <w:szCs w:val="24"/>
-        </w:rPr>
-        <w:t xml:space="preserve">och hur det skrevs </w:t>
-      </w:r>
-      <w:r>
-        <w:rPr>
-          <w:b/>
-          <w:sz w:val="24"/>
-          <w:szCs w:val="24"/>
-        </w:rPr>
-        <w:t>Emil)</w:t>
-      </w:r>
-      <w:r>
-        <w:rPr>
-          <w:b/>
-          <w:sz w:val="24"/>
-          <w:szCs w:val="24"/>
-        </w:rPr>
-        <w:t xml:space="preserve">. </w:t>
-      </w:r>
-      <w:r>
-        <w:rPr>
-          <w:sz w:val="24"/>
-          <w:szCs w:val="24"/>
-        </w:rPr>
-        <w:t xml:space="preserve">För att få fram </w:t>
-      </w:r>
-      <w:proofErr w:type="spellStart"/>
-      <w:r>
-        <w:rPr>
-          <w:sz w:val="24"/>
-          <w:szCs w:val="24"/>
-        </w:rPr>
-        <w:t>indatan</w:t>
-      </w:r>
-      <w:proofErr w:type="spellEnd"/>
-      <w:r>
-        <w:rPr>
-          <w:sz w:val="24"/>
-          <w:szCs w:val="24"/>
-        </w:rPr>
-        <w:t xml:space="preserve"> som skulle sorteras användes först för den slumpgenererade </w:t>
-      </w:r>
-      <w:r>
-        <w:rPr>
-          <w:sz w:val="24"/>
-          <w:szCs w:val="24"/>
-        </w:rPr>
-        <w:t>listan</w:t>
-      </w:r>
-      <w:r>
-        <w:rPr>
-          <w:sz w:val="24"/>
-          <w:szCs w:val="24"/>
-        </w:rPr>
-        <w:t xml:space="preserve"> ett eget skrivet program i java som he</w:t>
-      </w:r>
-      <w:r>
-        <w:rPr>
-          <w:sz w:val="24"/>
-          <w:szCs w:val="24"/>
-        </w:rPr>
-        <w:t>t</w:t>
-      </w:r>
-      <w:r>
-        <w:rPr>
-          <w:sz w:val="24"/>
-          <w:szCs w:val="24"/>
-        </w:rPr>
-        <w:t>te RandomSorted.</w:t>
-      </w:r>
-      <w:r>
-        <w:rPr>
-          <w:sz w:val="24"/>
-          <w:szCs w:val="24"/>
-        </w:rPr>
-        <w:t>java som använde</w:t>
-      </w:r>
-      <w:r>
-        <w:rPr>
-          <w:sz w:val="24"/>
-          <w:szCs w:val="24"/>
-        </w:rPr>
-        <w:t xml:space="preserve"> javas </w:t>
-      </w:r>
-      <w:proofErr w:type="spellStart"/>
-      <w:r>
-        <w:rPr>
-          <w:sz w:val="24"/>
-          <w:szCs w:val="24"/>
-        </w:rPr>
-        <w:t>Random.nextInt</w:t>
-      </w:r>
-      <w:proofErr w:type="spellEnd"/>
-      <w:r>
-        <w:rPr>
-          <w:sz w:val="24"/>
-          <w:szCs w:val="24"/>
-        </w:rPr>
-        <w:t>() för att kunna få trovärdigt slumpgenerade tal</w:t>
-      </w:r>
-      <w:r>
-        <w:rPr>
-          <w:sz w:val="24"/>
-          <w:szCs w:val="24"/>
-        </w:rPr>
-        <w:t xml:space="preserve">. Sedan för att få fram de andra två </w:t>
-      </w:r>
-      <w:r>
-        <w:rPr>
-          <w:sz w:val="24"/>
-          <w:szCs w:val="24"/>
-        </w:rPr>
-        <w:t>formerna av indata användes liknande program</w:t>
-      </w:r>
-      <w:r>
-        <w:rPr>
-          <w:rFonts w:cs="Helvetica"/>
-          <w:sz w:val="24"/>
-          <w:szCs w:val="24"/>
-          <w:shd w:val="clear" w:color="auto" w:fill="FEFEFE"/>
-        </w:rPr>
-        <w:t xml:space="preserve"> </w:t>
-      </w:r>
-      <w:r>
-        <w:rPr>
-          <w:rFonts w:cs="Helvetica"/>
-          <w:sz w:val="24"/>
-          <w:szCs w:val="24"/>
-          <w:shd w:val="clear" w:color="auto" w:fill="FEFEFE"/>
-        </w:rPr>
-        <w:t>som het</w:t>
-      </w:r>
-      <w:r>
-        <w:rPr>
-          <w:rFonts w:cs="Helvetica"/>
-          <w:sz w:val="24"/>
-          <w:szCs w:val="24"/>
-          <w:shd w:val="clear" w:color="auto" w:fill="FEFEFE"/>
-        </w:rPr>
-        <w:t>t</w:t>
-      </w:r>
-      <w:r>
-        <w:rPr>
-          <w:rFonts w:cs="Helvetica"/>
-          <w:sz w:val="24"/>
-          <w:szCs w:val="24"/>
-          <w:shd w:val="clear" w:color="auto" w:fill="FEFEFE"/>
-        </w:rPr>
-        <w:t>e</w:t>
-      </w:r>
-      <w:r>
-        <w:rPr>
-          <w:rFonts w:cs="Helvetica"/>
-          <w:sz w:val="24"/>
-          <w:szCs w:val="24"/>
-          <w:shd w:val="clear" w:color="auto" w:fill="FEFEFE"/>
-        </w:rPr>
-        <w:t xml:space="preserve"> almostNotSortedIndata.java och almostSortedIndata.java </w:t>
-      </w:r>
-      <w:r>
-        <w:rPr>
-          <w:rFonts w:cs="Helvetica"/>
-          <w:sz w:val="24"/>
-          <w:szCs w:val="24"/>
-          <w:shd w:val="clear" w:color="auto" w:fill="FEFEFE"/>
-        </w:rPr>
-        <w:t xml:space="preserve">och de </w:t>
-      </w:r>
-      <w:r>
-        <w:rPr>
-          <w:rFonts w:cs="Helvetica"/>
-          <w:sz w:val="24"/>
-          <w:szCs w:val="24"/>
-          <w:shd w:val="clear" w:color="auto" w:fill="FEFEFE"/>
-        </w:rPr>
-        <w:t>skapar indata-filer med ett vis</w:t>
-      </w:r>
-      <w:r>
-        <w:rPr>
-          <w:rFonts w:cs="Helvetica"/>
-          <w:sz w:val="24"/>
-          <w:szCs w:val="24"/>
-          <w:shd w:val="clear" w:color="auto" w:fill="FEFEFE"/>
-        </w:rPr>
-        <w:t>st antal element (i detta fall</w:t>
-      </w:r>
-      <w:r>
-        <w:rPr>
-          <w:rFonts w:cs="Helvetica"/>
-          <w:sz w:val="24"/>
-          <w:szCs w:val="24"/>
-          <w:shd w:val="clear" w:color="auto" w:fill="FEFEFE"/>
-        </w:rPr>
-        <w:t xml:space="preserve"> 2000 och 500). Den itererar då 500 eller 2000 gånger i en for-loop. I almostSortedIndata.java skapas för varje iteration "i" ett slumptal som kan vara ett värde från "i" till "i+3". Alltså om vi är på iterationen 345 så kommer det slumpas ett tal mellan 345-348 och lägga in det i en fil. I almostNotSorted.java är det istället "i" till "i-3"</w:t>
-      </w:r>
-      <w:r>
-        <w:rPr>
-          <w:sz w:val="24"/>
-          <w:szCs w:val="24"/>
-        </w:rPr>
-        <w:t>.</w:t>
-      </w:r>
-    </w:p>
-    <w:p>
-      <w:pPr>
-        <w:rPr>
-          <w:sz w:val="24"/>
-          <w:szCs w:val="24"/>
-        </w:rPr>
-      </w:pPr>
-      <w:r>
-        <w:rPr>
-          <w:sz w:val="24"/>
-          <w:szCs w:val="24"/>
-        </w:rPr>
-        <w:t>När alla förberedelseuppgifter var klara blev u</w:t>
-      </w:r>
-      <w:r>
-        <w:rPr>
-          <w:sz w:val="24"/>
-          <w:szCs w:val="24"/>
-        </w:rPr>
-        <w:t xml:space="preserve">ndersökningens </w:t>
-      </w:r>
-      <w:r>
-        <w:rPr>
-          <w:sz w:val="24"/>
-          <w:szCs w:val="24"/>
-        </w:rPr>
-        <w:t>upplägg</w:t>
-      </w:r>
-      <w:r>
-        <w:rPr>
-          <w:sz w:val="24"/>
-          <w:szCs w:val="24"/>
-        </w:rPr>
-        <w:t xml:space="preserve"> sådant att </w:t>
-      </w:r>
-      <w:r>
-        <w:rPr>
-          <w:sz w:val="24"/>
-          <w:szCs w:val="24"/>
-        </w:rPr>
-        <w:t xml:space="preserve">de tre olika </w:t>
-      </w:r>
-      <w:r>
-        <w:rPr>
-          <w:sz w:val="24"/>
-          <w:szCs w:val="24"/>
-        </w:rPr>
-        <w:t>algoritmerna</w:t>
-      </w:r>
-      <w:r>
-        <w:rPr>
-          <w:sz w:val="24"/>
-          <w:szCs w:val="24"/>
-        </w:rPr>
-        <w:t xml:space="preserve"> vilket var Bubblesort, Selectionsort och Insertionsort</w:t>
-      </w:r>
-      <w:r>
-        <w:rPr>
-          <w:sz w:val="24"/>
-          <w:szCs w:val="24"/>
-        </w:rPr>
-        <w:t xml:space="preserve"> kördes </w:t>
-      </w:r>
-      <w:r>
-        <w:rPr>
-          <w:sz w:val="24"/>
-          <w:szCs w:val="24"/>
-        </w:rPr>
-        <w:t>600 gånger</w:t>
-      </w:r>
-      <w:r>
-        <w:rPr>
-          <w:sz w:val="24"/>
-          <w:szCs w:val="24"/>
-        </w:rPr>
-        <w:t xml:space="preserve"> och de gjordes</w:t>
-      </w:r>
-      <w:r>
-        <w:rPr>
-          <w:sz w:val="24"/>
-          <w:szCs w:val="24"/>
-        </w:rPr>
-        <w:t xml:space="preserve"> </w:t>
-      </w:r>
-      <w:r>
-        <w:rPr>
-          <w:sz w:val="24"/>
-          <w:szCs w:val="24"/>
-        </w:rPr>
-        <w:t xml:space="preserve">på tre olika sorterade listor </w:t>
-      </w:r>
-      <w:r>
-        <w:rPr>
-          <w:sz w:val="24"/>
-          <w:szCs w:val="24"/>
-        </w:rPr>
-        <w:t xml:space="preserve">vilket var </w:t>
-      </w:r>
-      <w:r>
-        <w:rPr>
-          <w:sz w:val="24"/>
-          <w:szCs w:val="24"/>
-        </w:rPr>
-        <w:t xml:space="preserve">en slumpgenerade lista, en nästan helt sorterad lista och en nästan omvänt sorterad lista </w:t>
-      </w:r>
-      <w:r>
-        <w:rPr>
-          <w:sz w:val="24"/>
-          <w:szCs w:val="24"/>
-        </w:rPr>
-        <w:t>med två olika storlekar</w:t>
-      </w:r>
-      <w:r>
-        <w:rPr>
-          <w:sz w:val="24"/>
-          <w:szCs w:val="24"/>
-        </w:rPr>
-        <w:t xml:space="preserve"> 500 och 2000</w:t>
-      </w:r>
-      <w:r>
-        <w:rPr>
-          <w:sz w:val="24"/>
-          <w:szCs w:val="24"/>
-        </w:rPr>
-        <w:t xml:space="preserve"> </w:t>
-      </w:r>
-      <w:r>
-        <w:rPr>
           <w:sz w:val="24"/>
           <w:szCs w:val="24"/>
         </w:rPr>
@@ -1465,54 +1396,22 @@
           <w:sz w:val="24"/>
           <w:szCs w:val="24"/>
         </w:rPr>
-        <w:t xml:space="preserve"> Att köra den 100 gånger gör att risken för </w:t>
-      </w:r>
-      <w:proofErr w:type="spellStart"/>
-      <w:r>
-        <w:rPr>
-          <w:sz w:val="24"/>
-          <w:szCs w:val="24"/>
-        </w:rPr>
-        <w:t>outliers</w:t>
-      </w:r>
-      <w:proofErr w:type="spellEnd"/>
-      <w:r>
-        <w:rPr>
-          <w:sz w:val="24"/>
-          <w:szCs w:val="24"/>
-        </w:rPr>
-        <w:t xml:space="preserve"> minskar vilket ger ett mer säkert resultat.</w:t>
-      </w:r>
-    </w:p>
-    <w:p>
-      <w:pPr>
-        <w:rPr>
-          <w:sz w:val="24"/>
-          <w:szCs w:val="24"/>
-        </w:rPr>
-      </w:pPr>
-      <w:r>
-        <w:rPr>
-          <w:sz w:val="24"/>
-          <w:szCs w:val="24"/>
-        </w:rPr>
-        <w:t xml:space="preserve">Efter varje körning gjorde en </w:t>
-      </w:r>
-      <w:proofErr w:type="spellStart"/>
-      <w:r>
-        <w:rPr>
-          <w:sz w:val="24"/>
-          <w:szCs w:val="24"/>
-        </w:rPr>
-        <w:t>plot</w:t>
-      </w:r>
-      <w:proofErr w:type="spellEnd"/>
-      <w:r>
-        <w:rPr>
-          <w:sz w:val="24"/>
-          <w:szCs w:val="24"/>
-        </w:rPr>
-        <w:t xml:space="preserve"> av medelvärdena av medelvärdena och medelvärdet av dem räknades ut.</w:t>
+        <w:t xml:space="preserve"> Att köra den 100 gånger gör att risken för outliers minskar vilket ger ett mer säkert resultat.</w:t>
+      </w:r>
+    </w:p>
+    <w:p>
+      <w:pPr>
+        <w:rPr>
+          <w:sz w:val="24"/>
+          <w:szCs w:val="24"/>
+        </w:rPr>
+      </w:pPr>
+      <w:r>
+        <w:rPr>
+          <w:sz w:val="24"/>
+          <w:szCs w:val="24"/>
+        </w:rPr>
+        <w:t>Efter varje körning gjorde en plot av medelvärdena av medelvärdena och medelvärdet av dem räknades ut.</w:t>
       </w:r>
       <w:r>
         <w:rPr>
@@ -1702,37 +1601,16 @@
                             <w:r>
                               <w:t xml:space="preserve">Figur </w:t>
                             </w:r>
+                            <w:fldSimple w:instr=" SEQ Figur \* ARABIC ">
+                              <w:r>
+                                <w:rPr>
+                                  <w:noProof/>
+                                </w:rPr>
+                                <w:t>1</w:t>
+                              </w:r>
+                            </w:fldSimple>
                             <w:r>
-                              <w:fldChar w:fldCharType="begin"/>
-                            </w:r>
-                            <w:r>
-                              <w:instrText xml:space="preserve"> SEQ Figur \* ARABIC </w:instrText>
-                            </w:r>
-                            <w:r>
-                              <w:fldChar w:fldCharType="separate"/>
-                            </w:r>
-                            <w:r>
-                              <w:rPr>
-                                <w:noProof/>
-                              </w:rPr>
-                              <w:t>1</w:t>
-                            </w:r>
-                            <w:r>
-                              <w:rPr>
-                                <w:noProof/>
-                              </w:rPr>
-                              <w:fldChar w:fldCharType="end"/>
-                            </w:r>
-                            <w:r>
-                              <w:t xml:space="preserve">: </w:t>
-                            </w:r>
-                            <w:proofErr w:type="spellStart"/>
-                            <w:r>
-                              <w:t>Plot</w:t>
-                            </w:r>
-                            <w:proofErr w:type="spellEnd"/>
-                            <w:r>
-                              <w:t xml:space="preserve"> för medelvärdena av medelvärdena som körts 600 gånger med sorteringsalgoritmen </w:t>
+                              <w:t xml:space="preserve">: Plot för medelvärdena av medelvärdena som körts 600 gånger med sorteringsalgoritmen </w:t>
                             </w:r>
                             <w:r>
                               <w:t xml:space="preserve">Insertionsort </w:t>
@@ -1993,37 +1871,16 @@
                             <w:r>
                               <w:t xml:space="preserve">Figur </w:t>
                             </w:r>
+                            <w:fldSimple w:instr=" SEQ Figur \* ARABIC ">
+                              <w:r>
+                                <w:rPr>
+                                  <w:noProof/>
+                                </w:rPr>
+                                <w:t>2</w:t>
+                              </w:r>
+                            </w:fldSimple>
                             <w:r>
-                              <w:fldChar w:fldCharType="begin"/>
-                            </w:r>
-                            <w:r>
-                              <w:instrText xml:space="preserve"> SEQ Figur \* ARABIC </w:instrText>
-                            </w:r>
-                            <w:r>
-                              <w:fldChar w:fldCharType="separate"/>
-                            </w:r>
-                            <w:r>
-                              <w:rPr>
-                                <w:noProof/>
-                              </w:rPr>
-                              <w:t>2</w:t>
-                            </w:r>
-                            <w:r>
-                              <w:rPr>
-                                <w:noProof/>
-                              </w:rPr>
-                              <w:fldChar w:fldCharType="end"/>
-                            </w:r>
-                            <w:r>
-                              <w:t xml:space="preserve">: </w:t>
-                            </w:r>
-                            <w:proofErr w:type="spellStart"/>
-                            <w:r>
-                              <w:t>Plot</w:t>
-                            </w:r>
-                            <w:proofErr w:type="spellEnd"/>
-                            <w:r>
-                              <w:t xml:space="preserve"> för medelvärdena av medelvärdena som körts 600 gånger med sorteringsalgoritmen Bubblesort på en lista med 500 element som var nästan helt sorterade.</w:t>
+                              <w:t>: Plot för medelvärdena av medelvärdena som körts 600 gånger med sorteringsalgoritmen Bubblesort på en lista med 500 element som var nästan helt sorterade.</w:t>
                             </w:r>
                           </w:p>
                           <w:p>
@@ -2300,37 +2157,16 @@
                             <w:r>
                               <w:t xml:space="preserve">Figur </w:t>
                             </w:r>
+                            <w:fldSimple w:instr=" SEQ Figur \* ARABIC ">
+                              <w:r>
+                                <w:rPr>
+                                  <w:noProof/>
+                                </w:rPr>
+                                <w:t>3</w:t>
+                              </w:r>
+                            </w:fldSimple>
                             <w:r>
-                              <w:fldChar w:fldCharType="begin"/>
-                            </w:r>
-                            <w:r>
-                              <w:instrText xml:space="preserve"> SEQ Figur \* ARABIC </w:instrText>
-                            </w:r>
-                            <w:r>
-                              <w:fldChar w:fldCharType="separate"/>
-                            </w:r>
-                            <w:r>
-                              <w:rPr>
-                                <w:noProof/>
-                              </w:rPr>
-                              <w:t>3</w:t>
-                            </w:r>
-                            <w:r>
-                              <w:rPr>
-                                <w:noProof/>
-                              </w:rPr>
-                              <w:fldChar w:fldCharType="end"/>
-                            </w:r>
-                            <w:r>
-                              <w:t xml:space="preserve">: </w:t>
-                            </w:r>
-                            <w:proofErr w:type="spellStart"/>
-                            <w:r>
-                              <w:t>Plot</w:t>
-                            </w:r>
-                            <w:proofErr w:type="spellEnd"/>
-                            <w:r>
-                              <w:t xml:space="preserve"> för medelvärdena av medelvärdena som körts 600 gånger med sorteringsalgoritmen </w:t>
+                              <w:t xml:space="preserve">: Plot för medelvärdena av medelvärdena som körts 600 gånger med sorteringsalgoritmen </w:t>
                             </w:r>
                             <w:r>
                               <w:t>Selection</w:t>
@@ -2577,20 +2413,6 @@
       <w:r>
         <w:t xml:space="preserve">Figur </w:t>
       </w:r>
-      <w:fldSimple w:instr=" SEQ Figur \* ARABIC ">
-        <w:r>
-          <w:rPr>
-            <w:noProof/>
-          </w:rPr>
-          <w:t>4</w:t>
-        </w:r>
-      </w:fldSimple>
-      <w:r>
-        <w:t xml:space="preserve">: </w:t>
-      </w:r>
-      <w:r>
-        <w:t xml:space="preserve">Figur </w:t>
-      </w:r>
       <w:r>
         <w:fldChar w:fldCharType="begin"/>
       </w:r>
@@ -2607,6 +2429,9 @@
         <w:t>4</w:t>
       </w:r>
       <w:r>
+        <w:rPr>
+          <w:noProof/>
+        </w:rPr>
         <w:fldChar w:fldCharType="end"/>
       </w:r>
       <w:r>
@@ -2727,14 +2552,27 @@
       <w:r>
         <w:t xml:space="preserve">Figur </w:t>
       </w:r>
-      <w:fldSimple w:instr=" SEQ Figur \* ARABIC ">
-        <w:r>
-          <w:rPr>
-            <w:noProof/>
-          </w:rPr>
-          <w:t>5</w:t>
-        </w:r>
-      </w:fldSimple>
+      <w:r>
+        <w:fldChar w:fldCharType="begin"/>
+      </w:r>
+      <w:r>
+        <w:instrText xml:space="preserve"> SEQ Figur \* ARABIC </w:instrText>
+      </w:r>
+      <w:r>
+        <w:fldChar w:fldCharType="separate"/>
+      </w:r>
+      <w:r>
+        <w:rPr>
+          <w:noProof/>
+        </w:rPr>
+        <w:t>5</w:t>
+      </w:r>
+      <w:r>
+        <w:rPr>
+          <w:noProof/>
+        </w:rPr>
+        <w:fldChar w:fldCharType="end"/>
+      </w:r>
       <w:r>
         <w:t>: Tabell med medelvärde o</w:t>
       </w:r>
@@ -2797,31 +2635,59 @@
           <w:szCs w:val="40"/>
         </w:rPr>
       </w:pPr>
+      <w:r>
+        <w:rPr>
+          <w:sz w:val="40"/>
+          <w:szCs w:val="40"/>
+        </w:rPr>
+        <w:lastRenderedPageBreak/>
+        <w:t>Diskussion</w:t>
+      </w:r>
+    </w:p>
+    <w:p>
+      <w:pPr>
+        <w:rPr>
+          <w:sz w:val="24"/>
+          <w:szCs w:val="24"/>
+        </w:rPr>
+      </w:pPr>
+      <w:r>
+        <w:rPr>
+          <w:sz w:val="24"/>
+          <w:szCs w:val="24"/>
+        </w:rPr>
+        <w:t xml:space="preserve">När mätningarna genomfördes var webbläsaren uppe. Detta skulle kunna vara ett validitetshot då det tar extra </w:t>
+      </w:r>
+      <w:r>
+        <w:rPr>
+          <w:sz w:val="24"/>
+          <w:szCs w:val="24"/>
+        </w:rPr>
+        <w:t xml:space="preserve">resurser och kan därför medföra att exekveringstiden ökar. Dock gäller detta för samtliga mätningar vilket därför inte bör spela någon större roll. </w:t>
+      </w:r>
+      <w:r>
+        <w:rPr>
+          <w:sz w:val="24"/>
+          <w:szCs w:val="24"/>
+        </w:rPr>
+        <w:t>Majoriteten av mätningarna hade tydliga outliers, vilket syns tydligast i figur 1 där exekveringstiden ökade markant under två mätningar. Webbläsaren skulle kunna spela en roll i detta men då den var konstant uppe och inte användes under själva körningen, är det mer troligt att det är garbage collector som frigör utrymme i minnet vilket får exekveringstiden att öka.</w:t>
+      </w:r>
+      <w:r>
+        <w:rPr>
+          <w:sz w:val="24"/>
+          <w:szCs w:val="24"/>
+        </w:rPr>
+        <w:t xml:space="preserve"> Värt att nämna är att outliers vi talar om är ett medelvärde av 600 körningar, alltså </w:t>
+      </w:r>
+      <w:r>
+        <w:rPr>
+          <w:sz w:val="24"/>
+          <w:szCs w:val="24"/>
+        </w:rPr>
+        <w:t>måste datorn just under dessa körningar vara extra belastad av externa faktorer.</w:t>
+      </w:r>
       <w:bookmarkStart w:id="0" w:name="_GoBack"/>
       <w:bookmarkEnd w:id="0"/>
-      <w:r>
-        <w:rPr>
-          <w:sz w:val="40"/>
-          <w:szCs w:val="40"/>
-        </w:rPr>
-        <w:lastRenderedPageBreak/>
-        <w:t>Diskussion</w:t>
-      </w:r>
-    </w:p>
-    <w:p>
-      <w:pPr>
-        <w:rPr>
-          <w:sz w:val="24"/>
-          <w:szCs w:val="24"/>
-        </w:rPr>
-      </w:pPr>
-      <w:r>
-        <w:rPr>
-          <w:sz w:val="24"/>
-          <w:szCs w:val="24"/>
-        </w:rPr>
-        <w:t>Validitetsdiskussion</w:t>
-      </w:r>
     </w:p>
     <w:p>
       <w:pPr>
@@ -3017,52 +2883,80 @@
     <w:p>
       <w:pPr>
         <w:rPr>
-          <w:b/>
+          <w:sz w:val="24"/>
+          <w:szCs w:val="24"/>
+        </w:rPr>
+      </w:pPr>
+      <w:r>
+        <w:rPr>
+          <w:sz w:val="24"/>
+          <w:szCs w:val="24"/>
+        </w:rPr>
+        <w:t>För att återkoppla till själva forskningsfrågorna</w:t>
+      </w:r>
+      <w:r>
+        <w:rPr>
+          <w:sz w:val="24"/>
+          <w:szCs w:val="24"/>
+        </w:rPr>
+        <w:t xml:space="preserve"> kan man utifrån</w:t>
+      </w:r>
+      <w:r>
+        <w:rPr>
+          <w:sz w:val="24"/>
+          <w:szCs w:val="24"/>
+        </w:rPr>
+        <w:t xml:space="preserve"> figur 4 och 5</w:t>
+      </w:r>
+      <w:r>
+        <w:rPr>
+          <w:sz w:val="24"/>
+          <w:szCs w:val="24"/>
+        </w:rPr>
+        <w:t xml:space="preserve"> </w:t>
+      </w:r>
+      <w:r>
+        <w:rPr>
+          <w:sz w:val="24"/>
+          <w:szCs w:val="24"/>
+        </w:rPr>
+        <w:t>se väldigt tydliga svar på frågorna</w:t>
+      </w:r>
+      <w:r>
+        <w:rPr>
+          <w:sz w:val="24"/>
+          <w:szCs w:val="24"/>
+        </w:rPr>
+        <w:t xml:space="preserve">. Den första frågan var </w:t>
+      </w:r>
+      <w:r>
+        <w:rPr>
           <w:i/>
           <w:sz w:val="24"/>
           <w:szCs w:val="24"/>
         </w:rPr>
-      </w:pPr>
-      <w:r>
-        <w:rPr>
-          <w:b/>
+        <w:t>”</w:t>
+      </w:r>
+      <w:r>
+        <w:rPr>
           <w:i/>
           <w:sz w:val="24"/>
           <w:szCs w:val="24"/>
-        </w:rPr>
-        <w:t xml:space="preserve">Var sjukt osäker på hur jag skulle göra med om frågorna skulle vara med i texten eller inte om ni tycker det ser fult ut från ni gärna ändra </w:t>
-      </w:r>
-    </w:p>
-    <w:p>
-      <w:pPr>
-        <w:rPr>
-          <w:sz w:val="24"/>
-          <w:szCs w:val="24"/>
-        </w:rPr>
-      </w:pPr>
-      <w:r>
-        <w:rPr>
-          <w:sz w:val="24"/>
-          <w:szCs w:val="24"/>
-        </w:rPr>
-        <w:t>För att återkoppla till själva forskningsfrågorna</w:t>
-      </w:r>
-      <w:r>
-        <w:rPr>
-          <w:sz w:val="24"/>
-          <w:szCs w:val="24"/>
-        </w:rPr>
-        <w:t xml:space="preserve"> kan man utifrån</w:t>
-      </w:r>
-      <w:r>
-        <w:rPr>
-          <w:sz w:val="24"/>
-          <w:szCs w:val="24"/>
-        </w:rPr>
-        <w:t xml:space="preserve"> figur 4 och 5</w:t>
-      </w:r>
-      <w:r>
-        <w:rPr>
+          <w:shd w:val="clear" w:color="auto" w:fill="FEFEFE"/>
+        </w:rPr>
+        <w:t>I vilka fall av indata presterar respektive algoritm bäst?</w:t>
+      </w:r>
+      <w:r>
+        <w:rPr>
+          <w:i/>
+          <w:sz w:val="24"/>
+          <w:szCs w:val="24"/>
+        </w:rPr>
+        <w:t>”</w:t>
+      </w:r>
+      <w:r>
+        <w:rPr>
+          <w:i/>
           <w:sz w:val="24"/>
           <w:szCs w:val="24"/>
         </w:rPr>
@@ -3073,14 +2967,29 @@
           <w:sz w:val="24"/>
           <w:szCs w:val="24"/>
         </w:rPr>
-        <w:t>se väldigt tydliga svar på frågorna</w:t>
-      </w:r>
-      <w:r>
-        <w:rPr>
-          <w:sz w:val="24"/>
-          <w:szCs w:val="24"/>
-        </w:rPr>
-        <w:t xml:space="preserve">. Den första frågan var </w:t>
+        <w:t xml:space="preserve">man kan tydligt se att Bubblesort </w:t>
+      </w:r>
+      <w:r>
+        <w:rPr>
+          <w:sz w:val="24"/>
+          <w:szCs w:val="24"/>
+        </w:rPr>
+        <w:t>presterade bäst i alla tester som gjordes.</w:t>
+      </w:r>
+    </w:p>
+    <w:p>
+      <w:pPr>
+        <w:rPr>
+          <w:sz w:val="24"/>
+          <w:szCs w:val="24"/>
+        </w:rPr>
+      </w:pPr>
+      <w:r>
+        <w:rPr>
+          <w:sz w:val="24"/>
+          <w:szCs w:val="24"/>
+        </w:rPr>
+        <w:t xml:space="preserve">Den andra frågan var </w:t>
       </w:r>
       <w:r>
         <w:rPr>
@@ -3097,7 +3006,7 @@
           <w:szCs w:val="24"/>
           <w:shd w:val="clear" w:color="auto" w:fill="FEFEFE"/>
         </w:rPr>
-        <w:t>I vilka fall av indata presterar respektive algoritm bäst?</w:t>
+        <w:t>I vilka fall av indata presterar respektive algoritm sämst?</w:t>
       </w:r>
       <w:r>
         <w:rPr>
@@ -3120,29 +3029,29 @@
           <w:sz w:val="24"/>
           <w:szCs w:val="24"/>
         </w:rPr>
-        <w:t xml:space="preserve">man kan tydligt se att Bubblesort </w:t>
-      </w:r>
-      <w:r>
-        <w:rPr>
-          <w:sz w:val="24"/>
-          <w:szCs w:val="24"/>
-        </w:rPr>
-        <w:t>presterade bäst i alla tester som gjordes.</w:t>
-      </w:r>
-    </w:p>
-    <w:p>
-      <w:pPr>
-        <w:rPr>
-          <w:sz w:val="24"/>
-          <w:szCs w:val="24"/>
-        </w:rPr>
-      </w:pPr>
-      <w:r>
-        <w:rPr>
-          <w:sz w:val="24"/>
-          <w:szCs w:val="24"/>
-        </w:rPr>
-        <w:t xml:space="preserve">Den andra frågan var </w:t>
+        <w:t xml:space="preserve">det går även i denna fråga se att </w:t>
+      </w:r>
+      <w:r>
+        <w:rPr>
+          <w:sz w:val="24"/>
+          <w:szCs w:val="24"/>
+        </w:rPr>
+        <w:t>Selectionsort presterade sämst i alla tester som utfördes.</w:t>
+      </w:r>
+    </w:p>
+    <w:p>
+      <w:pPr>
+        <w:rPr>
+          <w:sz w:val="24"/>
+          <w:szCs w:val="24"/>
+        </w:rPr>
+      </w:pPr>
+      <w:r>
+        <w:rPr>
+          <w:sz w:val="24"/>
+          <w:szCs w:val="24"/>
+        </w:rPr>
+        <w:t xml:space="preserve">Den sista frågan var </w:t>
       </w:r>
       <w:r>
         <w:rPr>
@@ -3159,7 +3068,7 @@
           <w:szCs w:val="24"/>
           <w:shd w:val="clear" w:color="auto" w:fill="FEFEFE"/>
         </w:rPr>
-        <w:t>I vilka fall av indata presterar respektive algoritm sämst?</w:t>
+        <w:t>Hur presterar algoritmerna i jämförelse med varandra för motsvarande indata?</w:t>
       </w:r>
       <w:r>
         <w:rPr>
@@ -3182,78 +3091,14 @@
           <w:sz w:val="24"/>
           <w:szCs w:val="24"/>
         </w:rPr>
-        <w:t xml:space="preserve">det går även i denna fråga se att </w:t>
-      </w:r>
-      <w:r>
-        <w:rPr>
-          <w:sz w:val="24"/>
-          <w:szCs w:val="24"/>
-        </w:rPr>
-        <w:t>Selectionsort presterade sämst i alla tester som utfördes.</w:t>
-      </w:r>
-    </w:p>
-    <w:p>
-      <w:pPr>
-        <w:rPr>
-          <w:sz w:val="24"/>
-          <w:szCs w:val="24"/>
-        </w:rPr>
-      </w:pPr>
-      <w:r>
-        <w:rPr>
-          <w:sz w:val="24"/>
-          <w:szCs w:val="24"/>
-        </w:rPr>
-        <w:t xml:space="preserve">Den sista frågan var </w:t>
-      </w:r>
-      <w:r>
-        <w:rPr>
-          <w:i/>
-          <w:sz w:val="24"/>
-          <w:szCs w:val="24"/>
-        </w:rPr>
-        <w:t>”</w:t>
-      </w:r>
-      <w:r>
-        <w:rPr>
-          <w:i/>
-          <w:sz w:val="24"/>
-          <w:szCs w:val="24"/>
-          <w:shd w:val="clear" w:color="auto" w:fill="FEFEFE"/>
-        </w:rPr>
-        <w:t xml:space="preserve">Hur presterar algoritmerna i jämförelse med </w:t>
-      </w:r>
-      <w:r>
-        <w:rPr>
-          <w:i/>
-          <w:sz w:val="24"/>
-          <w:szCs w:val="24"/>
-          <w:shd w:val="clear" w:color="auto" w:fill="FEFEFE"/>
-        </w:rPr>
-        <w:t>varandra för motsvarande indata?</w:t>
-      </w:r>
-      <w:r>
-        <w:rPr>
-          <w:i/>
-          <w:sz w:val="24"/>
-          <w:szCs w:val="24"/>
-        </w:rPr>
-        <w:t>”</w:t>
-      </w:r>
-      <w:r>
-        <w:rPr>
-          <w:i/>
+        <w:t>här kan man se att i alla olika former av indata är den förhållandevisa skillnaden mellan algoritmerna omkring den samma.</w:t>
+      </w:r>
+      <w:r>
+        <w:rPr>
           <w:sz w:val="24"/>
           <w:szCs w:val="24"/>
         </w:rPr>
         <w:t xml:space="preserve"> </w:t>
-      </w:r>
-      <w:r>
-        <w:rPr>
-          <w:sz w:val="24"/>
-          <w:szCs w:val="24"/>
-        </w:rPr>
-        <w:t>här kan man se att i alla olika former av indata är den förhållandevisa skillnaden mellan algoritmerna omkring den samma.</w:t>
       </w:r>
     </w:p>
     <w:p>
@@ -3443,53 +3288,14 @@
           <w:sz w:val="24"/>
           <w:szCs w:val="24"/>
         </w:rPr>
-        <w:t>”</w:t>
-      </w:r>
-      <w:proofErr w:type="spellStart"/>
-      <w:r>
-        <w:rPr>
-          <w:sz w:val="24"/>
-          <w:szCs w:val="24"/>
-        </w:rPr>
-        <w:t>Sorting</w:t>
-      </w:r>
-      <w:proofErr w:type="spellEnd"/>
+        <w:t>”Sorting Algorithm Animations”, 2016-04-27, 11:30,</w:t>
+      </w:r>
       <w:r>
         <w:rPr>
           <w:sz w:val="24"/>
           <w:szCs w:val="24"/>
         </w:rPr>
         <w:t xml:space="preserve"> </w:t>
-      </w:r>
-      <w:proofErr w:type="spellStart"/>
-      <w:r>
-        <w:rPr>
-          <w:sz w:val="24"/>
-          <w:szCs w:val="24"/>
-        </w:rPr>
-        <w:t>Algorithm</w:t>
-      </w:r>
-      <w:proofErr w:type="spellEnd"/>
-      <w:r>
-        <w:rPr>
-          <w:sz w:val="24"/>
-          <w:szCs w:val="24"/>
-        </w:rPr>
-        <w:t xml:space="preserve"> Animations”, </w:t>
-      </w:r>
-      <w:r>
-        <w:rPr>
-          <w:sz w:val="24"/>
-          <w:szCs w:val="24"/>
-        </w:rPr>
-        <w:t>2016-04-</w:t>
-      </w:r>
-      <w:r>
-        <w:rPr>
-          <w:sz w:val="24"/>
-          <w:szCs w:val="24"/>
-        </w:rPr>
-        <w:t>27, 11:30,</w:t>
       </w:r>
       <w:hyperlink r:id="rId14" w:history="1">
         <w:r>
@@ -3526,12 +3332,14 @@
         <w:rPr>
           <w:sz w:val="24"/>
           <w:szCs w:val="24"/>
-        </w:rPr>
-      </w:pPr>
-      <w:r>
-        <w:rPr>
-          <w:sz w:val="24"/>
-          <w:szCs w:val="24"/>
+          <w:lang w:val="en-US"/>
+        </w:rPr>
+      </w:pPr>
+      <w:r>
+        <w:rPr>
+          <w:sz w:val="24"/>
+          <w:szCs w:val="24"/>
+          <w:lang w:val="en-US"/>
         </w:rPr>
         <w:t>[3]</w:t>
       </w:r>
@@ -3539,39 +3347,26 @@
         <w:rPr>
           <w:sz w:val="24"/>
           <w:szCs w:val="24"/>
+          <w:lang w:val="en-US"/>
         </w:rPr>
         <w:tab/>
-        <w:t>”</w:t>
-      </w:r>
-      <w:proofErr w:type="spellStart"/>
-      <w:r>
-        <w:rPr>
-          <w:sz w:val="24"/>
-          <w:szCs w:val="24"/>
-        </w:rPr>
-        <w:t>Wikipedia</w:t>
-      </w:r>
-      <w:proofErr w:type="spellEnd"/>
-      <w:r>
-        <w:rPr>
-          <w:sz w:val="24"/>
-          <w:szCs w:val="24"/>
-        </w:rPr>
-        <w:t xml:space="preserve">”, </w:t>
-      </w:r>
-      <w:r>
-        <w:rPr>
-          <w:sz w:val="24"/>
-          <w:szCs w:val="24"/>
-        </w:rPr>
-        <w:t>2016-04-</w:t>
-      </w:r>
-      <w:r>
-        <w:rPr>
-          <w:sz w:val="24"/>
-          <w:szCs w:val="24"/>
-        </w:rPr>
-        <w:t>27: 11:30,</w:t>
+        <w:t xml:space="preserve">”Wikipedia”, </w:t>
+      </w:r>
+      <w:r>
+        <w:rPr>
+          <w:sz w:val="24"/>
+          <w:szCs w:val="24"/>
+          <w:lang w:val="en-US"/>
+        </w:rPr>
+        <w:t>2016-04-27: 11:30,</w:t>
+      </w:r>
+      <w:r>
+        <w:rPr>
+          <w:sz w:val="24"/>
+          <w:szCs w:val="24"/>
+          <w:lang w:val="en-US"/>
+        </w:rPr>
+        <w:t xml:space="preserve"> </w:t>
       </w:r>
       <w:hyperlink r:id="rId15" w:history="1">
         <w:r>
@@ -3579,6 +3374,7 @@
             <w:rStyle w:val="Hyperlnk"/>
             <w:sz w:val="24"/>
             <w:szCs w:val="24"/>
+            <w:lang w:val="en-US"/>
           </w:rPr>
           <w:t>https://en.wikipedia.org/wiki/Bubble_sort</w:t>
         </w:r>
@@ -3587,6 +3383,7 @@
         <w:rPr>
           <w:sz w:val="24"/>
           <w:szCs w:val="24"/>
+          <w:lang w:val="en-US"/>
         </w:rPr>
         <w:t>.</w:t>
       </w:r>
@@ -3598,6 +3395,7 @@
         <w:rPr>
           <w:sz w:val="24"/>
           <w:szCs w:val="24"/>
+          <w:lang w:val="en-US"/>
         </w:rPr>
       </w:pPr>
     </w:p>
@@ -3623,50 +3421,14 @@
           <w:szCs w:val="24"/>
         </w:rPr>
         <w:tab/>
-      </w:r>
-      <w:r>
-        <w:rPr>
-          <w:sz w:val="24"/>
-          <w:szCs w:val="24"/>
-        </w:rPr>
-        <w:t>”</w:t>
-      </w:r>
-      <w:proofErr w:type="spellStart"/>
-      <w:r>
-        <w:rPr>
-          <w:sz w:val="24"/>
-          <w:szCs w:val="24"/>
-        </w:rPr>
-        <w:t>Wikipedia</w:t>
-      </w:r>
-      <w:proofErr w:type="spellEnd"/>
-      <w:r>
-        <w:rPr>
-          <w:sz w:val="24"/>
-          <w:szCs w:val="24"/>
-        </w:rPr>
-        <w:t>”,</w:t>
-      </w:r>
-      <w:r>
-        <w:rPr>
-          <w:sz w:val="24"/>
-          <w:szCs w:val="24"/>
-        </w:rPr>
-        <w:t xml:space="preserve"> </w:t>
-      </w:r>
-      <w:r>
-        <w:rPr>
-          <w:sz w:val="24"/>
-          <w:szCs w:val="24"/>
-        </w:rPr>
-        <w:t>2016-04-</w:t>
-      </w:r>
-      <w:r>
-        <w:rPr>
-          <w:sz w:val="24"/>
-          <w:szCs w:val="24"/>
-        </w:rPr>
-        <w:t>27: 11:30,</w:t>
+        <w:t>”Wikipedia”,</w:t>
+      </w:r>
+      <w:r>
+        <w:rPr>
+          <w:sz w:val="24"/>
+          <w:szCs w:val="24"/>
+        </w:rPr>
+        <w:t xml:space="preserve"> 2016-04-27: 11:30,</w:t>
       </w:r>
       <w:r>
         <w:rPr>
@@ -3710,12 +3472,14 @@
         <w:rPr>
           <w:sz w:val="24"/>
           <w:szCs w:val="24"/>
-        </w:rPr>
-      </w:pPr>
-      <w:r>
-        <w:rPr>
-          <w:sz w:val="24"/>
-          <w:szCs w:val="24"/>
+          <w:lang w:val="en-US"/>
+        </w:rPr>
+      </w:pPr>
+      <w:r>
+        <w:rPr>
+          <w:sz w:val="24"/>
+          <w:szCs w:val="24"/>
+          <w:lang w:val="en-US"/>
         </w:rPr>
         <w:t>[5]</w:t>
       </w:r>
@@ -3723,58 +3487,24 @@
         <w:rPr>
           <w:sz w:val="24"/>
           <w:szCs w:val="24"/>
+          <w:lang w:val="en-US"/>
         </w:rPr>
         <w:tab/>
-        <w:t xml:space="preserve"> </w:t>
-      </w:r>
-      <w:r>
-        <w:rPr>
-          <w:sz w:val="24"/>
-          <w:szCs w:val="24"/>
-        </w:rPr>
-        <w:t>”</w:t>
-      </w:r>
-      <w:proofErr w:type="spellStart"/>
-      <w:r>
-        <w:rPr>
-          <w:sz w:val="24"/>
-          <w:szCs w:val="24"/>
-        </w:rPr>
-        <w:t>Wikipedia</w:t>
-      </w:r>
-      <w:proofErr w:type="spellEnd"/>
-      <w:r>
-        <w:rPr>
-          <w:sz w:val="24"/>
-          <w:szCs w:val="24"/>
-        </w:rPr>
-        <w:t>”,</w:t>
-      </w:r>
-      <w:r>
-        <w:rPr>
-          <w:sz w:val="24"/>
-          <w:szCs w:val="24"/>
-        </w:rPr>
-        <w:t xml:space="preserve"> </w:t>
-      </w:r>
-      <w:r>
-        <w:rPr>
-          <w:sz w:val="24"/>
-          <w:szCs w:val="24"/>
-        </w:rPr>
-        <w:t>2016-04-</w:t>
-      </w:r>
-      <w:r>
-        <w:rPr>
-          <w:sz w:val="24"/>
-          <w:szCs w:val="24"/>
-        </w:rPr>
-        <w:t>27: 11:30</w:t>
-      </w:r>
-      <w:r>
-        <w:rPr>
-          <w:sz w:val="24"/>
-          <w:szCs w:val="24"/>
+        <w:t xml:space="preserve"> ”Wikipedia”,</w:t>
+      </w:r>
+      <w:r>
+        <w:rPr>
+          <w:sz w:val="24"/>
+          <w:szCs w:val="24"/>
+          <w:lang w:val="en-US"/>
+        </w:rPr>
+        <w:t xml:space="preserve"> 2016-04-27: 11:30</w:t>
+      </w:r>
+      <w:r>
+        <w:rPr>
+          <w:sz w:val="24"/>
+          <w:szCs w:val="24"/>
+          <w:lang w:val="en-US"/>
         </w:rPr>
         <w:t xml:space="preserve"> </w:t>
       </w:r>
@@ -3784,22 +3514,16 @@
             <w:rStyle w:val="Hyperlnk"/>
             <w:sz w:val="24"/>
             <w:szCs w:val="24"/>
+            <w:lang w:val="en-US"/>
           </w:rPr>
-          <w:t>https://en.wikipedia.org/wiki/</w:t>
-        </w:r>
-        <w:r>
-          <w:rPr>
-            <w:rStyle w:val="Hyperlnk"/>
-            <w:sz w:val="24"/>
-            <w:szCs w:val="24"/>
-          </w:rPr>
-          <w:t>Insertion_sort</w:t>
+          <w:t>https://en.wikipedia.org/wiki/Insertion_sort</w:t>
         </w:r>
       </w:hyperlink>
       <w:r>
         <w:rPr>
           <w:sz w:val="24"/>
           <w:szCs w:val="24"/>
+          <w:lang w:val="en-US"/>
         </w:rPr>
         <w:t>.</w:t>
       </w:r>
@@ -3811,6 +3535,7 @@
         <w:rPr>
           <w:sz w:val="24"/>
           <w:szCs w:val="24"/>
+          <w:lang w:val="en-US"/>
         </w:rPr>
       </w:pPr>
     </w:p>
@@ -3820,6 +3545,7 @@
         <w:rPr>
           <w:sz w:val="24"/>
           <w:szCs w:val="24"/>
+          <w:lang w:val="en-US"/>
         </w:rPr>
       </w:pPr>
     </w:p>
@@ -3829,10 +3555,17 @@
         <w:rPr>
           <w:sz w:val="40"/>
           <w:szCs w:val="40"/>
-        </w:rPr>
-      </w:pPr>
-    </w:p>
-    <w:p/>
+          <w:lang w:val="en-US"/>
+        </w:rPr>
+      </w:pPr>
+    </w:p>
+    <w:p>
+      <w:pPr>
+        <w:rPr>
+          <w:lang w:val="en-US"/>
+        </w:rPr>
+      </w:pPr>
+    </w:p>
     <w:sectPr>
       <w:headerReference w:type="default" r:id="rId18"/>
       <w:pgSz w:w="11906" w:h="16838"/>
@@ -3845,7 +3578,7 @@
 </file>
 
 <file path=word/endnotes.xml><?xml version="1.0" encoding="utf-8"?>
-<w:endnotes xmlns:wpc="http://schemas.microsoft.com/office/word/2010/wordprocessingCanvas" xmlns:mc="http://schemas.openxmlformats.org/markup-compatibility/2006" xmlns:o="urn:schemas-microsoft-com:office:office" xmlns:r="http://schemas.openxmlformats.org/officeDocument/2006/relationships" xmlns:m="http://schemas.openxmlformats.org/officeDocument/2006/math" xmlns:v="urn:schemas-microsoft-com:vml" xmlns:wp14="http://schemas.microsoft.com/office/word/2010/wordprocessingDrawing" xmlns:wp="http://schemas.openxmlformats.org/drawingml/2006/wordprocessingDrawing" xmlns:w10="urn:schemas-microsoft-com:office:word" xmlns:w="http://schemas.openxmlformats.org/wordprocessingml/2006/main" xmlns:w14="http://schemas.microsoft.com/office/word/2010/wordml" xmlns:w15="http://schemas.microsoft.com/office/word/2012/wordml" xmlns:wpg="http://schemas.microsoft.com/office/word/2010/wordprocessingGroup" xmlns:wpi="http://schemas.microsoft.com/office/word/2010/wordprocessingInk" xmlns:wne="http://schemas.microsoft.com/office/word/2006/wordml" xmlns:wps="http://schemas.microsoft.com/office/word/2010/wordprocessingShape" mc:Ignorable="w14 w15 wp14">
+<w:endnotes xmlns:wpc="http://schemas.microsoft.com/office/word/2010/wordprocessingCanvas" xmlns:cx="http://schemas.microsoft.com/office/drawing/2014/chartex" xmlns:cx1="http://schemas.microsoft.com/office/drawing/2015/9/8/chartex" xmlns:cx2="http://schemas.microsoft.com/office/drawing/2015/10/21/chartex" xmlns:mc="http://schemas.openxmlformats.org/markup-compatibility/2006" xmlns:o="urn:schemas-microsoft-com:office:office" xmlns:r="http://schemas.openxmlformats.org/officeDocument/2006/relationships" xmlns:m="http://schemas.openxmlformats.org/officeDocument/2006/math" xmlns:v="urn:schemas-microsoft-com:vml" xmlns:wp14="http://schemas.microsoft.com/office/word/2010/wordprocessingDrawing" xmlns:wp="http://schemas.openxmlformats.org/drawingml/2006/wordprocessingDrawing" xmlns:w10="urn:schemas-microsoft-com:office:word" xmlns:w="http://schemas.openxmlformats.org/wordprocessingml/2006/main" xmlns:w14="http://schemas.microsoft.com/office/word/2010/wordml" xmlns:w15="http://schemas.microsoft.com/office/word/2012/wordml" xmlns:w16se="http://schemas.microsoft.com/office/word/2015/wordml/symex" xmlns:wpg="http://schemas.microsoft.com/office/word/2010/wordprocessingGroup" xmlns:wpi="http://schemas.microsoft.com/office/word/2010/wordprocessingInk" xmlns:wne="http://schemas.microsoft.com/office/word/2006/wordml" xmlns:wps="http://schemas.microsoft.com/office/word/2010/wordprocessingShape" mc:Ignorable="w14 w15 w16se wp14">
   <w:endnote w:type="separator" w:id="-1">
     <w:p>
       <w:pPr>
@@ -3870,7 +3603,7 @@
 </file>
 
 <file path=word/footnotes.xml><?xml version="1.0" encoding="utf-8"?>
-<w:footnotes xmlns:wpc="http://schemas.microsoft.com/office/word/2010/wordprocessingCanvas" xmlns:mc="http://schemas.openxmlformats.org/markup-compatibility/2006" xmlns:o="urn:schemas-microsoft-com:office:office" xmlns:r="http://schemas.openxmlformats.org/officeDocument/2006/relationships" xmlns:m="http://schemas.openxmlformats.org/officeDocument/2006/math" xmlns:v="urn:schemas-microsoft-com:vml" xmlns:wp14="http://schemas.microsoft.com/office/word/2010/wordprocessingDrawing" xmlns:wp="http://schemas.openxmlformats.org/drawingml/2006/wordprocessingDrawing" xmlns:w10="urn:schemas-microsoft-com:office:word" xmlns:w="http://schemas.openxmlformats.org/wordprocessingml/2006/main" xmlns:w14="http://schemas.microsoft.com/office/word/2010/wordml" xmlns:w15="http://schemas.microsoft.com/office/word/2012/wordml" xmlns:wpg="http://schemas.microsoft.com/office/word/2010/wordprocessingGroup" xmlns:wpi="http://schemas.microsoft.com/office/word/2010/wordprocessingInk" xmlns:wne="http://schemas.microsoft.com/office/word/2006/wordml" xmlns:wps="http://schemas.microsoft.com/office/word/2010/wordprocessingShape" mc:Ignorable="w14 w15 wp14">
+<w:footnotes xmlns:wpc="http://schemas.microsoft.com/office/word/2010/wordprocessingCanvas" xmlns:cx="http://schemas.microsoft.com/office/drawing/2014/chartex" xmlns:cx1="http://schemas.microsoft.com/office/drawing/2015/9/8/chartex" xmlns:cx2="http://schemas.microsoft.com/office/drawing/2015/10/21/chartex" xmlns:mc="http://schemas.openxmlformats.org/markup-compatibility/2006" xmlns:o="urn:schemas-microsoft-com:office:office" xmlns:r="http://schemas.openxmlformats.org/officeDocument/2006/relationships" xmlns:m="http://schemas.openxmlformats.org/officeDocument/2006/math" xmlns:v="urn:schemas-microsoft-com:vml" xmlns:wp14="http://schemas.microsoft.com/office/word/2010/wordprocessingDrawing" xmlns:wp="http://schemas.openxmlformats.org/drawingml/2006/wordprocessingDrawing" xmlns:w10="urn:schemas-microsoft-com:office:word" xmlns:w="http://schemas.openxmlformats.org/wordprocessingml/2006/main" xmlns:w14="http://schemas.microsoft.com/office/word/2010/wordml" xmlns:w15="http://schemas.microsoft.com/office/word/2012/wordml" xmlns:w16se="http://schemas.microsoft.com/office/word/2015/wordml/symex" xmlns:wpg="http://schemas.microsoft.com/office/word/2010/wordprocessingGroup" xmlns:wpi="http://schemas.microsoft.com/office/word/2010/wordprocessingInk" xmlns:wne="http://schemas.microsoft.com/office/word/2006/wordml" xmlns:wps="http://schemas.microsoft.com/office/word/2010/wordprocessingShape" mc:Ignorable="w14 w15 w16se wp14">
   <w:footnote w:type="separator" w:id="-1">
     <w:p>
       <w:pPr>
@@ -3905,21 +3638,8 @@
       <w:r>
         <w:t xml:space="preserve"> ”</w:t>
       </w:r>
-      <w:proofErr w:type="spellStart"/>
-      <w:r>
-        <w:t>Sorting</w:t>
-      </w:r>
-      <w:proofErr w:type="spellEnd"/>
-      <w:r>
-        <w:t xml:space="preserve"> </w:t>
-      </w:r>
-      <w:proofErr w:type="spellStart"/>
-      <w:r>
-        <w:t>Algorithm</w:t>
-      </w:r>
-      <w:proofErr w:type="spellEnd"/>
-      <w:r>
-        <w:t xml:space="preserve"> Animations</w:t>
+      <w:r>
+        <w:t>Sorting Algorithm Animations</w:t>
       </w:r>
       <w:r>
         <w:t xml:space="preserve">”, </w:t>
@@ -3933,15 +3653,7 @@
         </w:r>
       </w:hyperlink>
       <w:r>
-        <w:t xml:space="preserve">, (2016 </w:t>
-      </w:r>
-      <w:proofErr w:type="gramStart"/>
-      <w:r>
-        <w:t>April</w:t>
-      </w:r>
-      <w:proofErr w:type="gramEnd"/>
-      <w:r>
-        <w:t xml:space="preserve"> 27, 11:30)</w:t>
+        <w:t>, (2016 April 27, 11:30)</w:t>
       </w:r>
     </w:p>
   </w:footnote>
@@ -3949,7 +3661,7 @@
 </file>
 
 <file path=word/header1.xml><?xml version="1.0" encoding="utf-8"?>
-<w:hdr xmlns:wpc="http://schemas.microsoft.com/office/word/2010/wordprocessingCanvas" xmlns:mc="http://schemas.openxmlformats.org/markup-compatibility/2006" xmlns:o="urn:schemas-microsoft-com:office:office" xmlns:r="http://schemas.openxmlformats.org/officeDocument/2006/relationships" xmlns:m="http://schemas.openxmlformats.org/officeDocument/2006/math" xmlns:v="urn:schemas-microsoft-com:vml" xmlns:wp14="http://schemas.microsoft.com/office/word/2010/wordprocessingDrawing" xmlns:wp="http://schemas.openxmlformats.org/drawingml/2006/wordprocessingDrawing" xmlns:w10="urn:schemas-microsoft-com:office:word" xmlns:w="http://schemas.openxmlformats.org/wordprocessingml/2006/main" xmlns:w14="http://schemas.microsoft.com/office/word/2010/wordml" xmlns:w15="http://schemas.microsoft.com/office/word/2012/wordml" xmlns:wpg="http://schemas.microsoft.com/office/word/2010/wordprocessingGroup" xmlns:wpi="http://schemas.microsoft.com/office/word/2010/wordprocessingInk" xmlns:wne="http://schemas.microsoft.com/office/word/2006/wordml" xmlns:wps="http://schemas.microsoft.com/office/word/2010/wordprocessingShape" mc:Ignorable="w14 w15 wp14">
+<w:hdr xmlns:wpc="http://schemas.microsoft.com/office/word/2010/wordprocessingCanvas" xmlns:cx="http://schemas.microsoft.com/office/drawing/2014/chartex" xmlns:cx1="http://schemas.microsoft.com/office/drawing/2015/9/8/chartex" xmlns:cx2="http://schemas.microsoft.com/office/drawing/2015/10/21/chartex" xmlns:mc="http://schemas.openxmlformats.org/markup-compatibility/2006" xmlns:o="urn:schemas-microsoft-com:office:office" xmlns:r="http://schemas.openxmlformats.org/officeDocument/2006/relationships" xmlns:m="http://schemas.openxmlformats.org/officeDocument/2006/math" xmlns:v="urn:schemas-microsoft-com:vml" xmlns:wp14="http://schemas.microsoft.com/office/word/2010/wordprocessingDrawing" xmlns:wp="http://schemas.openxmlformats.org/drawingml/2006/wordprocessingDrawing" xmlns:w10="urn:schemas-microsoft-com:office:word" xmlns:w="http://schemas.openxmlformats.org/wordprocessingml/2006/main" xmlns:w14="http://schemas.microsoft.com/office/word/2010/wordml" xmlns:w15="http://schemas.microsoft.com/office/word/2012/wordml" xmlns:w16se="http://schemas.microsoft.com/office/word/2015/wordml/symex" xmlns:wpg="http://schemas.microsoft.com/office/word/2010/wordprocessingGroup" xmlns:wpi="http://schemas.microsoft.com/office/word/2010/wordprocessingInk" xmlns:wne="http://schemas.microsoft.com/office/word/2006/wordml" xmlns:wps="http://schemas.microsoft.com/office/word/2010/wordprocessingShape" mc:Ignorable="w14 w15 w16se wp14">
   <w:sdt>
     <w:sdtPr>
       <w:id w:val="1205681478"/>
@@ -3958,6 +3670,7 @@
         <w:docPartUnique/>
       </w:docPartObj>
     </w:sdtPr>
+    <w:sdtEndPr/>
     <w:sdtContent>
       <w:p>
         <w:pPr>
@@ -3976,7 +3689,7 @@
           <w:rPr>
             <w:noProof/>
           </w:rPr>
-          <w:t>7</w:t>
+          <w:t>6</w:t>
         </w:r>
         <w:r>
           <w:fldChar w:fldCharType="end"/>
@@ -3993,7 +3706,7 @@
 </file>
 
 <file path=word/numbering.xml><?xml version="1.0" encoding="utf-8"?>
-<w:numbering xmlns:wpc="http://schemas.microsoft.com/office/word/2010/wordprocessingCanvas" xmlns:mc="http://schemas.openxmlformats.org/markup-compatibility/2006" xmlns:o="urn:schemas-microsoft-com:office:office" xmlns:r="http://schemas.openxmlformats.org/officeDocument/2006/relationships" xmlns:m="http://schemas.openxmlformats.org/officeDocument/2006/math" xmlns:v="urn:schemas-microsoft-com:vml" xmlns:wp14="http://schemas.microsoft.com/office/word/2010/wordprocessingDrawing" xmlns:wp="http://schemas.openxmlformats.org/drawingml/2006/wordprocessingDrawing" xmlns:w10="urn:schemas-microsoft-com:office:word" xmlns:w="http://schemas.openxmlformats.org/wordprocessingml/2006/main" xmlns:w14="http://schemas.microsoft.com/office/word/2010/wordml" xmlns:w15="http://schemas.microsoft.com/office/word/2012/wordml" xmlns:wpg="http://schemas.microsoft.com/office/word/2010/wordprocessingGroup" xmlns:wpi="http://schemas.microsoft.com/office/word/2010/wordprocessingInk" xmlns:wne="http://schemas.microsoft.com/office/word/2006/wordml" xmlns:wps="http://schemas.microsoft.com/office/word/2010/wordprocessingShape" mc:Ignorable="w14 w15 wp14">
+<w:numbering xmlns:wpc="http://schemas.microsoft.com/office/word/2010/wordprocessingCanvas" xmlns:cx="http://schemas.microsoft.com/office/drawing/2014/chartex" xmlns:cx1="http://schemas.microsoft.com/office/drawing/2015/9/8/chartex" xmlns:cx2="http://schemas.microsoft.com/office/drawing/2015/10/21/chartex" xmlns:mc="http://schemas.openxmlformats.org/markup-compatibility/2006" xmlns:o="urn:schemas-microsoft-com:office:office" xmlns:r="http://schemas.openxmlformats.org/officeDocument/2006/relationships" xmlns:m="http://schemas.openxmlformats.org/officeDocument/2006/math" xmlns:v="urn:schemas-microsoft-com:vml" xmlns:wp14="http://schemas.microsoft.com/office/word/2010/wordprocessingDrawing" xmlns:wp="http://schemas.openxmlformats.org/drawingml/2006/wordprocessingDrawing" xmlns:w10="urn:schemas-microsoft-com:office:word" xmlns:w="http://schemas.openxmlformats.org/wordprocessingml/2006/main" xmlns:w14="http://schemas.microsoft.com/office/word/2010/wordml" xmlns:w15="http://schemas.microsoft.com/office/word/2012/wordml" xmlns:w16se="http://schemas.microsoft.com/office/word/2015/wordml/symex" xmlns:wpg="http://schemas.microsoft.com/office/word/2010/wordprocessingGroup" xmlns:wpi="http://schemas.microsoft.com/office/word/2010/wordprocessingInk" xmlns:wne="http://schemas.microsoft.com/office/word/2006/wordml" xmlns:wps="http://schemas.microsoft.com/office/word/2010/wordprocessingShape" mc:Ignorable="w14 w15 w16se wp14">
   <w:abstractNum w:abstractNumId="0" w15:restartNumberingAfterBreak="0">
     <w:nsid w:val="151D290D"/>
     <w:multiLevelType w:val="hybridMultilevel"/>
@@ -4114,7 +3827,7 @@
 </file>
 
 <file path=word/styles.xml><?xml version="1.0" encoding="utf-8"?>
-<w:styles xmlns:mc="http://schemas.openxmlformats.org/markup-compatibility/2006" xmlns:r="http://schemas.openxmlformats.org/officeDocument/2006/relationships" xmlns:w="http://schemas.openxmlformats.org/wordprocessingml/2006/main" xmlns:w14="http://schemas.microsoft.com/office/word/2010/wordml" xmlns:w15="http://schemas.microsoft.com/office/word/2012/wordml" mc:Ignorable="w14 w15">
+<w:styles xmlns:mc="http://schemas.openxmlformats.org/markup-compatibility/2006" xmlns:r="http://schemas.openxmlformats.org/officeDocument/2006/relationships" xmlns:w="http://schemas.openxmlformats.org/wordprocessingml/2006/main" xmlns:w14="http://schemas.microsoft.com/office/word/2010/wordml" xmlns:w15="http://schemas.microsoft.com/office/word/2012/wordml" xmlns:w16se="http://schemas.microsoft.com/office/word/2015/wordml/symex" mc:Ignorable="w14 w15 w16se">
   <w:docDefaults>
     <w:rPrDefault>
       <w:rPr>
@@ -4130,7 +3843,7 @@
       </w:pPr>
     </w:pPrDefault>
   </w:docDefaults>
-  <w:latentStyles w:defLockedState="0" w:defUIPriority="99" w:defSemiHidden="0" w:defUnhideWhenUsed="0" w:defQFormat="0" w:count="371">
+  <w:latentStyles w:defLockedState="0" w:defUIPriority="99" w:defSemiHidden="0" w:defUnhideWhenUsed="0" w:defQFormat="0" w:count="372">
     <w:lsdException w:name="Normal" w:uiPriority="0" w:qFormat="1"/>
     <w:lsdException w:name="heading 1" w:uiPriority="9" w:qFormat="1"/>
     <w:lsdException w:name="heading 2" w:semiHidden="1" w:uiPriority="9" w:unhideWhenUsed="1" w:qFormat="1"/>
@@ -4236,7 +3949,6 @@
     <w:lsdException w:name="HTML Sample" w:semiHidden="1" w:unhideWhenUsed="1"/>
     <w:lsdException w:name="HTML Typewriter" w:semiHidden="1" w:unhideWhenUsed="1"/>
     <w:lsdException w:name="HTML Variable" w:semiHidden="1" w:unhideWhenUsed="1"/>
-    <w:lsdException w:name="Normal Table" w:semiHidden="1" w:unhideWhenUsed="1"/>
     <w:lsdException w:name="annotation subject" w:semiHidden="1" w:unhideWhenUsed="1"/>
     <w:lsdException w:name="No List" w:semiHidden="1" w:unhideWhenUsed="1"/>
     <w:lsdException w:name="Outline List 1" w:semiHidden="1" w:unhideWhenUsed="1"/>
@@ -4283,10 +3995,8 @@
     <w:lsdException w:name="Table Subtle 2" w:semiHidden="1" w:unhideWhenUsed="1"/>
     <w:lsdException w:name="Table Web 1" w:semiHidden="1" w:unhideWhenUsed="1"/>
     <w:lsdException w:name="Table Web 2" w:semiHidden="1" w:unhideWhenUsed="1"/>
-    <w:lsdException w:name="Table Web 3" w:semiHidden="1" w:unhideWhenUsed="1"/>
     <w:lsdException w:name="Balloon Text" w:semiHidden="1" w:unhideWhenUsed="1"/>
     <w:lsdException w:name="Table Grid" w:uiPriority="39"/>
-    <w:lsdException w:name="Table Theme" w:semiHidden="1" w:unhideWhenUsed="1"/>
     <w:lsdException w:name="Placeholder Text" w:semiHidden="1"/>
     <w:lsdException w:name="No Spacing" w:uiPriority="1" w:qFormat="1"/>
     <w:lsdException w:name="Light Shading" w:uiPriority="60"/>
@@ -4502,6 +4212,7 @@
     <w:lsdException w:name="List Table 5 Dark Accent 6" w:uiPriority="50"/>
     <w:lsdException w:name="List Table 6 Colorful Accent 6" w:uiPriority="51"/>
     <w:lsdException w:name="List Table 7 Colorful Accent 6" w:uiPriority="52"/>
+    <w:lsdException w:name="Mention" w:semiHidden="1" w:unhideWhenUsed="1"/>
   </w:latentStyles>
   <w:style w:type="paragraph" w:default="1" w:styleId="Normal">
     <w:name w:val="Normal"/>
@@ -5947,7 +5658,7 @@
 </file>
 
 <file path=customXml/itemProps1.xml><?xml version="1.0" encoding="utf-8"?>
-<ds:datastoreItem xmlns:ds="http://schemas.openxmlformats.org/officeDocument/2006/customXml" ds:itemID="{0233AE9A-284F-45DE-88BF-5180FCE23D39}">
+<ds:datastoreItem xmlns:ds="http://schemas.openxmlformats.org/officeDocument/2006/customXml" ds:itemID="{D6B9984C-1F06-46A6-897B-50B9E9834A40}">
   <ds:schemaRefs>
     <ds:schemaRef ds:uri="http://schemas.openxmlformats.org/officeDocument/2006/bibliography"/>
   </ds:schemaRefs>

</xml_diff>

<commit_message>
Edited essay in diskussion section
</commit_message>
<xml_diff>
--- a/ProjektRapport_EDAA35.docx
+++ b/ProjektRapport_EDAA35.docx
@@ -95,6 +95,7 @@
         </w:rPr>
         <w:t xml:space="preserve">vilket i detta fall är </w:t>
       </w:r>
+      <w:proofErr w:type="spellStart"/>
       <w:r>
         <w:rPr>
           <w:sz w:val="24"/>
@@ -102,6 +103,7 @@
         </w:rPr>
         <w:t>ordo</w:t>
       </w:r>
+      <w:proofErr w:type="spellEnd"/>
       <w:r>
         <w:rPr>
           <w:sz w:val="24"/>
@@ -603,7 +605,31 @@
           <w:sz w:val="24"/>
           <w:szCs w:val="24"/>
         </w:rPr>
-        <w:t>Syftet med dessa tester som vi har gjort är för att kunna jämföra hur Bubblesort, Insertionsort och Sel</w:t>
+        <w:t xml:space="preserve">Syftet med dessa tester som vi har gjort är för att kunna jämföra hur Bubblesort, </w:t>
+      </w:r>
+      <w:proofErr w:type="spellStart"/>
+      <w:r>
+        <w:rPr>
+          <w:sz w:val="24"/>
+          <w:szCs w:val="24"/>
+        </w:rPr>
+        <w:t>Insertionsort</w:t>
+      </w:r>
+      <w:proofErr w:type="spellEnd"/>
+      <w:r>
+        <w:rPr>
+          <w:sz w:val="24"/>
+          <w:szCs w:val="24"/>
+        </w:rPr>
+        <w:t xml:space="preserve"> och </w:t>
+      </w:r>
+      <w:proofErr w:type="spellStart"/>
+      <w:r>
+        <w:rPr>
+          <w:sz w:val="24"/>
+          <w:szCs w:val="24"/>
+        </w:rPr>
+        <w:t>Sel</w:t>
       </w:r>
       <w:r>
         <w:rPr>
@@ -617,7 +643,15 @@
           <w:sz w:val="24"/>
           <w:szCs w:val="24"/>
         </w:rPr>
-        <w:t xml:space="preserve">ctionsort presterar i </w:t>
+        <w:t>ctionsort</w:t>
+      </w:r>
+      <w:proofErr w:type="spellEnd"/>
+      <w:r>
+        <w:rPr>
+          <w:sz w:val="24"/>
+          <w:szCs w:val="24"/>
+        </w:rPr>
+        <w:t xml:space="preserve"> presterar i </w:t>
       </w:r>
       <w:r>
         <w:rPr>
@@ -701,14 +735,46 @@
           <w:sz w:val="24"/>
           <w:szCs w:val="24"/>
         </w:rPr>
-        <w:t>n hypotes som vi satte upp i början av laborationen var att Inserti</w:t>
-      </w:r>
-      <w:r>
-        <w:rPr>
-          <w:sz w:val="24"/>
-          <w:szCs w:val="24"/>
-        </w:rPr>
-        <w:t>onsort och Bubblesort skulle vara likvärdiga i många tester men att Insertionsort skulle vara oftare än inte vara snabbare än Bubblesort</w:t>
+        <w:t xml:space="preserve">n hypotes som vi satte upp i början av laborationen var att </w:t>
+      </w:r>
+      <w:proofErr w:type="spellStart"/>
+      <w:r>
+        <w:rPr>
+          <w:sz w:val="24"/>
+          <w:szCs w:val="24"/>
+        </w:rPr>
+        <w:t>Inserti</w:t>
+      </w:r>
+      <w:r>
+        <w:rPr>
+          <w:sz w:val="24"/>
+          <w:szCs w:val="24"/>
+        </w:rPr>
+        <w:t>onsort</w:t>
+      </w:r>
+      <w:proofErr w:type="spellEnd"/>
+      <w:r>
+        <w:rPr>
+          <w:sz w:val="24"/>
+          <w:szCs w:val="24"/>
+        </w:rPr>
+        <w:t xml:space="preserve"> och Bubblesort skulle vara likvärdiga i många tester men att </w:t>
+      </w:r>
+      <w:proofErr w:type="spellStart"/>
+      <w:r>
+        <w:rPr>
+          <w:sz w:val="24"/>
+          <w:szCs w:val="24"/>
+        </w:rPr>
+        <w:t>Insertionsort</w:t>
+      </w:r>
+      <w:proofErr w:type="spellEnd"/>
+      <w:r>
+        <w:rPr>
+          <w:sz w:val="24"/>
+          <w:szCs w:val="24"/>
+        </w:rPr>
+        <w:t xml:space="preserve"> skulle vara oftare än inte vara snabbare än Bubblesort</w:t>
       </w:r>
       <w:r>
         <w:rPr>
@@ -730,7 +796,23 @@
           <w:sz w:val="24"/>
           <w:szCs w:val="24"/>
         </w:rPr>
-        <w:t xml:space="preserve"> till sist skulle Selectionsort vara den som tar längst tid varje gång då den har </w:t>
+        <w:t xml:space="preserve"> till sist skulle </w:t>
+      </w:r>
+      <w:proofErr w:type="spellStart"/>
+      <w:r>
+        <w:rPr>
+          <w:sz w:val="24"/>
+          <w:szCs w:val="24"/>
+        </w:rPr>
+        <w:t>Selectionsort</w:t>
+      </w:r>
+      <w:proofErr w:type="spellEnd"/>
+      <w:r>
+        <w:rPr>
+          <w:sz w:val="24"/>
+          <w:szCs w:val="24"/>
+        </w:rPr>
+        <w:t xml:space="preserve"> vara den som tar längst tid varje gång då den har </w:t>
       </w:r>
       <w:r>
         <w:rPr>
@@ -909,7 +991,23 @@
           <w:sz w:val="24"/>
           <w:szCs w:val="24"/>
         </w:rPr>
-        <w:t>De program som användes för att utföra denna undersökning var Eclipse där alla sorterings algoritmer skrev</w:t>
+        <w:t xml:space="preserve">De program som användes för att utföra denna undersökning var </w:t>
+      </w:r>
+      <w:proofErr w:type="spellStart"/>
+      <w:r>
+        <w:rPr>
+          <w:sz w:val="24"/>
+          <w:szCs w:val="24"/>
+        </w:rPr>
+        <w:t>Eclipse</w:t>
+      </w:r>
+      <w:proofErr w:type="spellEnd"/>
+      <w:r>
+        <w:rPr>
+          <w:sz w:val="24"/>
+          <w:szCs w:val="24"/>
+        </w:rPr>
+        <w:t xml:space="preserve"> där alla sorterings algoritmer skrev</w:t>
       </w:r>
       <w:r>
         <w:rPr>
@@ -958,8 +1056,17 @@
           <w:sz w:val="24"/>
           <w:szCs w:val="24"/>
         </w:rPr>
-        <w:t xml:space="preserve"> Rstudio</w:t>
-      </w:r>
+        <w:t xml:space="preserve"> </w:t>
+      </w:r>
+      <w:proofErr w:type="spellStart"/>
+      <w:r>
+        <w:rPr>
+          <w:sz w:val="24"/>
+          <w:szCs w:val="24"/>
+        </w:rPr>
+        <w:t>Rstudio</w:t>
+      </w:r>
+      <w:proofErr w:type="spellEnd"/>
       <w:r>
         <w:rPr>
           <w:sz w:val="24"/>
@@ -987,16 +1094,26 @@
           <w:sz w:val="24"/>
           <w:szCs w:val="24"/>
         </w:rPr>
-        <w:t>(förklaring av sorterings algoritmer</w:t>
-      </w:r>
+        <w:t xml:space="preserve">(förklaring av sorterings </w:t>
+      </w:r>
+      <w:proofErr w:type="gramStart"/>
       <w:r>
         <w:rPr>
           <w:b/>
           <w:sz w:val="24"/>
           <w:szCs w:val="24"/>
         </w:rPr>
+        <w:t>algoritmer</w:t>
+      </w:r>
+      <w:r>
+        <w:rPr>
+          <w:b/>
+          <w:sz w:val="24"/>
+          <w:szCs w:val="24"/>
+        </w:rPr>
         <w:t>na</w:t>
       </w:r>
+      <w:proofErr w:type="gramEnd"/>
       <w:r>
         <w:rPr>
           <w:b/>
@@ -1034,7 +1151,23 @@
           <w:sz w:val="24"/>
           <w:szCs w:val="24"/>
         </w:rPr>
-        <w:t xml:space="preserve">För att få fram indatan som skulle sorteras användes först för den slumpgenererade </w:t>
+        <w:t xml:space="preserve">För att få fram </w:t>
+      </w:r>
+      <w:proofErr w:type="spellStart"/>
+      <w:r>
+        <w:rPr>
+          <w:sz w:val="24"/>
+          <w:szCs w:val="24"/>
+        </w:rPr>
+        <w:t>indatan</w:t>
+      </w:r>
+      <w:proofErr w:type="spellEnd"/>
+      <w:r>
+        <w:rPr>
+          <w:sz w:val="24"/>
+          <w:szCs w:val="24"/>
+        </w:rPr>
+        <w:t xml:space="preserve"> som skulle sorteras användes först för den slumpgenererade </w:t>
       </w:r>
       <w:r>
         <w:rPr>
@@ -1076,7 +1209,23 @@
           <w:sz w:val="24"/>
           <w:szCs w:val="24"/>
         </w:rPr>
-        <w:t xml:space="preserve"> javas Random.nextInt() för att kunna få trovärdigt slumpgenerade tal</w:t>
+        <w:t xml:space="preserve"> javas </w:t>
+      </w:r>
+      <w:proofErr w:type="spellStart"/>
+      <w:r>
+        <w:rPr>
+          <w:sz w:val="24"/>
+          <w:szCs w:val="24"/>
+        </w:rPr>
+        <w:t>Random.nextInt</w:t>
+      </w:r>
+      <w:proofErr w:type="spellEnd"/>
+      <w:r>
+        <w:rPr>
+          <w:sz w:val="24"/>
+          <w:szCs w:val="24"/>
+        </w:rPr>
+        <w:t>() för att kunna få trovärdigt slumpgenerade tal</w:t>
       </w:r>
       <w:r>
         <w:rPr>
@@ -1235,8 +1384,33 @@
           <w:sz w:val="24"/>
           <w:szCs w:val="24"/>
         </w:rPr>
-        <w:t xml:space="preserve"> vilket var Bubblesort, Selectionsort och Insertionsort</w:t>
-      </w:r>
+        <w:t xml:space="preserve"> vilket var Bubblesort, </w:t>
+      </w:r>
+      <w:proofErr w:type="spellStart"/>
+      <w:r>
+        <w:rPr>
+          <w:sz w:val="24"/>
+          <w:szCs w:val="24"/>
+        </w:rPr>
+        <w:t>Selectionsort</w:t>
+      </w:r>
+      <w:proofErr w:type="spellEnd"/>
+      <w:r>
+        <w:rPr>
+          <w:sz w:val="24"/>
+          <w:szCs w:val="24"/>
+        </w:rPr>
+        <w:t xml:space="preserve"> och </w:t>
+      </w:r>
+      <w:proofErr w:type="spellStart"/>
+      <w:r>
+        <w:rPr>
+          <w:sz w:val="24"/>
+          <w:szCs w:val="24"/>
+        </w:rPr>
+        <w:t>Insertionsort</w:t>
+      </w:r>
+      <w:proofErr w:type="spellEnd"/>
       <w:r>
         <w:rPr>
           <w:sz w:val="24"/>
@@ -1284,7 +1458,39 @@
           <w:sz w:val="24"/>
           <w:szCs w:val="24"/>
         </w:rPr>
-        <w:t xml:space="preserve">en slumpgenerade lista, en nästan helt sorterad lista och en nästan omvänt sorterad lista </w:t>
+        <w:t xml:space="preserve">en </w:t>
+      </w:r>
+      <w:proofErr w:type="gramStart"/>
+      <w:r>
+        <w:rPr>
+          <w:sz w:val="24"/>
+          <w:szCs w:val="24"/>
+        </w:rPr>
+        <w:t>slumpgenerade</w:t>
+      </w:r>
+      <w:proofErr w:type="gramEnd"/>
+      <w:r>
+        <w:rPr>
+          <w:sz w:val="24"/>
+          <w:szCs w:val="24"/>
+        </w:rPr>
+        <w:t xml:space="preserve"> </w:t>
+      </w:r>
+      <w:proofErr w:type="gramStart"/>
+      <w:r>
+        <w:rPr>
+          <w:sz w:val="24"/>
+          <w:szCs w:val="24"/>
+        </w:rPr>
+        <w:t>lista</w:t>
+      </w:r>
+      <w:proofErr w:type="gramEnd"/>
+      <w:r>
+        <w:rPr>
+          <w:sz w:val="24"/>
+          <w:szCs w:val="24"/>
+        </w:rPr>
+        <w:t xml:space="preserve">, en nästan helt sorterad lista och en nästan omvänt sorterad lista </w:t>
       </w:r>
       <w:r>
         <w:rPr>
@@ -1396,22 +1602,54 @@
           <w:sz w:val="24"/>
           <w:szCs w:val="24"/>
         </w:rPr>
-        <w:t xml:space="preserve"> Att köra den 100 gånger gör att risken för outliers minskar vilket ger ett mer säkert resultat.</w:t>
-      </w:r>
-    </w:p>
-    <w:p>
-      <w:pPr>
-        <w:rPr>
-          <w:sz w:val="24"/>
-          <w:szCs w:val="24"/>
-        </w:rPr>
-      </w:pPr>
-      <w:r>
-        <w:rPr>
-          <w:sz w:val="24"/>
-          <w:szCs w:val="24"/>
-        </w:rPr>
-        <w:t>Efter varje körning gjorde en plot av medelvärdena av medelvärdena och medelvärdet av dem räknades ut.</w:t>
+        <w:t xml:space="preserve"> Att köra den 100 gånger gör att risken för </w:t>
+      </w:r>
+      <w:proofErr w:type="spellStart"/>
+      <w:r>
+        <w:rPr>
+          <w:sz w:val="24"/>
+          <w:szCs w:val="24"/>
+        </w:rPr>
+        <w:t>outliers</w:t>
+      </w:r>
+      <w:proofErr w:type="spellEnd"/>
+      <w:r>
+        <w:rPr>
+          <w:sz w:val="24"/>
+          <w:szCs w:val="24"/>
+        </w:rPr>
+        <w:t xml:space="preserve"> minskar vilket ger ett mer säkert resultat.</w:t>
+      </w:r>
+    </w:p>
+    <w:p>
+      <w:pPr>
+        <w:rPr>
+          <w:sz w:val="24"/>
+          <w:szCs w:val="24"/>
+        </w:rPr>
+      </w:pPr>
+      <w:r>
+        <w:rPr>
+          <w:sz w:val="24"/>
+          <w:szCs w:val="24"/>
+        </w:rPr>
+        <w:t xml:space="preserve">Efter varje körning gjorde en </w:t>
+      </w:r>
+      <w:proofErr w:type="spellStart"/>
+      <w:r>
+        <w:rPr>
+          <w:sz w:val="24"/>
+          <w:szCs w:val="24"/>
+        </w:rPr>
+        <w:t>plot</w:t>
+      </w:r>
+      <w:proofErr w:type="spellEnd"/>
+      <w:r>
+        <w:rPr>
+          <w:sz w:val="24"/>
+          <w:szCs w:val="24"/>
+        </w:rPr>
+        <w:t xml:space="preserve"> av medelvärdena av medelvärdena och medelvärdet av dem räknades ut.</w:t>
       </w:r>
       <w:r>
         <w:rPr>
@@ -1601,19 +1839,45 @@
                             <w:r>
                               <w:t xml:space="preserve">Figur </w:t>
                             </w:r>
-                            <w:fldSimple w:instr=" SEQ Figur \* ARABIC ">
-                              <w:r>
-                                <w:rPr>
-                                  <w:noProof/>
-                                </w:rPr>
-                                <w:t>1</w:t>
-                              </w:r>
-                            </w:fldSimple>
                             <w:r>
-                              <w:t xml:space="preserve">: Plot för medelvärdena av medelvärdena som körts 600 gånger med sorteringsalgoritmen </w:t>
+                              <w:fldChar w:fldCharType="begin"/>
                             </w:r>
                             <w:r>
-                              <w:t xml:space="preserve">Insertionsort </w:t>
+                              <w:instrText xml:space="preserve"> SEQ Figur \* ARABIC </w:instrText>
+                            </w:r>
+                            <w:r>
+                              <w:fldChar w:fldCharType="separate"/>
+                            </w:r>
+                            <w:r>
+                              <w:rPr>
+                                <w:noProof/>
+                              </w:rPr>
+                              <w:t>1</w:t>
+                            </w:r>
+                            <w:r>
+                              <w:rPr>
+                                <w:noProof/>
+                              </w:rPr>
+                              <w:fldChar w:fldCharType="end"/>
+                            </w:r>
+                            <w:r>
+                              <w:t xml:space="preserve">: </w:t>
+                            </w:r>
+                            <w:proofErr w:type="spellStart"/>
+                            <w:r>
+                              <w:t>Plot</w:t>
+                            </w:r>
+                            <w:proofErr w:type="spellEnd"/>
+                            <w:r>
+                              <w:t xml:space="preserve"> för medelvärdena av medelvärdena som körts 600 gånger med sorteringsalgoritmen </w:t>
+                            </w:r>
+                            <w:proofErr w:type="spellStart"/>
+                            <w:r>
+                              <w:t>Insertionsort</w:t>
+                            </w:r>
+                            <w:proofErr w:type="spellEnd"/>
+                            <w:r>
+                              <w:t xml:space="preserve"> </w:t>
                             </w:r>
                             <w:r>
                               <w:t>på en lista med 500 element som var nästan helt sorterade.</w:t>
@@ -1871,16 +2135,37 @@
                             <w:r>
                               <w:t xml:space="preserve">Figur </w:t>
                             </w:r>
-                            <w:fldSimple w:instr=" SEQ Figur \* ARABIC ">
-                              <w:r>
-                                <w:rPr>
-                                  <w:noProof/>
-                                </w:rPr>
-                                <w:t>2</w:t>
-                              </w:r>
-                            </w:fldSimple>
                             <w:r>
-                              <w:t>: Plot för medelvärdena av medelvärdena som körts 600 gånger med sorteringsalgoritmen Bubblesort på en lista med 500 element som var nästan helt sorterade.</w:t>
+                              <w:fldChar w:fldCharType="begin"/>
+                            </w:r>
+                            <w:r>
+                              <w:instrText xml:space="preserve"> SEQ Figur \* ARABIC </w:instrText>
+                            </w:r>
+                            <w:r>
+                              <w:fldChar w:fldCharType="separate"/>
+                            </w:r>
+                            <w:r>
+                              <w:rPr>
+                                <w:noProof/>
+                              </w:rPr>
+                              <w:t>2</w:t>
+                            </w:r>
+                            <w:r>
+                              <w:rPr>
+                                <w:noProof/>
+                              </w:rPr>
+                              <w:fldChar w:fldCharType="end"/>
+                            </w:r>
+                            <w:r>
+                              <w:t xml:space="preserve">: </w:t>
+                            </w:r>
+                            <w:proofErr w:type="spellStart"/>
+                            <w:r>
+                              <w:t>Plot</w:t>
+                            </w:r>
+                            <w:proofErr w:type="spellEnd"/>
+                            <w:r>
+                              <w:t xml:space="preserve"> för medelvärdena av medelvärdena som körts 600 gånger med sorteringsalgoritmen Bubblesort på en lista med 500 element som var nästan helt sorterade.</w:t>
                             </w:r>
                           </w:p>
                           <w:p>
@@ -2157,22 +2442,48 @@
                             <w:r>
                               <w:t xml:space="preserve">Figur </w:t>
                             </w:r>
-                            <w:fldSimple w:instr=" SEQ Figur \* ARABIC ">
-                              <w:r>
-                                <w:rPr>
-                                  <w:noProof/>
-                                </w:rPr>
-                                <w:t>3</w:t>
-                              </w:r>
-                            </w:fldSimple>
                             <w:r>
-                              <w:t xml:space="preserve">: Plot för medelvärdena av medelvärdena som körts 600 gånger med sorteringsalgoritmen </w:t>
+                              <w:fldChar w:fldCharType="begin"/>
                             </w:r>
+                            <w:r>
+                              <w:instrText xml:space="preserve"> SEQ Figur \* ARABIC </w:instrText>
+                            </w:r>
+                            <w:r>
+                              <w:fldChar w:fldCharType="separate"/>
+                            </w:r>
+                            <w:r>
+                              <w:rPr>
+                                <w:noProof/>
+                              </w:rPr>
+                              <w:t>3</w:t>
+                            </w:r>
+                            <w:r>
+                              <w:rPr>
+                                <w:noProof/>
+                              </w:rPr>
+                              <w:fldChar w:fldCharType="end"/>
+                            </w:r>
+                            <w:r>
+                              <w:t xml:space="preserve">: </w:t>
+                            </w:r>
+                            <w:proofErr w:type="spellStart"/>
+                            <w:r>
+                              <w:t>Plot</w:t>
+                            </w:r>
+                            <w:proofErr w:type="spellEnd"/>
+                            <w:r>
+                              <w:t xml:space="preserve"> för medelvärdena av medelvärdena som körts 600 gånger med sorteringsalgoritmen </w:t>
+                            </w:r>
+                            <w:proofErr w:type="spellStart"/>
                             <w:r>
                               <w:t>Selection</w:t>
                             </w:r>
                             <w:r>
-                              <w:t>sort på en lista med 500 element som var nästan helt sorterade.</w:t>
+                              <w:t>sort</w:t>
+                            </w:r>
+                            <w:proofErr w:type="spellEnd"/>
+                            <w:r>
+                              <w:t xml:space="preserve"> på en lista med 500 element som var nästan helt sorterade.</w:t>
                             </w:r>
                           </w:p>
                         </w:txbxContent>
@@ -2413,27 +2724,14 @@
       <w:r>
         <w:t xml:space="preserve">Figur </w:t>
       </w:r>
-      <w:r>
-        <w:fldChar w:fldCharType="begin"/>
-      </w:r>
-      <w:r>
-        <w:instrText xml:space="preserve"> SEQ Figur \* ARABIC </w:instrText>
-      </w:r>
-      <w:r>
-        <w:fldChar w:fldCharType="separate"/>
-      </w:r>
-      <w:r>
-        <w:rPr>
-          <w:noProof/>
-        </w:rPr>
-        <w:t>4</w:t>
-      </w:r>
-      <w:r>
-        <w:rPr>
-          <w:noProof/>
-        </w:rPr>
-        <w:fldChar w:fldCharType="end"/>
-      </w:r>
+      <w:fldSimple w:instr=" SEQ Figur \* ARABIC ">
+        <w:r>
+          <w:rPr>
+            <w:noProof/>
+          </w:rPr>
+          <w:t>4</w:t>
+        </w:r>
+      </w:fldSimple>
       <w:r>
         <w:t>: Tabell med medelvärde och medianer f</w:t>
       </w:r>
@@ -2552,27 +2850,14 @@
       <w:r>
         <w:t xml:space="preserve">Figur </w:t>
       </w:r>
-      <w:r>
-        <w:fldChar w:fldCharType="begin"/>
-      </w:r>
-      <w:r>
-        <w:instrText xml:space="preserve"> SEQ Figur \* ARABIC </w:instrText>
-      </w:r>
-      <w:r>
-        <w:fldChar w:fldCharType="separate"/>
-      </w:r>
-      <w:r>
-        <w:rPr>
-          <w:noProof/>
-        </w:rPr>
-        <w:t>5</w:t>
-      </w:r>
-      <w:r>
-        <w:rPr>
-          <w:noProof/>
-        </w:rPr>
-        <w:fldChar w:fldCharType="end"/>
-      </w:r>
+      <w:fldSimple w:instr=" SEQ Figur \* ARABIC ">
+        <w:r>
+          <w:rPr>
+            <w:noProof/>
+          </w:rPr>
+          <w:t>5</w:t>
+        </w:r>
+      </w:fldSimple>
       <w:r>
         <w:t>: Tabell med medelvärde o</w:t>
       </w:r>
@@ -2670,14 +2955,78 @@
           <w:sz w:val="24"/>
           <w:szCs w:val="24"/>
         </w:rPr>
-        <w:t>Majoriteten av mätningarna hade tydliga outliers, vilket syns tydligast i figur 1 där exekveringstiden ökade markant under två mätningar. Webbläsaren skulle kunna spela en roll i detta men då den var konstant uppe och inte användes under själva körningen, är det mer troligt att det är garbage collector som frigör utrymme i minnet vilket får exekveringstiden att öka.</w:t>
-      </w:r>
-      <w:r>
-        <w:rPr>
-          <w:sz w:val="24"/>
-          <w:szCs w:val="24"/>
-        </w:rPr>
-        <w:t xml:space="preserve"> Värt att nämna är att outliers vi talar om är ett medelvärde av 600 körningar, alltså </w:t>
+        <w:t xml:space="preserve">Majoriteten av mätningarna hade tydliga </w:t>
+      </w:r>
+      <w:proofErr w:type="spellStart"/>
+      <w:r>
+        <w:rPr>
+          <w:sz w:val="24"/>
+          <w:szCs w:val="24"/>
+        </w:rPr>
+        <w:t>outliers</w:t>
+      </w:r>
+      <w:proofErr w:type="spellEnd"/>
+      <w:r>
+        <w:rPr>
+          <w:sz w:val="24"/>
+          <w:szCs w:val="24"/>
+        </w:rPr>
+        <w:t xml:space="preserve">, vilket syns tydligast i figur 1 där exekveringstiden ökade markant under två mätningar. Webbläsaren skulle kunna spela en roll i detta men då den var konstant uppe och inte användes under själva körningen, är det mer troligt att det är </w:t>
+      </w:r>
+      <w:proofErr w:type="spellStart"/>
+      <w:r>
+        <w:rPr>
+          <w:sz w:val="24"/>
+          <w:szCs w:val="24"/>
+        </w:rPr>
+        <w:t>garbage</w:t>
+      </w:r>
+      <w:proofErr w:type="spellEnd"/>
+      <w:r>
+        <w:rPr>
+          <w:sz w:val="24"/>
+          <w:szCs w:val="24"/>
+        </w:rPr>
+        <w:t xml:space="preserve"> </w:t>
+      </w:r>
+      <w:proofErr w:type="spellStart"/>
+      <w:r>
+        <w:rPr>
+          <w:sz w:val="24"/>
+          <w:szCs w:val="24"/>
+        </w:rPr>
+        <w:t>collector</w:t>
+      </w:r>
+      <w:proofErr w:type="spellEnd"/>
+      <w:r>
+        <w:rPr>
+          <w:sz w:val="24"/>
+          <w:szCs w:val="24"/>
+        </w:rPr>
+        <w:t xml:space="preserve"> som frigör utrymme i minnet vilket får exekveringstiden att öka.</w:t>
+      </w:r>
+      <w:r>
+        <w:rPr>
+          <w:sz w:val="24"/>
+          <w:szCs w:val="24"/>
+        </w:rPr>
+        <w:t xml:space="preserve"> Värt att nämna är att </w:t>
+      </w:r>
+      <w:proofErr w:type="spellStart"/>
+      <w:r>
+        <w:rPr>
+          <w:sz w:val="24"/>
+          <w:szCs w:val="24"/>
+        </w:rPr>
+        <w:t>outliers</w:t>
+      </w:r>
+      <w:proofErr w:type="spellEnd"/>
+      <w:r>
+        <w:rPr>
+          <w:sz w:val="24"/>
+          <w:szCs w:val="24"/>
+        </w:rPr>
+        <w:t xml:space="preserve"> vi talar om är ett medelvärde av 600 körningar, alltså </w:t>
       </w:r>
       <w:r>
         <w:rPr>
@@ -2685,60 +3034,371 @@
           <w:szCs w:val="24"/>
         </w:rPr>
         <w:t>måste datorn just under dessa körningar vara extra belastad av externa faktorer.</w:t>
+      </w:r>
+    </w:p>
+    <w:p>
+      <w:pPr>
+        <w:rPr>
+          <w:sz w:val="24"/>
+          <w:szCs w:val="24"/>
+        </w:rPr>
+      </w:pPr>
+      <w:r>
+        <w:rPr>
+          <w:sz w:val="24"/>
+          <w:szCs w:val="24"/>
+        </w:rPr>
+        <w:t xml:space="preserve">Det man kan avgöra utifrån resultaten av mätningarna i vårt test är att Bubblesort presterar bäst på alla olika former av indata vilket kan tyckas vara konstigt då de flesta andra källor som jämför sorteringsalgoritmer visar på att </w:t>
+      </w:r>
+      <w:proofErr w:type="spellStart"/>
+      <w:r>
+        <w:rPr>
+          <w:sz w:val="24"/>
+          <w:szCs w:val="24"/>
+        </w:rPr>
+        <w:t>Insertionsort</w:t>
+      </w:r>
+      <w:proofErr w:type="spellEnd"/>
+      <w:r>
+        <w:rPr>
+          <w:sz w:val="24"/>
+          <w:szCs w:val="24"/>
+        </w:rPr>
+        <w:t xml:space="preserve"> skulle vara likvärdig eller bättre än Bubblesort på de flesta formerna av indata.</w:t>
+      </w:r>
+      <w:r>
+        <w:rPr>
+          <w:sz w:val="24"/>
+          <w:szCs w:val="24"/>
+        </w:rPr>
+        <w:t xml:space="preserve"> </w:t>
+      </w:r>
+      <w:r>
+        <w:rPr>
+          <w:sz w:val="24"/>
+          <w:szCs w:val="24"/>
+        </w:rPr>
+        <w:t xml:space="preserve">Att </w:t>
+      </w:r>
+      <w:r>
+        <w:rPr>
+          <w:sz w:val="24"/>
+          <w:szCs w:val="24"/>
+        </w:rPr>
+        <w:t>Bubblesort blev</w:t>
+      </w:r>
+      <w:r>
+        <w:rPr>
+          <w:sz w:val="24"/>
+          <w:szCs w:val="24"/>
+        </w:rPr>
+        <w:t xml:space="preserve"> något</w:t>
+      </w:r>
+      <w:r>
+        <w:rPr>
+          <w:sz w:val="24"/>
+          <w:szCs w:val="24"/>
+        </w:rPr>
+        <w:t xml:space="preserve"> snabbare </w:t>
+      </w:r>
+      <w:r>
+        <w:rPr>
+          <w:sz w:val="24"/>
+          <w:szCs w:val="24"/>
+        </w:rPr>
+        <w:t xml:space="preserve">beror </w:t>
+      </w:r>
+      <w:r>
+        <w:rPr>
+          <w:sz w:val="24"/>
+          <w:szCs w:val="24"/>
+        </w:rPr>
+        <w:t xml:space="preserve">högst troligt </w:t>
+      </w:r>
+      <w:r>
+        <w:rPr>
+          <w:sz w:val="24"/>
+          <w:szCs w:val="24"/>
+        </w:rPr>
+        <w:t xml:space="preserve">på att JIT-kompilatorn har lyckats optimera Bubblesort mer än </w:t>
+      </w:r>
+      <w:proofErr w:type="spellStart"/>
+      <w:r>
+        <w:rPr>
+          <w:sz w:val="24"/>
+          <w:szCs w:val="24"/>
+        </w:rPr>
+        <w:t>Selectionsort</w:t>
+      </w:r>
+      <w:proofErr w:type="spellEnd"/>
+      <w:r>
+        <w:rPr>
+          <w:sz w:val="24"/>
+          <w:szCs w:val="24"/>
+        </w:rPr>
+        <w:t>.</w:t>
+      </w:r>
+    </w:p>
+    <w:p>
+      <w:pPr>
+        <w:rPr>
+          <w:sz w:val="24"/>
+          <w:szCs w:val="24"/>
+        </w:rPr>
+      </w:pPr>
+      <w:r>
+        <w:rPr>
+          <w:sz w:val="24"/>
+          <w:szCs w:val="24"/>
+        </w:rPr>
+        <w:t xml:space="preserve">Den sorteringsalgoritm som presterar svagast på alla testerna är </w:t>
+      </w:r>
+      <w:proofErr w:type="spellStart"/>
+      <w:r>
+        <w:rPr>
+          <w:sz w:val="24"/>
+          <w:szCs w:val="24"/>
+        </w:rPr>
+        <w:t>Selectionsort</w:t>
+      </w:r>
+      <w:proofErr w:type="spellEnd"/>
+      <w:r>
+        <w:rPr>
+          <w:sz w:val="24"/>
+          <w:szCs w:val="24"/>
+        </w:rPr>
+        <w:t xml:space="preserve"> vilket inte är speciellt konstigt då </w:t>
+      </w:r>
+      <w:proofErr w:type="spellStart"/>
+      <w:r>
+        <w:rPr>
+          <w:sz w:val="24"/>
+          <w:szCs w:val="24"/>
+        </w:rPr>
+        <w:t>Selectionsorts</w:t>
+      </w:r>
+      <w:proofErr w:type="spellEnd"/>
+      <w:r>
+        <w:rPr>
+          <w:sz w:val="24"/>
+          <w:szCs w:val="24"/>
+        </w:rPr>
+        <w:t xml:space="preserve"> värsta fall</w:t>
+      </w:r>
+      <w:r>
+        <w:rPr>
+          <w:sz w:val="24"/>
+          <w:szCs w:val="24"/>
+        </w:rPr>
+        <w:t>s</w:t>
+      </w:r>
+      <w:r>
+        <w:rPr>
+          <w:sz w:val="24"/>
+          <w:szCs w:val="24"/>
+        </w:rPr>
+        <w:t xml:space="preserve"> komplexitet är den samma som </w:t>
+      </w:r>
+      <w:proofErr w:type="spellStart"/>
+      <w:r>
+        <w:rPr>
+          <w:sz w:val="24"/>
+          <w:szCs w:val="24"/>
+        </w:rPr>
+        <w:t>Selectio</w:t>
+      </w:r>
+      <w:r>
+        <w:rPr>
+          <w:sz w:val="24"/>
+          <w:szCs w:val="24"/>
+        </w:rPr>
+        <w:t>nsorts</w:t>
+      </w:r>
+      <w:proofErr w:type="spellEnd"/>
+      <w:r>
+        <w:rPr>
+          <w:sz w:val="24"/>
+          <w:szCs w:val="24"/>
+        </w:rPr>
+        <w:t xml:space="preserve"> normal falls komplexitet.</w:t>
+      </w:r>
+      <w:r>
+        <w:rPr>
+          <w:sz w:val="24"/>
+          <w:szCs w:val="24"/>
+        </w:rPr>
+        <w:t xml:space="preserve"> </w:t>
+      </w:r>
+    </w:p>
+    <w:p>
+      <w:pPr>
+        <w:rPr>
+          <w:sz w:val="24"/>
+          <w:szCs w:val="24"/>
+        </w:rPr>
+      </w:pPr>
+      <w:r>
+        <w:rPr>
+          <w:sz w:val="24"/>
+          <w:szCs w:val="24"/>
+        </w:rPr>
+        <w:t xml:space="preserve">Det </w:t>
+      </w:r>
+      <w:r>
+        <w:rPr>
+          <w:sz w:val="24"/>
+          <w:szCs w:val="24"/>
+        </w:rPr>
+        <w:t>man kan se att utifrån resulta</w:t>
+      </w:r>
+      <w:r>
+        <w:rPr>
+          <w:sz w:val="24"/>
+          <w:szCs w:val="24"/>
+        </w:rPr>
+        <w:t>ten</w:t>
+      </w:r>
+      <w:r>
+        <w:rPr>
+          <w:sz w:val="24"/>
+          <w:szCs w:val="24"/>
+        </w:rPr>
+        <w:t xml:space="preserve"> är att</w:t>
+      </w:r>
+      <w:r>
+        <w:rPr>
+          <w:sz w:val="24"/>
+          <w:szCs w:val="24"/>
+        </w:rPr>
+        <w:t xml:space="preserve"> de olika formerna av indata</w:t>
+      </w:r>
+      <w:r>
+        <w:rPr>
+          <w:sz w:val="24"/>
+          <w:szCs w:val="24"/>
+        </w:rPr>
+        <w:t xml:space="preserve"> inte har haf</w:t>
+      </w:r>
+      <w:r>
+        <w:rPr>
+          <w:sz w:val="24"/>
+          <w:szCs w:val="24"/>
+        </w:rPr>
+        <w:t>t någon större inverkan på slut</w:t>
+      </w:r>
+      <w:r>
+        <w:rPr>
+          <w:sz w:val="24"/>
+          <w:szCs w:val="24"/>
+        </w:rPr>
+        <w:t>resultatet</w:t>
+      </w:r>
+      <w:r>
+        <w:rPr>
+          <w:sz w:val="24"/>
+          <w:szCs w:val="24"/>
+        </w:rPr>
+        <w:t xml:space="preserve"> då de i förhållande till varandra </w:t>
+      </w:r>
+      <w:r>
+        <w:rPr>
+          <w:sz w:val="24"/>
+          <w:szCs w:val="24"/>
+        </w:rPr>
+        <w:t>ger ungefär samma resultat för alla de olika formerna av indata</w:t>
+      </w:r>
+      <w:r>
+        <w:rPr>
+          <w:sz w:val="24"/>
+          <w:szCs w:val="24"/>
+        </w:rPr>
+        <w:t>.</w:t>
+      </w:r>
+      <w:r>
+        <w:rPr>
+          <w:sz w:val="24"/>
+          <w:szCs w:val="24"/>
+        </w:rPr>
+        <w:t xml:space="preserve"> Att det blir så kan bero på att</w:t>
+      </w:r>
+      <w:r>
+        <w:rPr>
+          <w:sz w:val="24"/>
+          <w:szCs w:val="24"/>
+        </w:rPr>
+        <w:t xml:space="preserve"> </w:t>
+      </w:r>
+      <w:proofErr w:type="spellStart"/>
+      <w:r>
+        <w:rPr>
+          <w:sz w:val="24"/>
+          <w:szCs w:val="24"/>
+        </w:rPr>
+        <w:t>Insertion</w:t>
+      </w:r>
+      <w:r>
+        <w:rPr>
+          <w:sz w:val="24"/>
+          <w:szCs w:val="24"/>
+        </w:rPr>
+        <w:t>sort</w:t>
+      </w:r>
+      <w:proofErr w:type="spellEnd"/>
+      <w:r>
+        <w:rPr>
+          <w:sz w:val="24"/>
+          <w:szCs w:val="24"/>
+        </w:rPr>
+        <w:t xml:space="preserve"> samt Bubblesort har snarlika tillvägagångssätt att sortera en vektor.</w:t>
+      </w:r>
+      <w:r>
+        <w:rPr>
+          <w:sz w:val="24"/>
+          <w:szCs w:val="24"/>
+        </w:rPr>
+        <w:t xml:space="preserve"> </w:t>
+      </w:r>
+      <w:r>
+        <w:rPr>
+          <w:sz w:val="24"/>
+          <w:szCs w:val="24"/>
+        </w:rPr>
+        <w:t xml:space="preserve">Jämförs </w:t>
+      </w:r>
+      <w:proofErr w:type="spellStart"/>
+      <w:r>
+        <w:rPr>
+          <w:sz w:val="24"/>
+          <w:szCs w:val="24"/>
+        </w:rPr>
+        <w:t>Selectionsorts</w:t>
+      </w:r>
+      <w:proofErr w:type="spellEnd"/>
+      <w:r>
+        <w:rPr>
+          <w:sz w:val="24"/>
+          <w:szCs w:val="24"/>
+        </w:rPr>
+        <w:t xml:space="preserve"> körningar på de olika indata (med samma mängd element) så syns det tydligt att sorteringsalgoritmen presterar likadant oberoende av vilken indata. Det är inte förvånansvärt då </w:t>
+      </w:r>
+      <w:proofErr w:type="spellStart"/>
+      <w:r>
+        <w:rPr>
+          <w:sz w:val="24"/>
+          <w:szCs w:val="24"/>
+        </w:rPr>
+        <w:t>Selectionsort</w:t>
+      </w:r>
+      <w:proofErr w:type="spellEnd"/>
+      <w:r>
+        <w:rPr>
+          <w:sz w:val="24"/>
+          <w:szCs w:val="24"/>
+        </w:rPr>
+        <w:t xml:space="preserve"> har bästa-fall-, medel-fall och värsta-fall-komplexitet ordo(n^2).</w:t>
       </w:r>
       <w:bookmarkStart w:id="0" w:name="_GoBack"/>
       <w:bookmarkEnd w:id="0"/>
-    </w:p>
-    <w:p>
-      <w:pPr>
-        <w:rPr>
-          <w:sz w:val="24"/>
-          <w:szCs w:val="24"/>
-        </w:rPr>
-      </w:pPr>
-      <w:r>
-        <w:rPr>
-          <w:sz w:val="24"/>
-          <w:szCs w:val="24"/>
-        </w:rPr>
-        <w:t>Det man kan avgöra utifrån resultaten av mätningarna i vårt test är att Bubblesort presterar bäst på alla olika former av indata vilket kan tyckas vara konstigt då de flesta andra källor som jämför sorteringsalgoritmer visar på att Insertionsort skulle vara likvärdig eller bättre än Bubblesort på de flesta formerna av indata.</w:t>
-      </w:r>
-    </w:p>
-    <w:p>
-      <w:pPr>
-        <w:rPr>
-          <w:sz w:val="24"/>
-          <w:szCs w:val="24"/>
-        </w:rPr>
-      </w:pPr>
-      <w:r>
-        <w:rPr>
-          <w:sz w:val="24"/>
-          <w:szCs w:val="24"/>
-        </w:rPr>
-        <w:t>Den sorteringsalgoritm som presterar svagast på alla testerna är Selectionsort vilket inte är speciellt konstigt då Selectionsorts värsta fall</w:t>
-      </w:r>
-      <w:r>
-        <w:rPr>
-          <w:sz w:val="24"/>
-          <w:szCs w:val="24"/>
-        </w:rPr>
-        <w:t>s</w:t>
-      </w:r>
-      <w:r>
-        <w:rPr>
-          <w:sz w:val="24"/>
-          <w:szCs w:val="24"/>
-        </w:rPr>
-        <w:t xml:space="preserve"> komplexitet är den samma som Selectio</w:t>
-      </w:r>
-      <w:r>
-        <w:rPr>
-          <w:sz w:val="24"/>
-          <w:szCs w:val="24"/>
-        </w:rPr>
-        <w:t>nsorts normal falls komplexitet.</w:t>
-      </w:r>
       <w:r>
         <w:rPr>
           <w:sz w:val="24"/>
@@ -2746,173 +3406,178 @@
         </w:rPr>
         <w:t xml:space="preserve"> </w:t>
       </w:r>
-    </w:p>
-    <w:p>
-      <w:pPr>
-        <w:rPr>
-          <w:b/>
+      <w:r>
+        <w:rPr>
+          <w:sz w:val="24"/>
+          <w:szCs w:val="24"/>
+        </w:rPr>
+        <w:t xml:space="preserve"> </w:t>
+      </w:r>
+      <w:r>
+        <w:rPr>
+          <w:sz w:val="24"/>
+          <w:szCs w:val="24"/>
+        </w:rPr>
+        <w:t xml:space="preserve"> </w:t>
+      </w:r>
+    </w:p>
+    <w:p>
+      <w:pPr>
+        <w:rPr>
+          <w:sz w:val="40"/>
+          <w:szCs w:val="40"/>
+        </w:rPr>
+      </w:pPr>
+      <w:r>
+        <w:rPr>
+          <w:sz w:val="40"/>
+          <w:szCs w:val="40"/>
+        </w:rPr>
+        <w:t>Slutsats</w:t>
+      </w:r>
+    </w:p>
+    <w:p>
+      <w:pPr>
+        <w:rPr>
+          <w:sz w:val="24"/>
+          <w:szCs w:val="24"/>
+        </w:rPr>
+      </w:pPr>
+      <w:r>
+        <w:rPr>
+          <w:sz w:val="24"/>
+          <w:szCs w:val="24"/>
+        </w:rPr>
+        <w:t>För att återkoppla till själva forskningsfrågorna</w:t>
+      </w:r>
+      <w:r>
+        <w:rPr>
+          <w:sz w:val="24"/>
+          <w:szCs w:val="24"/>
+        </w:rPr>
+        <w:t xml:space="preserve"> kan man utifrån</w:t>
+      </w:r>
+      <w:r>
+        <w:rPr>
+          <w:sz w:val="24"/>
+          <w:szCs w:val="24"/>
+        </w:rPr>
+        <w:t xml:space="preserve"> figur 4 och 5</w:t>
+      </w:r>
+      <w:r>
+        <w:rPr>
+          <w:sz w:val="24"/>
+          <w:szCs w:val="24"/>
+        </w:rPr>
+        <w:t xml:space="preserve"> </w:t>
+      </w:r>
+      <w:r>
+        <w:rPr>
+          <w:sz w:val="24"/>
+          <w:szCs w:val="24"/>
+        </w:rPr>
+        <w:t>se väldigt tydliga svar på frågorna</w:t>
+      </w:r>
+      <w:r>
+        <w:rPr>
+          <w:sz w:val="24"/>
+          <w:szCs w:val="24"/>
+        </w:rPr>
+        <w:t xml:space="preserve">. Den första frågan var </w:t>
+      </w:r>
+      <w:r>
+        <w:rPr>
           <w:i/>
           <w:sz w:val="24"/>
           <w:szCs w:val="24"/>
         </w:rPr>
-      </w:pPr>
-      <w:r>
-        <w:rPr>
-          <w:b/>
+        <w:t>”</w:t>
+      </w:r>
+      <w:r>
+        <w:rPr>
           <w:i/>
           <w:sz w:val="24"/>
           <w:szCs w:val="24"/>
-        </w:rPr>
-        <w:t xml:space="preserve">Det </w:t>
-      </w:r>
-      <w:r>
-        <w:rPr>
-          <w:b/>
+          <w:shd w:val="clear" w:color="auto" w:fill="FEFEFE"/>
+        </w:rPr>
+        <w:t>I vilka fall av indata presterar respektive algoritm bäst?</w:t>
+      </w:r>
+      <w:r>
+        <w:rPr>
           <w:i/>
           <w:sz w:val="24"/>
           <w:szCs w:val="24"/>
         </w:rPr>
-        <w:t>man kan se att utifrån resulta</w:t>
-      </w:r>
-      <w:r>
-        <w:rPr>
-          <w:b/>
+        <w:t>”</w:t>
+      </w:r>
+      <w:r>
+        <w:rPr>
           <w:i/>
           <w:sz w:val="24"/>
           <w:szCs w:val="24"/>
         </w:rPr>
-        <w:t>ten</w:t>
-      </w:r>
-      <w:r>
-        <w:rPr>
-          <w:b/>
+        <w:t xml:space="preserve"> </w:t>
+      </w:r>
+      <w:r>
+        <w:rPr>
+          <w:sz w:val="24"/>
+          <w:szCs w:val="24"/>
+        </w:rPr>
+        <w:t xml:space="preserve">man kan tydligt se att Bubblesort </w:t>
+      </w:r>
+      <w:r>
+        <w:rPr>
+          <w:sz w:val="24"/>
+          <w:szCs w:val="24"/>
+        </w:rPr>
+        <w:t>presterade bäst i alla tester som gjordes.</w:t>
+      </w:r>
+    </w:p>
+    <w:p>
+      <w:pPr>
+        <w:rPr>
+          <w:sz w:val="24"/>
+          <w:szCs w:val="24"/>
+        </w:rPr>
+      </w:pPr>
+      <w:r>
+        <w:rPr>
+          <w:sz w:val="24"/>
+          <w:szCs w:val="24"/>
+        </w:rPr>
+        <w:t xml:space="preserve">Den andra frågan var </w:t>
+      </w:r>
+      <w:r>
+        <w:rPr>
           <w:i/>
           <w:sz w:val="24"/>
           <w:szCs w:val="24"/>
         </w:rPr>
-        <w:t xml:space="preserve"> är att</w:t>
-      </w:r>
-      <w:r>
-        <w:rPr>
-          <w:b/>
+        <w:t>”</w:t>
+      </w:r>
+      <w:r>
+        <w:rPr>
           <w:i/>
           <w:sz w:val="24"/>
           <w:szCs w:val="24"/>
-        </w:rPr>
-        <w:t xml:space="preserve"> de olika formerna av indata</w:t>
-      </w:r>
-      <w:r>
-        <w:rPr>
-          <w:b/>
+          <w:shd w:val="clear" w:color="auto" w:fill="FEFEFE"/>
+        </w:rPr>
+        <w:t>I vilka fall av indata presterar respektive algoritm sämst?</w:t>
+      </w:r>
+      <w:r>
+        <w:rPr>
           <w:i/>
           <w:sz w:val="24"/>
           <w:szCs w:val="24"/>
         </w:rPr>
-        <w:t xml:space="preserve"> inte har haf</w:t>
-      </w:r>
-      <w:r>
-        <w:rPr>
-          <w:b/>
+        <w:t>”</w:t>
+      </w:r>
+      <w:r>
+        <w:rPr>
           <w:i/>
           <w:sz w:val="24"/>
           <w:szCs w:val="24"/>
         </w:rPr>
-        <w:t>t någon större inverkan på slut</w:t>
-      </w:r>
-      <w:r>
-        <w:rPr>
-          <w:b/>
-          <w:i/>
-          <w:sz w:val="24"/>
-          <w:szCs w:val="24"/>
-        </w:rPr>
-        <w:t>resultatet</w:t>
-      </w:r>
-      <w:r>
-        <w:rPr>
-          <w:b/>
-          <w:i/>
-          <w:sz w:val="24"/>
-          <w:szCs w:val="24"/>
-        </w:rPr>
-        <w:t xml:space="preserve"> då de i förhållande till varandra </w:t>
-      </w:r>
-      <w:r>
-        <w:rPr>
-          <w:b/>
-          <w:i/>
-          <w:sz w:val="24"/>
-          <w:szCs w:val="24"/>
-        </w:rPr>
-        <w:t>ger ungefär samma resultat för alla de olika formerna av indata</w:t>
-      </w:r>
-      <w:r>
-        <w:rPr>
-          <w:b/>
-          <w:i/>
-          <w:sz w:val="24"/>
-          <w:szCs w:val="24"/>
-        </w:rPr>
-        <w:t>.</w:t>
-      </w:r>
-      <w:r>
-        <w:rPr>
-          <w:b/>
-          <w:i/>
-          <w:sz w:val="24"/>
-          <w:szCs w:val="24"/>
-        </w:rPr>
-        <w:t xml:space="preserve"> Att det blir så kan bero på att </w:t>
-      </w:r>
-    </w:p>
-    <w:p>
-      <w:pPr>
-        <w:rPr>
-          <w:sz w:val="40"/>
-          <w:szCs w:val="40"/>
-        </w:rPr>
-      </w:pPr>
-      <w:r>
-        <w:rPr>
-          <w:sz w:val="40"/>
-          <w:szCs w:val="40"/>
-        </w:rPr>
-        <w:t>Slutsats</w:t>
-      </w:r>
-    </w:p>
-    <w:p>
-      <w:pPr>
-        <w:rPr>
-          <w:sz w:val="24"/>
-          <w:szCs w:val="24"/>
-        </w:rPr>
-      </w:pPr>
-      <w:r>
-        <w:rPr>
-          <w:sz w:val="24"/>
-          <w:szCs w:val="24"/>
-        </w:rPr>
-        <w:t>För att återkoppla till själva forskningsfrågorna</w:t>
-      </w:r>
-      <w:r>
-        <w:rPr>
-          <w:sz w:val="24"/>
-          <w:szCs w:val="24"/>
-        </w:rPr>
-        <w:t xml:space="preserve"> kan man utifrån</w:t>
-      </w:r>
-      <w:r>
-        <w:rPr>
-          <w:sz w:val="24"/>
-          <w:szCs w:val="24"/>
-        </w:rPr>
-        <w:t xml:space="preserve"> figur 4 och 5</w:t>
-      </w:r>
-      <w:r>
-        <w:rPr>
-          <w:sz w:val="24"/>
-          <w:szCs w:val="24"/>
-        </w:rPr>
         <w:t xml:space="preserve"> </w:t>
       </w:r>
       <w:r>
@@ -2920,123 +3585,23 @@
           <w:sz w:val="24"/>
           <w:szCs w:val="24"/>
         </w:rPr>
-        <w:t>se väldigt tydliga svar på frågorna</w:t>
-      </w:r>
-      <w:r>
-        <w:rPr>
-          <w:sz w:val="24"/>
-          <w:szCs w:val="24"/>
-        </w:rPr>
-        <w:t xml:space="preserve">. Den första frågan var </w:t>
-      </w:r>
-      <w:r>
-        <w:rPr>
-          <w:i/>
-          <w:sz w:val="24"/>
-          <w:szCs w:val="24"/>
-        </w:rPr>
-        <w:t>”</w:t>
-      </w:r>
-      <w:r>
-        <w:rPr>
-          <w:i/>
-          <w:sz w:val="24"/>
-          <w:szCs w:val="24"/>
-          <w:shd w:val="clear" w:color="auto" w:fill="FEFEFE"/>
-        </w:rPr>
-        <w:t>I vilka fall av indata presterar respektive algoritm bäst?</w:t>
-      </w:r>
-      <w:r>
-        <w:rPr>
-          <w:i/>
-          <w:sz w:val="24"/>
-          <w:szCs w:val="24"/>
-        </w:rPr>
-        <w:t>”</w:t>
-      </w:r>
-      <w:r>
-        <w:rPr>
-          <w:i/>
-          <w:sz w:val="24"/>
-          <w:szCs w:val="24"/>
-        </w:rPr>
-        <w:t xml:space="preserve"> </w:t>
-      </w:r>
-      <w:r>
-        <w:rPr>
-          <w:sz w:val="24"/>
-          <w:szCs w:val="24"/>
-        </w:rPr>
-        <w:t xml:space="preserve">man kan tydligt se att Bubblesort </w:t>
-      </w:r>
-      <w:r>
-        <w:rPr>
-          <w:sz w:val="24"/>
-          <w:szCs w:val="24"/>
-        </w:rPr>
-        <w:t>presterade bäst i alla tester som gjordes.</w:t>
-      </w:r>
-    </w:p>
-    <w:p>
-      <w:pPr>
-        <w:rPr>
-          <w:sz w:val="24"/>
-          <w:szCs w:val="24"/>
-        </w:rPr>
-      </w:pPr>
-      <w:r>
-        <w:rPr>
-          <w:sz w:val="24"/>
-          <w:szCs w:val="24"/>
-        </w:rPr>
-        <w:t xml:space="preserve">Den andra frågan var </w:t>
-      </w:r>
-      <w:r>
-        <w:rPr>
-          <w:i/>
-          <w:sz w:val="24"/>
-          <w:szCs w:val="24"/>
-        </w:rPr>
-        <w:t>”</w:t>
-      </w:r>
-      <w:r>
-        <w:rPr>
-          <w:i/>
-          <w:sz w:val="24"/>
-          <w:szCs w:val="24"/>
-          <w:shd w:val="clear" w:color="auto" w:fill="FEFEFE"/>
-        </w:rPr>
-        <w:t>I vilka fall av indata presterar respektive algoritm sämst?</w:t>
-      </w:r>
-      <w:r>
-        <w:rPr>
-          <w:i/>
-          <w:sz w:val="24"/>
-          <w:szCs w:val="24"/>
-        </w:rPr>
-        <w:t>”</w:t>
-      </w:r>
-      <w:r>
-        <w:rPr>
-          <w:i/>
-          <w:sz w:val="24"/>
-          <w:szCs w:val="24"/>
-        </w:rPr>
-        <w:t xml:space="preserve"> </w:t>
-      </w:r>
-      <w:r>
-        <w:rPr>
-          <w:sz w:val="24"/>
-          <w:szCs w:val="24"/>
-        </w:rPr>
         <w:t xml:space="preserve">det går även i denna fråga se att </w:t>
       </w:r>
-      <w:r>
-        <w:rPr>
-          <w:sz w:val="24"/>
-          <w:szCs w:val="24"/>
-        </w:rPr>
-        <w:t>Selectionsort presterade sämst i alla tester som utfördes.</w:t>
+      <w:proofErr w:type="spellStart"/>
+      <w:r>
+        <w:rPr>
+          <w:sz w:val="24"/>
+          <w:szCs w:val="24"/>
+        </w:rPr>
+        <w:t>Selectionsort</w:t>
+      </w:r>
+      <w:proofErr w:type="spellEnd"/>
+      <w:r>
+        <w:rPr>
+          <w:sz w:val="24"/>
+          <w:szCs w:val="24"/>
+        </w:rPr>
+        <w:t xml:space="preserve"> presterade sämst i alla tester som utfördes.</w:t>
       </w:r>
     </w:p>
     <w:p>
@@ -3288,7 +3853,39 @@
           <w:sz w:val="24"/>
           <w:szCs w:val="24"/>
         </w:rPr>
-        <w:t>”Sorting Algorithm Animations”, 2016-04-27, 11:30,</w:t>
+        <w:t>”</w:t>
+      </w:r>
+      <w:proofErr w:type="spellStart"/>
+      <w:r>
+        <w:rPr>
+          <w:sz w:val="24"/>
+          <w:szCs w:val="24"/>
+        </w:rPr>
+        <w:t>Sorting</w:t>
+      </w:r>
+      <w:proofErr w:type="spellEnd"/>
+      <w:r>
+        <w:rPr>
+          <w:sz w:val="24"/>
+          <w:szCs w:val="24"/>
+        </w:rPr>
+        <w:t xml:space="preserve"> </w:t>
+      </w:r>
+      <w:proofErr w:type="spellStart"/>
+      <w:r>
+        <w:rPr>
+          <w:sz w:val="24"/>
+          <w:szCs w:val="24"/>
+        </w:rPr>
+        <w:t>Algorithm</w:t>
+      </w:r>
+      <w:proofErr w:type="spellEnd"/>
+      <w:r>
+        <w:rPr>
+          <w:sz w:val="24"/>
+          <w:szCs w:val="24"/>
+        </w:rPr>
+        <w:t xml:space="preserve"> Animations”, 2016-04-27, 11:30,</w:t>
       </w:r>
       <w:r>
         <w:rPr>
@@ -3332,14 +3929,12 @@
         <w:rPr>
           <w:sz w:val="24"/>
           <w:szCs w:val="24"/>
-          <w:lang w:val="en-US"/>
-        </w:rPr>
-      </w:pPr>
-      <w:r>
-        <w:rPr>
-          <w:sz w:val="24"/>
-          <w:szCs w:val="24"/>
-          <w:lang w:val="en-US"/>
+        </w:rPr>
+      </w:pPr>
+      <w:r>
+        <w:rPr>
+          <w:sz w:val="24"/>
+          <w:szCs w:val="24"/>
         </w:rPr>
         <w:t>[3]</w:t>
       </w:r>
@@ -3347,16 +3942,30 @@
         <w:rPr>
           <w:sz w:val="24"/>
           <w:szCs w:val="24"/>
-          <w:lang w:val="en-US"/>
         </w:rPr>
         <w:tab/>
-        <w:t xml:space="preserve">”Wikipedia”, </w:t>
-      </w:r>
-      <w:r>
-        <w:rPr>
-          <w:sz w:val="24"/>
-          <w:szCs w:val="24"/>
-          <w:lang w:val="en-US"/>
+        <w:t>”</w:t>
+      </w:r>
+      <w:proofErr w:type="spellStart"/>
+      <w:r>
+        <w:rPr>
+          <w:sz w:val="24"/>
+          <w:szCs w:val="24"/>
+        </w:rPr>
+        <w:t>Wikipedia</w:t>
+      </w:r>
+      <w:proofErr w:type="spellEnd"/>
+      <w:r>
+        <w:rPr>
+          <w:sz w:val="24"/>
+          <w:szCs w:val="24"/>
+        </w:rPr>
+        <w:t xml:space="preserve">”, </w:t>
+      </w:r>
+      <w:r>
+        <w:rPr>
+          <w:sz w:val="24"/>
+          <w:szCs w:val="24"/>
         </w:rPr>
         <w:t>2016-04-27: 11:30,</w:t>
       </w:r>
@@ -3364,7 +3973,6 @@
         <w:rPr>
           <w:sz w:val="24"/>
           <w:szCs w:val="24"/>
-          <w:lang w:val="en-US"/>
         </w:rPr>
         <w:t xml:space="preserve"> </w:t>
       </w:r>
@@ -3374,7 +3982,6 @@
             <w:rStyle w:val="Hyperlnk"/>
             <w:sz w:val="24"/>
             <w:szCs w:val="24"/>
-            <w:lang w:val="en-US"/>
           </w:rPr>
           <w:t>https://en.wikipedia.org/wiki/Bubble_sort</w:t>
         </w:r>
@@ -3383,7 +3990,6 @@
         <w:rPr>
           <w:sz w:val="24"/>
           <w:szCs w:val="24"/>
-          <w:lang w:val="en-US"/>
         </w:rPr>
         <w:t>.</w:t>
       </w:r>
@@ -3395,7 +4001,6 @@
         <w:rPr>
           <w:sz w:val="24"/>
           <w:szCs w:val="24"/>
-          <w:lang w:val="en-US"/>
         </w:rPr>
       </w:pPr>
     </w:p>
@@ -3421,7 +4026,23 @@
           <w:szCs w:val="24"/>
         </w:rPr>
         <w:tab/>
-        <w:t>”Wikipedia”,</w:t>
+        <w:t>”</w:t>
+      </w:r>
+      <w:proofErr w:type="spellStart"/>
+      <w:r>
+        <w:rPr>
+          <w:sz w:val="24"/>
+          <w:szCs w:val="24"/>
+        </w:rPr>
+        <w:t>Wikipedia</w:t>
+      </w:r>
+      <w:proofErr w:type="spellEnd"/>
+      <w:r>
+        <w:rPr>
+          <w:sz w:val="24"/>
+          <w:szCs w:val="24"/>
+        </w:rPr>
+        <w:t>”,</w:t>
       </w:r>
       <w:r>
         <w:rPr>
@@ -3483,6 +4104,7 @@
         </w:rPr>
         <w:t>[5]</w:t>
       </w:r>
+      <w:proofErr w:type="gramStart"/>
       <w:r>
         <w:rPr>
           <w:sz w:val="24"/>
@@ -3490,7 +4112,16 @@
           <w:lang w:val="en-US"/>
         </w:rPr>
         <w:tab/>
-        <w:t xml:space="preserve"> ”Wikipedia”,</w:t>
+        <w:t xml:space="preserve"> ”Wikipedia</w:t>
+      </w:r>
+      <w:proofErr w:type="gramEnd"/>
+      <w:r>
+        <w:rPr>
+          <w:sz w:val="24"/>
+          <w:szCs w:val="24"/>
+          <w:lang w:val="en-US"/>
+        </w:rPr>
+        <w:t>”,</w:t>
       </w:r>
       <w:r>
         <w:rPr>
@@ -3638,8 +4269,21 @@
       <w:r>
         <w:t xml:space="preserve"> ”</w:t>
       </w:r>
-      <w:r>
-        <w:t>Sorting Algorithm Animations</w:t>
+      <w:proofErr w:type="spellStart"/>
+      <w:r>
+        <w:t>Sorting</w:t>
+      </w:r>
+      <w:proofErr w:type="spellEnd"/>
+      <w:r>
+        <w:t xml:space="preserve"> </w:t>
+      </w:r>
+      <w:proofErr w:type="spellStart"/>
+      <w:r>
+        <w:t>Algorithm</w:t>
+      </w:r>
+      <w:proofErr w:type="spellEnd"/>
+      <w:r>
+        <w:t xml:space="preserve"> Animations</w:t>
       </w:r>
       <w:r>
         <w:t xml:space="preserve">”, </w:t>
@@ -3689,7 +4333,7 @@
           <w:rPr>
             <w:noProof/>
           </w:rPr>
-          <w:t>6</w:t>
+          <w:t>7</w:t>
         </w:r>
         <w:r>
           <w:fldChar w:fldCharType="end"/>
@@ -3949,6 +4593,7 @@
     <w:lsdException w:name="HTML Sample" w:semiHidden="1" w:unhideWhenUsed="1"/>
     <w:lsdException w:name="HTML Typewriter" w:semiHidden="1" w:unhideWhenUsed="1"/>
     <w:lsdException w:name="HTML Variable" w:semiHidden="1" w:unhideWhenUsed="1"/>
+    <w:lsdException w:name="Normal Table" w:semiHidden="1" w:unhideWhenUsed="1"/>
     <w:lsdException w:name="annotation subject" w:semiHidden="1" w:unhideWhenUsed="1"/>
     <w:lsdException w:name="No List" w:semiHidden="1" w:unhideWhenUsed="1"/>
     <w:lsdException w:name="Outline List 1" w:semiHidden="1" w:unhideWhenUsed="1"/>
@@ -3995,8 +4640,10 @@
     <w:lsdException w:name="Table Subtle 2" w:semiHidden="1" w:unhideWhenUsed="1"/>
     <w:lsdException w:name="Table Web 1" w:semiHidden="1" w:unhideWhenUsed="1"/>
     <w:lsdException w:name="Table Web 2" w:semiHidden="1" w:unhideWhenUsed="1"/>
+    <w:lsdException w:name="Table Web 3" w:semiHidden="1" w:unhideWhenUsed="1"/>
     <w:lsdException w:name="Balloon Text" w:semiHidden="1" w:unhideWhenUsed="1"/>
     <w:lsdException w:name="Table Grid" w:uiPriority="39"/>
+    <w:lsdException w:name="Table Theme" w:semiHidden="1" w:unhideWhenUsed="1"/>
     <w:lsdException w:name="Placeholder Text" w:semiHidden="1"/>
     <w:lsdException w:name="No Spacing" w:uiPriority="1" w:qFormat="1"/>
     <w:lsdException w:name="Light Shading" w:uiPriority="60"/>
@@ -5658,7 +6305,7 @@
 </file>
 
 <file path=customXml/itemProps1.xml><?xml version="1.0" encoding="utf-8"?>
-<ds:datastoreItem xmlns:ds="http://schemas.openxmlformats.org/officeDocument/2006/customXml" ds:itemID="{D6B9984C-1F06-46A6-897B-50B9E9834A40}">
+<ds:datastoreItem xmlns:ds="http://schemas.openxmlformats.org/officeDocument/2006/customXml" ds:itemID="{69DD562B-C901-475E-B91B-2DED48F53870}">
   <ds:schemaRefs>
     <ds:schemaRef ds:uri="http://schemas.openxmlformats.org/officeDocument/2006/bibliography"/>
   </ds:schemaRefs>

</xml_diff>